<commit_message>
Uppdaterat med klinisk modell filter
</commit_message>
<xml_diff>
--- a/ServiceInteractions/riv/clinicalprocess/healthcond/basic/trunk/docs/TKB_clinicalprocess_healthcond_basic.docx
+++ b/ServiceInteractions/riv/clinicalprocess/healthcond/basic/trunk/docs/TKB_clinicalprocess_healthcond_basic.docx
@@ -371,6 +371,7 @@
           <w:docPartUnique/>
         </w:docPartObj>
       </w:sdtPr>
+      <w:sdtEndPr/>
       <w:sdtContent>
         <w:p>
           <w:pPr>
@@ -18008,6 +18009,225 @@
         </w:tc>
       </w:tr>
       <w:tr>
+        <w:trPr>
+          <w:ins w:id="111" w:author="Torbjörn Dahlin" w:date="2014-12-17T07:51:00Z"/>
+        </w:trPr>
+        <w:tc>
+          <w:tcPr>
+            <w:tcW w:w="2943" w:type="dxa"/>
+            <w:tcBorders>
+              <w:top w:val="single" w:sz="4" w:space="0" w:color="auto"/>
+              <w:left w:val="single" w:sz="4" w:space="0" w:color="auto"/>
+              <w:bottom w:val="single" w:sz="4" w:space="0" w:color="auto"/>
+              <w:right w:val="single" w:sz="4" w:space="0" w:color="auto"/>
+            </w:tcBorders>
+          </w:tcPr>
+          <w:p>
+            <w:pPr>
+              <w:rPr>
+                <w:ins w:id="112" w:author="Torbjörn Dahlin" w:date="2014-12-17T07:51:00Z"/>
+                <w:lang w:eastAsia="sv-SE"/>
+              </w:rPr>
+            </w:pPr>
+            <w:proofErr w:type="spellStart"/>
+            <w:ins w:id="113" w:author="Torbjörn Dahlin" w:date="2014-12-17T07:51:00Z">
+              <w:r>
+                <w:rPr>
+                  <w:lang w:eastAsia="sv-SE"/>
+                </w:rPr>
+                <w:t>requestedClinicalModel</w:t>
+              </w:r>
+              <w:proofErr w:type="spellEnd"/>
+            </w:ins>
+          </w:p>
+        </w:tc>
+        <w:tc>
+          <w:tcPr>
+            <w:tcW w:w="2037" w:type="dxa"/>
+            <w:tcBorders>
+              <w:top w:val="single" w:sz="4" w:space="0" w:color="auto"/>
+              <w:left w:val="single" w:sz="4" w:space="0" w:color="auto"/>
+              <w:bottom w:val="single" w:sz="4" w:space="0" w:color="auto"/>
+              <w:right w:val="single" w:sz="4" w:space="0" w:color="auto"/>
+            </w:tcBorders>
+          </w:tcPr>
+          <w:p>
+            <w:pPr>
+              <w:rPr>
+                <w:ins w:id="114" w:author="Torbjörn Dahlin" w:date="2014-12-17T07:51:00Z"/>
+              </w:rPr>
+            </w:pPr>
+            <w:proofErr w:type="spellStart"/>
+            <w:ins w:id="115" w:author="Torbjörn Dahlin" w:date="2014-12-17T07:51:00Z">
+              <w:r>
+                <w:t>IIType</w:t>
+              </w:r>
+              <w:proofErr w:type="spellEnd"/>
+            </w:ins>
+          </w:p>
+        </w:tc>
+        <w:tc>
+          <w:tcPr>
+            <w:tcW w:w="2925" w:type="dxa"/>
+            <w:tcBorders>
+              <w:top w:val="single" w:sz="4" w:space="0" w:color="auto"/>
+              <w:left w:val="single" w:sz="4" w:space="0" w:color="auto"/>
+              <w:bottom w:val="single" w:sz="4" w:space="0" w:color="auto"/>
+              <w:right w:val="single" w:sz="4" w:space="0" w:color="auto"/>
+            </w:tcBorders>
+          </w:tcPr>
+          <w:p>
+            <w:pPr>
+              <w:rPr>
+                <w:ins w:id="116" w:author="Torbjörn Dahlin" w:date="2014-12-17T07:51:00Z"/>
+                <w:rFonts w:cs="Arial"/>
+              </w:rPr>
+            </w:pPr>
+            <w:ins w:id="117" w:author="Torbjörn Dahlin" w:date="2014-12-17T07:51:00Z">
+              <w:r>
+                <w:rPr>
+                  <w:rFonts w:cs="Arial"/>
+                </w:rPr>
+                <w:t xml:space="preserve">Filtrera svar på önskad klinisk modell. </w:t>
+              </w:r>
+            </w:ins>
+            <w:ins w:id="118" w:author="Torbjörn Dahlin" w:date="2014-12-17T07:52:00Z">
+              <w:r>
+                <w:rPr>
+                  <w:rFonts w:cs="Arial"/>
+                </w:rPr>
+                <w:t>Om producenten känner igen de angivna i</w:t>
+              </w:r>
+            </w:ins>
+            <w:ins w:id="119" w:author="Torbjörn Dahlin" w:date="2014-12-17T07:53:00Z">
+              <w:r>
+                <w:rPr>
+                  <w:rFonts w:cs="Arial"/>
+                </w:rPr>
+                <w:t xml:space="preserve">dentiteterna </w:t>
+              </w:r>
+            </w:ins>
+            <w:ins w:id="120" w:author="Torbjörn Dahlin" w:date="2014-12-17T07:52:00Z">
+              <w:r>
+                <w:rPr>
+                  <w:rFonts w:cs="Arial"/>
+                </w:rPr>
+                <w:t>för de kliniska modelle</w:t>
+              </w:r>
+            </w:ins>
+            <w:ins w:id="121" w:author="Torbjörn Dahlin" w:date="2014-12-17T07:53:00Z">
+              <w:r>
+                <w:rPr>
+                  <w:rFonts w:cs="Arial"/>
+                </w:rPr>
+                <w:t>r</w:t>
+              </w:r>
+            </w:ins>
+            <w:ins w:id="122" w:author="Torbjörn Dahlin" w:date="2014-12-17T07:52:00Z">
+              <w:r>
+                <w:rPr>
+                  <w:rFonts w:cs="Arial"/>
+                </w:rPr>
+                <w:t>n</w:t>
+              </w:r>
+            </w:ins>
+            <w:ins w:id="123" w:author="Torbjörn Dahlin" w:date="2014-12-17T07:53:00Z">
+              <w:r>
+                <w:rPr>
+                  <w:rFonts w:cs="Arial"/>
+                </w:rPr>
+                <w:t>a</w:t>
+              </w:r>
+            </w:ins>
+            <w:ins w:id="124" w:author="Torbjörn Dahlin" w:date="2014-12-17T07:52:00Z">
+              <w:r>
+                <w:rPr>
+                  <w:rFonts w:cs="Arial"/>
+                </w:rPr>
+                <w:t xml:space="preserve"> kommer svaret att filtreras så att endast relevanta observationer returneras. Om </w:t>
+              </w:r>
+              <w:proofErr w:type="gramStart"/>
+              <w:r>
+                <w:rPr>
+                  <w:rFonts w:cs="Arial"/>
+                </w:rPr>
+                <w:t>något</w:t>
+              </w:r>
+              <w:proofErr w:type="gramEnd"/>
+              <w:r>
+                <w:rPr>
+                  <w:rFonts w:cs="Arial"/>
+                </w:rPr>
+                <w:t xml:space="preserve"> av </w:t>
+              </w:r>
+            </w:ins>
+            <w:ins w:id="125" w:author="Torbjörn Dahlin" w:date="2014-12-17T07:53:00Z">
+              <w:r>
+                <w:rPr>
+                  <w:rFonts w:cs="Arial"/>
+                </w:rPr>
+                <w:t xml:space="preserve">de angivna identiteterna </w:t>
+              </w:r>
+            </w:ins>
+            <w:ins w:id="126" w:author="Torbjörn Dahlin" w:date="2014-12-17T07:54:00Z">
+              <w:r>
+                <w:rPr>
+                  <w:rFonts w:cs="Arial"/>
+                </w:rPr>
+                <w:t xml:space="preserve">är okänt skall producenten ignorera denna parameter och svara som om </w:t>
+              </w:r>
+            </w:ins>
+            <w:ins w:id="127" w:author="Torbjörn Dahlin" w:date="2014-12-17T07:55:00Z">
+              <w:r>
+                <w:rPr>
+                  <w:lang w:eastAsia="sv-SE"/>
+                </w:rPr>
+                <w:t xml:space="preserve"> </w:t>
+              </w:r>
+              <w:r>
+                <w:rPr>
+                  <w:lang w:eastAsia="sv-SE"/>
+                </w:rPr>
+                <w:t>parametern inte var angiven. Om ingen identitetsangivelse angetts filtreras inte svaret på identitet för klinisk modell.</w:t>
+              </w:r>
+            </w:ins>
+            <w:bookmarkStart w:id="128" w:name="_GoBack"/>
+            <w:bookmarkEnd w:id="128"/>
+          </w:p>
+        </w:tc>
+        <w:tc>
+          <w:tcPr>
+            <w:tcW w:w="1617" w:type="dxa"/>
+            <w:tcBorders>
+              <w:top w:val="single" w:sz="4" w:space="0" w:color="auto"/>
+              <w:left w:val="single" w:sz="4" w:space="0" w:color="auto"/>
+              <w:bottom w:val="single" w:sz="4" w:space="0" w:color="auto"/>
+              <w:right w:val="single" w:sz="4" w:space="0" w:color="auto"/>
+            </w:tcBorders>
+          </w:tcPr>
+          <w:p>
+            <w:pPr>
+              <w:rPr>
+                <w:ins w:id="129" w:author="Torbjörn Dahlin" w:date="2014-12-17T07:51:00Z"/>
+              </w:rPr>
+            </w:pPr>
+            <w:ins w:id="130" w:author="Torbjörn Dahlin" w:date="2014-12-17T07:51:00Z">
+              <w:r>
+                <w:t>0</w:t>
+              </w:r>
+              <w:proofErr w:type="gramStart"/>
+              <w:r>
+                <w:t>..</w:t>
+              </w:r>
+              <w:proofErr w:type="gramEnd"/>
+              <w:r>
+                <w:t>*</w:t>
+              </w:r>
+            </w:ins>
+          </w:p>
+        </w:tc>
+      </w:tr>
+      <w:tr>
         <w:tc>
           <w:tcPr>
             <w:tcW w:w="2943" w:type="dxa"/>
@@ -18308,7 +18528,11 @@
           <w:p>
             <w:proofErr w:type="spellStart"/>
             <w:r>
-              <w:t>ObservationGroupType</w:t>
+              <w:t>ObservationGroupT</w:t>
+            </w:r>
+            <w:r>
+              <w:lastRenderedPageBreak/>
+              <w:t>ype</w:t>
             </w:r>
             <w:proofErr w:type="spellEnd"/>
           </w:p>
@@ -18320,7 +18544,12 @@
           </w:tcPr>
           <w:p>
             <w:r>
-              <w:t>Grupp av observationer som delar samma metadata. Denna nivå är framförallt till för att kunna begränsa mängden metadata i överföringen i de fall då flera observationer gjorts vid samma tillfälle med samma medverkande (exempelvis mätning av systoliskt och diastoliskt blodtryck). Denna klass är en teknisk optimering som inte speglas i NI 2015:1</w:t>
+              <w:lastRenderedPageBreak/>
+              <w:t xml:space="preserve">Grupp av observationer som </w:t>
+            </w:r>
+            <w:r>
+              <w:lastRenderedPageBreak/>
+              <w:t>delar samma metadata. Denna nivå är framförallt till för att kunna begränsa mängden metadata i överföringen i de fall då flera observationer gjorts vid samma tillfälle med samma medverkande (exempelvis mätning av systoliskt och diastoliskt blodtryck). Denna klass är en teknisk optimering som inte speglas i NI 2015:1</w:t>
             </w:r>
             <w:r>
               <w:t>.</w:t>
@@ -18334,6 +18563,7 @@
           </w:tcPr>
           <w:p>
             <w:r>
+              <w:lastRenderedPageBreak/>
               <w:t>0</w:t>
             </w:r>
             <w:proofErr w:type="gramStart"/>
@@ -18355,6 +18585,7 @@
           </w:tcPr>
           <w:p>
             <w:r>
+              <w:lastRenderedPageBreak/>
               <w:t>patient</w:t>
             </w:r>
           </w:p>
@@ -18440,11 +18671,7 @@
           </w:tcPr>
           <w:p>
             <w:r>
-              <w:t xml:space="preserve">Den som utfört observationerna inom </w:t>
-            </w:r>
-            <w:r>
-              <w:lastRenderedPageBreak/>
-              <w:t>gruppen</w:t>
+              <w:t>Den som utfört observationerna inom gruppen</w:t>
             </w:r>
             <w:r>
               <w:t>.</w:t>
@@ -18458,7 +18685,6 @@
           </w:tcPr>
           <w:p>
             <w:r>
-              <w:lastRenderedPageBreak/>
               <w:t>1</w:t>
             </w:r>
             <w:proofErr w:type="gramStart"/>
@@ -18481,7 +18707,6 @@
           <w:p>
             <w:proofErr w:type="spellStart"/>
             <w:r>
-              <w:lastRenderedPageBreak/>
               <w:t>legalAuthenticator</w:t>
             </w:r>
             <w:proofErr w:type="spellEnd"/>
@@ -19207,6 +19432,7 @@
               <w:rPr>
                 <w:lang w:val="en-GB"/>
               </w:rPr>
+              <w:lastRenderedPageBreak/>
               <w:t>id.root</w:t>
             </w:r>
             <w:proofErr w:type="spellEnd"/>
@@ -19484,7 +19710,6 @@
               <w:rPr>
                 <w:lang w:val="en-GB"/>
               </w:rPr>
-              <w:lastRenderedPageBreak/>
               <w:t>gender</w:t>
             </w:r>
           </w:p>
@@ -20441,7 +20666,11 @@
               <w:t xml:space="preserve">Lämnas tomt </w:t>
             </w:r>
             <w:r>
-              <w:t>utföraren identifieras av person-id (exempelvis patienten själv identifierad av personnummer</w:t>
+              <w:t xml:space="preserve">utföraren identifieras av person-id </w:t>
+            </w:r>
+            <w:r>
+              <w:lastRenderedPageBreak/>
+              <w:t>(exempelvis patienten själv identifierad av personnummer</w:t>
             </w:r>
             <w:r>
               <w:t xml:space="preserve"> i </w:t>
@@ -20491,6 +20720,7 @@
           </w:tcPr>
           <w:p>
             <w:r>
+              <w:lastRenderedPageBreak/>
               <w:t>0</w:t>
             </w:r>
             <w:proofErr w:type="gramStart"/>
@@ -20521,6 +20751,7 @@
               <w:rPr>
                 <w:lang w:eastAsia="sv-SE"/>
               </w:rPr>
+              <w:lastRenderedPageBreak/>
               <w:t>id.root</w:t>
             </w:r>
             <w:proofErr w:type="spellEnd"/>
@@ -20684,11 +20915,7 @@
             </w:r>
             <w:proofErr w:type="spellEnd"/>
             <w:r>
-              <w:t xml:space="preserve"> är globalt unikt. Om utförarens identitet beskrivs med HSA-id är det i detta attribut som HSA-id </w:t>
-            </w:r>
-            <w:r>
-              <w:lastRenderedPageBreak/>
-              <w:t>läggs.</w:t>
+              <w:t xml:space="preserve"> är globalt unikt. Om utförarens identitet beskrivs med HSA-id är det i detta attribut som HSA-id läggs.</w:t>
             </w:r>
           </w:p>
         </w:tc>
@@ -20704,7 +20931,6 @@
           </w:tcPr>
           <w:p>
             <w:r>
-              <w:lastRenderedPageBreak/>
               <w:t>1</w:t>
             </w:r>
           </w:p>
@@ -20727,7 +20953,6 @@
               <w:rPr>
                 <w:lang w:eastAsia="sv-SE"/>
               </w:rPr>
-              <w:lastRenderedPageBreak/>
               <w:t>code</w:t>
             </w:r>
             <w:proofErr w:type="spellEnd"/>
@@ -22674,6 +22899,7 @@
           <w:p>
             <w:proofErr w:type="spellStart"/>
             <w:r>
+              <w:lastRenderedPageBreak/>
               <w:t>type</w:t>
             </w:r>
             <w:proofErr w:type="spellEnd"/>
@@ -23404,7 +23630,6 @@
           <w:p>
             <w:proofErr w:type="spellStart"/>
             <w:r>
-              <w:lastRenderedPageBreak/>
               <w:t>role</w:t>
             </w:r>
             <w:r>
@@ -24990,12 +25215,19 @@
               <w:rPr>
                 <w:rFonts w:eastAsia="Times New Roman" w:cs="Arial"/>
               </w:rPr>
-              <w:t>teknisk utrustning. Exempelvis identitet för en viss MR-kamera på röntgenavdelning 18</w:t>
+              <w:t xml:space="preserve">teknisk utrustning. </w:t>
             </w:r>
             <w:r>
               <w:rPr>
                 <w:rFonts w:eastAsia="Times New Roman" w:cs="Arial"/>
               </w:rPr>
+              <w:lastRenderedPageBreak/>
+              <w:t>Exempelvis identitet för en viss MR-kamera på röntgenavdelning 18</w:t>
+            </w:r>
+            <w:r>
+              <w:rPr>
+                <w:rFonts w:eastAsia="Times New Roman" w:cs="Arial"/>
+              </w:rPr>
               <w:t>.</w:t>
             </w:r>
           </w:p>
@@ -25012,6 +25244,7 @@
           </w:tcPr>
           <w:p>
             <w:r>
+              <w:lastRenderedPageBreak/>
               <w:t>0</w:t>
             </w:r>
             <w:proofErr w:type="gramStart"/>
@@ -25047,6 +25280,7 @@
               <w:rPr>
                 <w:lang w:eastAsia="sv-SE"/>
               </w:rPr>
+              <w:lastRenderedPageBreak/>
               <w:t>id.root</w:t>
             </w:r>
             <w:proofErr w:type="spellEnd"/>
@@ -25744,11 +25978,7 @@
               </w:rPr>
             </w:pPr>
             <w:r>
-              <w:t xml:space="preserve">Textuell beskrivning av det </w:t>
-            </w:r>
-            <w:r>
-              <w:lastRenderedPageBreak/>
-              <w:t xml:space="preserve">som koden anger. </w:t>
+              <w:t xml:space="preserve">Textuell beskrivning av det som koden anger. </w:t>
             </w:r>
           </w:p>
         </w:tc>
@@ -25764,7 +25994,6 @@
           </w:tcPr>
           <w:p>
             <w:r>
-              <w:lastRenderedPageBreak/>
               <w:t>0</w:t>
             </w:r>
             <w:proofErr w:type="gramStart"/>
@@ -25800,7 +26029,6 @@
               <w:rPr>
                 <w:lang w:eastAsia="sv-SE"/>
               </w:rPr>
-              <w:lastRenderedPageBreak/>
               <w:t>model</w:t>
             </w:r>
             <w:proofErr w:type="spellEnd"/>
@@ -26789,6 +27017,7 @@
               </w:rPr>
             </w:pPr>
             <w:r>
+              <w:lastRenderedPageBreak/>
               <w:t>id.extension</w:t>
             </w:r>
           </w:p>
@@ -27465,7 +27694,6 @@
               <w:rPr>
                 <w:lang w:eastAsia="sv-SE"/>
               </w:rPr>
-              <w:lastRenderedPageBreak/>
               <w:t>id.extension</w:t>
             </w:r>
           </w:p>
@@ -28236,6 +28464,7 @@
               <w:rPr>
                 <w:rFonts w:cs="Arial"/>
               </w:rPr>
+              <w:lastRenderedPageBreak/>
               <w:t>[</w:t>
             </w:r>
             <w:proofErr w:type="spellStart"/>
@@ -28403,6 +28632,7 @@
           </w:tcPr>
           <w:p>
             <w:r>
+              <w:lastRenderedPageBreak/>
               <w:t>0</w:t>
             </w:r>
             <w:proofErr w:type="gramStart"/>
@@ -29106,22 +29336,22 @@
               <w:rPr>
                 <w:i/>
               </w:rPr>
-              <w:t xml:space="preserve">Angivelse av den tid då det som observerats faktiskt förekom eller förväntas förekomma. Exempelvis så kan tidsattributet ange att patienten hade huvudvärk igår kväll mellan kl. 20.00 och 21.45 även om detta berättades på morgonen efter och det dokumenterades först då. Om observationen är ett måltillstånd anger tidsattributet när detta tillstånd önskas vara uppnått. </w:t>
-            </w:r>
-          </w:p>
-          <w:p>
+              <w:t xml:space="preserve">Angivelse av den tid då det som observerats faktiskt förekom eller förväntas förekomma. Exempelvis så </w:t>
+            </w:r>
             <w:r>
               <w:rPr>
                 <w:i/>
               </w:rPr>
-              <w:t xml:space="preserve">Observationens tid skiljer sig vanligtvis från dokumentationstidpunkt i journalhandling som </w:t>
-            </w:r>
+              <w:lastRenderedPageBreak/>
+              <w:t xml:space="preserve">kan tidsattributet ange att patienten hade huvudvärk igår kväll mellan kl. 20.00 och 21.45 även om detta berättades på morgonen efter och det dokumenterades först då. Om observationen är ett måltillstånd anger tidsattributet när detta tillstånd önskas vara uppnått. </w:t>
+            </w:r>
+          </w:p>
+          <w:p>
             <w:r>
               <w:rPr>
                 <w:i/>
               </w:rPr>
-              <w:lastRenderedPageBreak/>
-              <w:t>beskriver när tillståndet dokumenterades, vilket alltid sker i efterhand.</w:t>
+              <w:t>Observationens tid skiljer sig vanligtvis från dokumentationstidpunkt i journalhandling som beskriver när tillståndet dokumenterades, vilket alltid sker i efterhand.</w:t>
             </w:r>
           </w:p>
         </w:tc>
@@ -30082,7 +30312,15 @@
                 <w:rFonts w:cs="Arial"/>
                 <w:i/>
               </w:rPr>
-              <w:t>Angivelse av värde som innehåller resultatet av observationen. Exempelvis så skulle observationens kod kunna motsvara "längd mätt utan skor" och då innehåller värde-attributet resultatet av mätningen, exempelvis 168 cm. Om observationen avser ett måltillstånd motsvarar värde det resultat man önskar observera för att målet ska uppfyllas.</w:t>
+              <w:t xml:space="preserve">Angivelse av värde som innehåller resultatet av observationen. Exempelvis så skulle observationens kod kunna motsvara "längd mätt </w:t>
+            </w:r>
+            <w:r>
+              <w:rPr>
+                <w:rFonts w:cs="Arial"/>
+                <w:i/>
+              </w:rPr>
+              <w:lastRenderedPageBreak/>
+              <w:t>utan skor" och då innehåller värde-attributet resultatet av mätningen, exempelvis 168 cm. Om observationen avser ett måltillstånd motsvarar värde det resultat man önskar observera för att målet ska uppfyllas.</w:t>
             </w:r>
           </w:p>
         </w:tc>
@@ -30098,6 +30336,7 @@
           </w:tcPr>
           <w:p>
             <w:r>
+              <w:lastRenderedPageBreak/>
               <w:t>1</w:t>
             </w:r>
             <w:proofErr w:type="gramStart"/>
@@ -30133,6 +30372,7 @@
               <w:rPr>
                 <w:lang w:eastAsia="sv-SE"/>
               </w:rPr>
+              <w:lastRenderedPageBreak/>
               <w:t>valueNegation</w:t>
             </w:r>
             <w:proofErr w:type="spellEnd"/>
@@ -30196,83 +30436,339 @@
                 <w:rFonts w:cs="Arial"/>
                 <w:i/>
               </w:rPr>
-              <w:t xml:space="preserve">Flagga som negerar betydelsen av observationen. Det används för att dokumentera exempelvis att ett tillstånd inte har förekommit/observerats men </w:t>
+              <w:t xml:space="preserve">Flagga som negerar betydelsen av observationen. Det används för att dokumentera exempelvis att ett tillstånd inte har förekommit/observerats men att man explicit har letat efter det. Detta till skillnad från att inget dokumenterats om ett specifikt tillstånd vilket kan innebära att man inte utrett det överhuvudtaget. Det som negeras är förekomsten av det som beskrivs av värdet. Detta innebär att om exempelvis metod </w:t>
+            </w:r>
+            <w:r>
+              <w:rPr>
+                <w:rFonts w:cs="Arial"/>
+              </w:rPr>
+              <w:t>[</w:t>
+            </w:r>
+            <w:proofErr w:type="spellStart"/>
+            <w:r>
+              <w:rPr>
+                <w:rFonts w:cs="Arial"/>
+              </w:rPr>
+              <w:t>method</w:t>
+            </w:r>
+            <w:proofErr w:type="spellEnd"/>
+            <w:r>
+              <w:rPr>
+                <w:rFonts w:cs="Arial"/>
+              </w:rPr>
+              <w:t>]</w:t>
             </w:r>
             <w:r>
               <w:rPr>
                 <w:rFonts w:cs="Arial"/>
                 <w:i/>
               </w:rPr>
+              <w:t xml:space="preserve"> </w:t>
+            </w:r>
+            <w:r>
+              <w:rPr>
+                <w:rFonts w:cs="Arial"/>
+                <w:i/>
+              </w:rPr>
+              <w:t xml:space="preserve">och lokalisation </w:t>
+            </w:r>
+            <w:r>
+              <w:rPr>
+                <w:rFonts w:cs="Arial"/>
+              </w:rPr>
+              <w:t>[</w:t>
+            </w:r>
+            <w:proofErr w:type="spellStart"/>
+            <w:r>
+              <w:rPr>
+                <w:rFonts w:cs="Arial"/>
+              </w:rPr>
+              <w:t>targetsite</w:t>
+            </w:r>
+            <w:proofErr w:type="spellEnd"/>
+            <w:r>
+              <w:rPr>
+                <w:rFonts w:cs="Arial"/>
+              </w:rPr>
+              <w:t>]</w:t>
+            </w:r>
+            <w:r>
+              <w:rPr>
+                <w:rFonts w:cs="Arial"/>
+                <w:i/>
+              </w:rPr>
+              <w:t xml:space="preserve"> </w:t>
+            </w:r>
+            <w:r>
+              <w:rPr>
+                <w:rFonts w:cs="Arial"/>
+                <w:i/>
+              </w:rPr>
+              <w:t xml:space="preserve">anges ska negationen tolkas som att man med en viss metod har letat efter ett visst tillstånd som beskrivs av ett visst värde men att detta tillstånd inte har kunnat observeras. </w:t>
+            </w:r>
+          </w:p>
+        </w:tc>
+        <w:tc>
+          <w:tcPr>
+            <w:tcW w:w="1617" w:type="dxa"/>
+            <w:tcBorders>
+              <w:top w:val="single" w:sz="4" w:space="0" w:color="auto"/>
+              <w:left w:val="single" w:sz="4" w:space="0" w:color="auto"/>
+              <w:bottom w:val="single" w:sz="4" w:space="0" w:color="auto"/>
+              <w:right w:val="single" w:sz="4" w:space="0" w:color="auto"/>
+            </w:tcBorders>
+            <w:shd w:val="clear" w:color="auto" w:fill="auto"/>
+          </w:tcPr>
+          <w:p>
+            <w:r>
+              <w:t>1</w:t>
+            </w:r>
+            <w:proofErr w:type="gramStart"/>
+            <w:r>
+              <w:t>..</w:t>
+            </w:r>
+            <w:proofErr w:type="gramEnd"/>
+            <w:r>
+              <w:t>1</w:t>
+            </w:r>
+          </w:p>
+        </w:tc>
+      </w:tr>
+      <w:tr>
+        <w:tc>
+          <w:tcPr>
+            <w:tcW w:w="2943" w:type="dxa"/>
+            <w:tcBorders>
+              <w:top w:val="single" w:sz="4" w:space="0" w:color="auto"/>
+              <w:left w:val="single" w:sz="4" w:space="0" w:color="auto"/>
+              <w:bottom w:val="single" w:sz="4" w:space="0" w:color="auto"/>
+              <w:right w:val="single" w:sz="4" w:space="0" w:color="auto"/>
+            </w:tcBorders>
+          </w:tcPr>
+          <w:p>
+            <w:pPr>
+              <w:rPr>
+                <w:lang w:eastAsia="sv-SE"/>
+              </w:rPr>
+            </w:pPr>
+            <w:proofErr w:type="spellStart"/>
+            <w:r>
+              <w:rPr>
+                <w:lang w:eastAsia="sv-SE"/>
+              </w:rPr>
+              <w:t>d</w:t>
+            </w:r>
+            <w:r>
+              <w:rPr>
+                <w:lang w:eastAsia="sv-SE"/>
+              </w:rPr>
+              <w:t>escription</w:t>
+            </w:r>
+            <w:proofErr w:type="spellEnd"/>
+          </w:p>
+        </w:tc>
+        <w:tc>
+          <w:tcPr>
+            <w:tcW w:w="2037" w:type="dxa"/>
+            <w:tcBorders>
+              <w:top w:val="single" w:sz="4" w:space="0" w:color="auto"/>
+              <w:left w:val="single" w:sz="4" w:space="0" w:color="auto"/>
+              <w:bottom w:val="single" w:sz="4" w:space="0" w:color="auto"/>
+              <w:right w:val="single" w:sz="4" w:space="0" w:color="auto"/>
+            </w:tcBorders>
+          </w:tcPr>
+          <w:p>
+            <w:pPr>
+              <w:rPr>
+                <w:lang w:val="en-GB"/>
+              </w:rPr>
+            </w:pPr>
+            <w:r>
+              <w:t>String</w:t>
+            </w:r>
+          </w:p>
+        </w:tc>
+        <w:tc>
+          <w:tcPr>
+            <w:tcW w:w="2925" w:type="dxa"/>
+            <w:tcBorders>
+              <w:top w:val="single" w:sz="4" w:space="0" w:color="auto"/>
+              <w:left w:val="single" w:sz="4" w:space="0" w:color="auto"/>
+              <w:bottom w:val="single" w:sz="4" w:space="0" w:color="auto"/>
+              <w:right w:val="single" w:sz="4" w:space="0" w:color="auto"/>
+            </w:tcBorders>
+          </w:tcPr>
+          <w:p>
+            <w:pPr>
+              <w:rPr>
+                <w:rFonts w:cs="Arial"/>
+              </w:rPr>
+            </w:pPr>
+            <w:r>
+              <w:rPr>
+                <w:rFonts w:cs="Arial"/>
+              </w:rPr>
+              <w:t>Fritextbeskrivning av observationen där sådan kompletterar kodbeteckningen.</w:t>
+            </w:r>
+          </w:p>
+        </w:tc>
+        <w:tc>
+          <w:tcPr>
+            <w:tcW w:w="1617" w:type="dxa"/>
+            <w:tcBorders>
+              <w:top w:val="single" w:sz="4" w:space="0" w:color="auto"/>
+              <w:left w:val="single" w:sz="4" w:space="0" w:color="auto"/>
+              <w:bottom w:val="single" w:sz="4" w:space="0" w:color="auto"/>
+              <w:right w:val="single" w:sz="4" w:space="0" w:color="auto"/>
+            </w:tcBorders>
+          </w:tcPr>
+          <w:p>
+            <w:r>
+              <w:t>0</w:t>
+            </w:r>
+            <w:proofErr w:type="gramStart"/>
+            <w:r>
+              <w:t>..</w:t>
+            </w:r>
+            <w:proofErr w:type="gramEnd"/>
+            <w:r>
+              <w:t>1</w:t>
+            </w:r>
+          </w:p>
+        </w:tc>
+      </w:tr>
+      <w:tr>
+        <w:tc>
+          <w:tcPr>
+            <w:tcW w:w="2943" w:type="dxa"/>
+            <w:tcBorders>
+              <w:top w:val="single" w:sz="4" w:space="0" w:color="auto"/>
+              <w:left w:val="single" w:sz="4" w:space="0" w:color="auto"/>
+              <w:bottom w:val="single" w:sz="4" w:space="0" w:color="auto"/>
+              <w:right w:val="single" w:sz="4" w:space="0" w:color="auto"/>
+            </w:tcBorders>
+          </w:tcPr>
+          <w:p>
+            <w:pPr>
+              <w:rPr>
+                <w:lang w:eastAsia="sv-SE"/>
+              </w:rPr>
+            </w:pPr>
+            <w:proofErr w:type="spellStart"/>
+            <w:r>
+              <w:rPr>
+                <w:lang w:val="en-GB"/>
+              </w:rPr>
+              <w:t>approvedForPatient</w:t>
+            </w:r>
+            <w:proofErr w:type="spellEnd"/>
+          </w:p>
+        </w:tc>
+        <w:tc>
+          <w:tcPr>
+            <w:tcW w:w="2037" w:type="dxa"/>
+            <w:tcBorders>
+              <w:top w:val="single" w:sz="4" w:space="0" w:color="auto"/>
+              <w:left w:val="single" w:sz="4" w:space="0" w:color="auto"/>
+              <w:bottom w:val="single" w:sz="4" w:space="0" w:color="auto"/>
+              <w:right w:val="single" w:sz="4" w:space="0" w:color="auto"/>
+            </w:tcBorders>
+          </w:tcPr>
+          <w:p>
+            <w:pPr>
+              <w:rPr>
+                <w:lang w:val="en-GB"/>
+              </w:rPr>
+            </w:pPr>
+            <w:proofErr w:type="spellStart"/>
+            <w:r>
+              <w:t>Boolean</w:t>
+            </w:r>
+            <w:proofErr w:type="spellEnd"/>
+          </w:p>
+        </w:tc>
+        <w:tc>
+          <w:tcPr>
+            <w:tcW w:w="2925" w:type="dxa"/>
+            <w:tcBorders>
+              <w:top w:val="single" w:sz="4" w:space="0" w:color="auto"/>
+              <w:left w:val="single" w:sz="4" w:space="0" w:color="auto"/>
+              <w:bottom w:val="single" w:sz="4" w:space="0" w:color="auto"/>
+              <w:right w:val="single" w:sz="4" w:space="0" w:color="auto"/>
+            </w:tcBorders>
+          </w:tcPr>
+          <w:p>
+            <w:pPr>
+              <w:rPr>
+                <w:rFonts w:cs="Arial"/>
+              </w:rPr>
+            </w:pPr>
+            <w:r>
+              <w:rPr>
+                <w:rFonts w:cs="Arial"/>
+              </w:rPr>
+              <w:t>Anger om information får delas till patient</w:t>
+            </w:r>
+            <w:r>
+              <w:rPr>
+                <w:rFonts w:cs="Arial"/>
+              </w:rPr>
+              <w:t xml:space="preserve"> (</w:t>
+            </w:r>
+            <w:proofErr w:type="spellStart"/>
+            <w:r>
+              <w:rPr>
+                <w:rFonts w:cs="Arial"/>
+              </w:rPr>
+              <w:t>menprövad</w:t>
+            </w:r>
+            <w:proofErr w:type="spellEnd"/>
+            <w:r>
+              <w:rPr>
+                <w:rFonts w:cs="Arial"/>
+              </w:rPr>
+              <w:t>)</w:t>
+            </w:r>
+            <w:r>
+              <w:rPr>
+                <w:rFonts w:cs="Arial"/>
+              </w:rPr>
+              <w:t xml:space="preserve">. Värdet sätts i sådant fall till </w:t>
+            </w:r>
+            <w:r>
+              <w:rPr>
+                <w:rFonts w:cs="Arial"/>
+              </w:rPr>
               <w:lastRenderedPageBreak/>
-              <w:t xml:space="preserve">att man explicit har letat efter det. Detta till skillnad från att inget dokumenterats om ett specifikt tillstånd vilket kan innebära att man inte utrett det överhuvudtaget. Det som negeras är förekomsten av det som beskrivs av värdet. Detta innebär att om exempelvis metod </w:t>
-            </w:r>
-            <w:r>
-              <w:rPr>
-                <w:rFonts w:cs="Arial"/>
-              </w:rPr>
-              <w:t>[</w:t>
+              <w:t>”</w:t>
             </w:r>
             <w:proofErr w:type="spellStart"/>
             <w:r>
               <w:rPr>
                 <w:rFonts w:cs="Arial"/>
               </w:rPr>
-              <w:t>method</w:t>
+              <w:t>true</w:t>
             </w:r>
             <w:proofErr w:type="spellEnd"/>
             <w:r>
               <w:rPr>
                 <w:rFonts w:cs="Arial"/>
               </w:rPr>
-              <w:t>]</w:t>
-            </w:r>
-            <w:r>
-              <w:rPr>
-                <w:rFonts w:cs="Arial"/>
-                <w:i/>
-              </w:rPr>
-              <w:t xml:space="preserve"> </w:t>
-            </w:r>
-            <w:r>
-              <w:rPr>
-                <w:rFonts w:cs="Arial"/>
-                <w:i/>
-              </w:rPr>
-              <w:t xml:space="preserve">och lokalisation </w:t>
-            </w:r>
-            <w:r>
-              <w:rPr>
-                <w:rFonts w:cs="Arial"/>
-              </w:rPr>
-              <w:t>[</w:t>
+              <w:t>”, i annat fall till ”</w:t>
             </w:r>
             <w:proofErr w:type="spellStart"/>
             <w:r>
               <w:rPr>
                 <w:rFonts w:cs="Arial"/>
               </w:rPr>
-              <w:t>targetsite</w:t>
+              <w:t>false</w:t>
             </w:r>
             <w:proofErr w:type="spellEnd"/>
             <w:r>
               <w:rPr>
                 <w:rFonts w:cs="Arial"/>
               </w:rPr>
-              <w:t>]</w:t>
-            </w:r>
-            <w:r>
-              <w:rPr>
-                <w:rFonts w:cs="Arial"/>
-                <w:i/>
-              </w:rPr>
-              <w:t xml:space="preserve"> </w:t>
-            </w:r>
-            <w:r>
-              <w:rPr>
-                <w:rFonts w:cs="Arial"/>
-                <w:i/>
-              </w:rPr>
-              <w:t xml:space="preserve">anges ska negationen tolkas som att man med en viss metod har letat efter ett visst tillstånd som beskrivs av ett visst värde men att detta tillstånd inte har kunnat observeras. </w:t>
+              <w:t>”.</w:t>
             </w:r>
           </w:p>
         </w:tc>
@@ -30285,21 +30781,12 @@
               <w:bottom w:val="single" w:sz="4" w:space="0" w:color="auto"/>
               <w:right w:val="single" w:sz="4" w:space="0" w:color="auto"/>
             </w:tcBorders>
-            <w:shd w:val="clear" w:color="auto" w:fill="auto"/>
           </w:tcPr>
           <w:p>
             <w:r>
               <w:lastRenderedPageBreak/>
               <w:t>1</w:t>
             </w:r>
-            <w:proofErr w:type="gramStart"/>
-            <w:r>
-              <w:t>..</w:t>
-            </w:r>
-            <w:proofErr w:type="gramEnd"/>
-            <w:r>
-              <w:t>1</w:t>
-            </w:r>
           </w:p>
         </w:tc>
       </w:tr>
@@ -30317,49 +30804,38 @@
           <w:p>
             <w:pPr>
               <w:rPr>
-                <w:lang w:eastAsia="sv-SE"/>
-              </w:rPr>
-            </w:pPr>
+                <w:lang w:val="en-GB"/>
+              </w:rPr>
+            </w:pPr>
+            <w:r>
+              <w:rPr>
+                <w:lang w:val="en-GB"/>
+              </w:rPr>
+              <w:lastRenderedPageBreak/>
+              <w:t>relation</w:t>
+            </w:r>
+          </w:p>
+        </w:tc>
+        <w:tc>
+          <w:tcPr>
+            <w:tcW w:w="2037" w:type="dxa"/>
+            <w:tcBorders>
+              <w:top w:val="single" w:sz="4" w:space="0" w:color="auto"/>
+              <w:left w:val="single" w:sz="4" w:space="0" w:color="auto"/>
+              <w:bottom w:val="single" w:sz="4" w:space="0" w:color="auto"/>
+              <w:right w:val="single" w:sz="4" w:space="0" w:color="auto"/>
+            </w:tcBorders>
+          </w:tcPr>
+          <w:p>
             <w:proofErr w:type="spellStart"/>
             <w:r>
-              <w:rPr>
-                <w:lang w:eastAsia="sv-SE"/>
-              </w:rPr>
-              <w:lastRenderedPageBreak/>
-              <w:t>d</w:t>
-            </w:r>
-            <w:r>
-              <w:rPr>
-                <w:lang w:eastAsia="sv-SE"/>
-              </w:rPr>
-              <w:t>escription</w:t>
+              <w:t>RelationType</w:t>
             </w:r>
             <w:proofErr w:type="spellEnd"/>
           </w:p>
         </w:tc>
         <w:tc>
           <w:tcPr>
-            <w:tcW w:w="2037" w:type="dxa"/>
-            <w:tcBorders>
-              <w:top w:val="single" w:sz="4" w:space="0" w:color="auto"/>
-              <w:left w:val="single" w:sz="4" w:space="0" w:color="auto"/>
-              <w:bottom w:val="single" w:sz="4" w:space="0" w:color="auto"/>
-              <w:right w:val="single" w:sz="4" w:space="0" w:color="auto"/>
-            </w:tcBorders>
-          </w:tcPr>
-          <w:p>
-            <w:pPr>
-              <w:rPr>
-                <w:lang w:val="en-GB"/>
-              </w:rPr>
-            </w:pPr>
-            <w:r>
-              <w:t>String</w:t>
-            </w:r>
-          </w:p>
-        </w:tc>
-        <w:tc>
-          <w:tcPr>
             <w:tcW w:w="2925" w:type="dxa"/>
             <w:tcBorders>
               <w:top w:val="single" w:sz="4" w:space="0" w:color="auto"/>
@@ -30378,7 +30854,7 @@
               <w:rPr>
                 <w:rFonts w:cs="Arial"/>
               </w:rPr>
-              <w:t>Fritextbeskrivning av observationen där sådan kompletterar kodbeteckningen.</w:t>
+              <w:t>Beskriver typade samband till andra informationsmängder. Exempelvis kan en observation av en post-operativ infektion ha ett samband av typen ”har orsak” till en tidigare operation (aktivitet).</w:t>
             </w:r>
           </w:p>
         </w:tc>
@@ -30402,7 +30878,7 @@
             </w:r>
             <w:proofErr w:type="gramEnd"/>
             <w:r>
-              <w:t>1</w:t>
+              <w:t>*</w:t>
             </w:r>
           </w:p>
         </w:tc>
@@ -30413,25 +30889,18 @@
             <w:tcW w:w="2943" w:type="dxa"/>
             <w:tcBorders>
               <w:top w:val="single" w:sz="4" w:space="0" w:color="auto"/>
-              <w:left w:val="single" w:sz="4" w:space="0" w:color="auto"/>
-              <w:bottom w:val="single" w:sz="4" w:space="0" w:color="auto"/>
-              <w:right w:val="single" w:sz="4" w:space="0" w:color="auto"/>
-            </w:tcBorders>
-          </w:tcPr>
-          <w:p>
-            <w:pPr>
-              <w:rPr>
+              <w:left w:val="nil"/>
+              <w:bottom w:val="single" w:sz="4" w:space="0" w:color="auto"/>
+              <w:right w:val="nil"/>
+            </w:tcBorders>
+          </w:tcPr>
+          <w:p>
+            <w:pPr>
+              <w:rPr>
+                <w:highlight w:val="white"/>
                 <w:lang w:eastAsia="sv-SE"/>
               </w:rPr>
             </w:pPr>
-            <w:proofErr w:type="spellStart"/>
-            <w:r>
-              <w:rPr>
-                <w:lang w:val="en-GB"/>
-              </w:rPr>
-              <w:t>approvedForPatient</w:t>
-            </w:r>
-            <w:proofErr w:type="spellEnd"/>
           </w:p>
         </w:tc>
         <w:tc>
@@ -30439,100 +30908,29 @@
             <w:tcW w:w="2037" w:type="dxa"/>
             <w:tcBorders>
               <w:top w:val="single" w:sz="4" w:space="0" w:color="auto"/>
-              <w:left w:val="single" w:sz="4" w:space="0" w:color="auto"/>
-              <w:bottom w:val="single" w:sz="4" w:space="0" w:color="auto"/>
-              <w:right w:val="single" w:sz="4" w:space="0" w:color="auto"/>
-            </w:tcBorders>
-          </w:tcPr>
-          <w:p>
-            <w:pPr>
-              <w:rPr>
-                <w:lang w:val="en-GB"/>
-              </w:rPr>
-            </w:pPr>
-            <w:proofErr w:type="spellStart"/>
-            <w:r>
-              <w:t>Boolean</w:t>
-            </w:r>
-            <w:proofErr w:type="spellEnd"/>
-          </w:p>
+              <w:left w:val="nil"/>
+              <w:bottom w:val="single" w:sz="4" w:space="0" w:color="auto"/>
+              <w:right w:val="nil"/>
+            </w:tcBorders>
+          </w:tcPr>
+          <w:p/>
         </w:tc>
         <w:tc>
           <w:tcPr>
             <w:tcW w:w="2925" w:type="dxa"/>
             <w:tcBorders>
               <w:top w:val="single" w:sz="4" w:space="0" w:color="auto"/>
-              <w:left w:val="single" w:sz="4" w:space="0" w:color="auto"/>
-              <w:bottom w:val="single" w:sz="4" w:space="0" w:color="auto"/>
-              <w:right w:val="single" w:sz="4" w:space="0" w:color="auto"/>
-            </w:tcBorders>
-          </w:tcPr>
-          <w:p>
-            <w:pPr>
-              <w:rPr>
-                <w:rFonts w:cs="Arial"/>
-              </w:rPr>
-            </w:pPr>
-            <w:r>
-              <w:rPr>
-                <w:rFonts w:cs="Arial"/>
-              </w:rPr>
-              <w:t>Anger om information får delas till patient</w:t>
-            </w:r>
-            <w:r>
-              <w:rPr>
-                <w:rFonts w:cs="Arial"/>
-              </w:rPr>
-              <w:t xml:space="preserve"> (</w:t>
-            </w:r>
-            <w:proofErr w:type="spellStart"/>
-            <w:r>
-              <w:rPr>
-                <w:rFonts w:cs="Arial"/>
-              </w:rPr>
-              <w:t>menprövad</w:t>
-            </w:r>
-            <w:proofErr w:type="spellEnd"/>
-            <w:r>
-              <w:rPr>
-                <w:rFonts w:cs="Arial"/>
-              </w:rPr>
-              <w:t>)</w:t>
-            </w:r>
-            <w:r>
-              <w:rPr>
-                <w:rFonts w:cs="Arial"/>
-              </w:rPr>
-              <w:t>. Värdet sätts i sådant fall till ”</w:t>
-            </w:r>
-            <w:proofErr w:type="spellStart"/>
-            <w:r>
-              <w:rPr>
-                <w:rFonts w:cs="Arial"/>
-              </w:rPr>
-              <w:t>true</w:t>
-            </w:r>
-            <w:proofErr w:type="spellEnd"/>
-            <w:r>
-              <w:rPr>
-                <w:rFonts w:cs="Arial"/>
-              </w:rPr>
-              <w:t>”, i annat fall till ”</w:t>
-            </w:r>
-            <w:proofErr w:type="spellStart"/>
-            <w:r>
-              <w:rPr>
-                <w:rFonts w:cs="Arial"/>
-              </w:rPr>
-              <w:t>false</w:t>
-            </w:r>
-            <w:proofErr w:type="spellEnd"/>
-            <w:r>
-              <w:rPr>
-                <w:rFonts w:cs="Arial"/>
-              </w:rPr>
-              <w:t>”.</w:t>
-            </w:r>
+              <w:left w:val="nil"/>
+              <w:bottom w:val="single" w:sz="4" w:space="0" w:color="auto"/>
+              <w:right w:val="nil"/>
+            </w:tcBorders>
+          </w:tcPr>
+          <w:p>
+            <w:pPr>
+              <w:rPr>
+                <w:rFonts w:cs="Arial"/>
+              </w:rPr>
+            </w:pPr>
           </w:p>
         </w:tc>
         <w:tc>
@@ -30540,16 +30938,12 @@
             <w:tcW w:w="1617" w:type="dxa"/>
             <w:tcBorders>
               <w:top w:val="single" w:sz="4" w:space="0" w:color="auto"/>
-              <w:left w:val="single" w:sz="4" w:space="0" w:color="auto"/>
-              <w:bottom w:val="single" w:sz="4" w:space="0" w:color="auto"/>
-              <w:right w:val="single" w:sz="4" w:space="0" w:color="auto"/>
-            </w:tcBorders>
-          </w:tcPr>
-          <w:p>
-            <w:r>
-              <w:t>1</w:t>
-            </w:r>
-          </w:p>
+              <w:left w:val="nil"/>
+              <w:bottom w:val="single" w:sz="4" w:space="0" w:color="auto"/>
+              <w:right w:val="nil"/>
+            </w:tcBorders>
+          </w:tcPr>
+          <w:p/>
         </w:tc>
       </w:tr>
       <w:tr>
@@ -30562,19 +30956,49 @@
               <w:bottom w:val="single" w:sz="4" w:space="0" w:color="auto"/>
               <w:right w:val="single" w:sz="4" w:space="0" w:color="auto"/>
             </w:tcBorders>
-          </w:tcPr>
-          <w:p>
-            <w:pPr>
-              <w:rPr>
-                <w:lang w:val="en-GB"/>
-              </w:rPr>
-            </w:pPr>
-            <w:r>
-              <w:rPr>
-                <w:lang w:val="en-GB"/>
-              </w:rPr>
-              <w:t>relation</w:t>
-            </w:r>
+            <w:shd w:val="clear" w:color="auto" w:fill="BFBFBF" w:themeFill="background1" w:themeFillShade="BF"/>
+          </w:tcPr>
+          <w:p>
+            <w:pPr>
+              <w:rPr>
+                <w:lang w:eastAsia="sv-SE"/>
+              </w:rPr>
+            </w:pPr>
+            <w:proofErr w:type="spellStart"/>
+            <w:r>
+              <w:rPr>
+                <w:lang w:eastAsia="sv-SE"/>
+              </w:rPr>
+              <w:t>observationGroup</w:t>
+            </w:r>
+            <w:proofErr w:type="spellEnd"/>
+            <w:r>
+              <w:rPr>
+                <w:lang w:eastAsia="sv-SE"/>
+              </w:rPr>
+              <w:t>/</w:t>
+            </w:r>
+          </w:p>
+          <w:p>
+            <w:r>
+              <w:rPr>
+                <w:lang w:eastAsia="sv-SE"/>
+              </w:rPr>
+              <w:t>observation</w:t>
+            </w:r>
+            <w:r>
+              <w:t>/</w:t>
+            </w:r>
+          </w:p>
+          <w:p>
+            <w:proofErr w:type="spellStart"/>
+            <w:r>
+              <w:t>v</w:t>
+            </w:r>
+            <w:r>
+              <w:t>alue</w:t>
+            </w:r>
+            <w:proofErr w:type="spellEnd"/>
           </w:p>
         </w:tc>
         <w:tc>
@@ -30586,11 +31010,12 @@
               <w:bottom w:val="single" w:sz="4" w:space="0" w:color="auto"/>
               <w:right w:val="single" w:sz="4" w:space="0" w:color="auto"/>
             </w:tcBorders>
+            <w:shd w:val="clear" w:color="auto" w:fill="BFBFBF" w:themeFill="background1" w:themeFillShade="BF"/>
           </w:tcPr>
           <w:p>
             <w:proofErr w:type="spellStart"/>
             <w:r>
-              <w:t>RelationType</w:t>
+              <w:t>ValueAnyType</w:t>
             </w:r>
             <w:proofErr w:type="spellEnd"/>
           </w:p>
@@ -30604,20 +31029,22 @@
               <w:bottom w:val="single" w:sz="4" w:space="0" w:color="auto"/>
               <w:right w:val="single" w:sz="4" w:space="0" w:color="auto"/>
             </w:tcBorders>
-          </w:tcPr>
-          <w:p>
-            <w:pPr>
-              <w:rPr>
-                <w:rFonts w:cs="Arial"/>
-              </w:rPr>
-            </w:pPr>
-            <w:r>
-              <w:rPr>
-                <w:rFonts w:cs="Arial"/>
-              </w:rPr>
-              <w:t>Beskriver typade samband till andra informationsmängder. Exempelvis kan en observation av en post-operativ infektion ha ett samband av typen ”har orsak” till en tidigare operation (aktivitet).</w:t>
-            </w:r>
-          </w:p>
+            <w:shd w:val="clear" w:color="auto" w:fill="BFBFBF" w:themeFill="background1" w:themeFillShade="BF"/>
+          </w:tcPr>
+          <w:p>
+            <w:pPr>
+              <w:rPr>
+                <w:rFonts w:cs="Arial"/>
+              </w:rPr>
+            </w:pPr>
+            <w:r>
+              <w:rPr>
+                <w:rFonts w:cs="Arial"/>
+              </w:rPr>
+              <w:t>Observations utfall/värde</w:t>
+            </w:r>
+          </w:p>
+          <w:p/>
         </w:tc>
         <w:tc>
           <w:tcPr>
@@ -30628,264 +31055,76 @@
               <w:bottom w:val="single" w:sz="4" w:space="0" w:color="auto"/>
               <w:right w:val="single" w:sz="4" w:space="0" w:color="auto"/>
             </w:tcBorders>
-          </w:tcPr>
-          <w:p>
-            <w:r>
-              <w:t>0</w:t>
-            </w:r>
-            <w:proofErr w:type="gramStart"/>
-            <w:r>
-              <w:t>..</w:t>
-            </w:r>
-            <w:proofErr w:type="gramEnd"/>
-            <w:r>
-              <w:t>*</w:t>
-            </w:r>
+            <w:shd w:val="clear" w:color="auto" w:fill="BFBFBF" w:themeFill="background1" w:themeFillShade="BF"/>
+          </w:tcPr>
+          <w:p>
+            <w:pPr>
+              <w:rPr>
+                <w:b/>
+              </w:rPr>
+            </w:pPr>
           </w:p>
         </w:tc>
       </w:tr>
       <w:tr>
         <w:tc>
           <w:tcPr>
-            <w:tcW w:w="2943" w:type="dxa"/>
-            <w:tcBorders>
-              <w:top w:val="single" w:sz="4" w:space="0" w:color="auto"/>
-              <w:left w:val="nil"/>
-              <w:bottom w:val="single" w:sz="4" w:space="0" w:color="auto"/>
-              <w:right w:val="nil"/>
-            </w:tcBorders>
-          </w:tcPr>
-          <w:p>
-            <w:pPr>
-              <w:rPr>
-                <w:highlight w:val="white"/>
-                <w:lang w:eastAsia="sv-SE"/>
-              </w:rPr>
-            </w:pPr>
-          </w:p>
-        </w:tc>
-        <w:tc>
-          <w:tcPr>
-            <w:tcW w:w="2037" w:type="dxa"/>
-            <w:tcBorders>
-              <w:top w:val="single" w:sz="4" w:space="0" w:color="auto"/>
-              <w:left w:val="nil"/>
-              <w:bottom w:val="single" w:sz="4" w:space="0" w:color="auto"/>
-              <w:right w:val="nil"/>
-            </w:tcBorders>
-          </w:tcPr>
-          <w:p/>
-        </w:tc>
-        <w:tc>
-          <w:tcPr>
-            <w:tcW w:w="2925" w:type="dxa"/>
-            <w:tcBorders>
-              <w:top w:val="single" w:sz="4" w:space="0" w:color="auto"/>
-              <w:left w:val="nil"/>
-              <w:bottom w:val="single" w:sz="4" w:space="0" w:color="auto"/>
-              <w:right w:val="nil"/>
-            </w:tcBorders>
-          </w:tcPr>
-          <w:p>
-            <w:pPr>
-              <w:rPr>
-                <w:rFonts w:cs="Arial"/>
-              </w:rPr>
-            </w:pPr>
-          </w:p>
-        </w:tc>
-        <w:tc>
-          <w:tcPr>
-            <w:tcW w:w="1617" w:type="dxa"/>
-            <w:tcBorders>
-              <w:top w:val="single" w:sz="4" w:space="0" w:color="auto"/>
-              <w:left w:val="nil"/>
-              <w:bottom w:val="single" w:sz="4" w:space="0" w:color="auto"/>
-              <w:right w:val="nil"/>
-            </w:tcBorders>
-          </w:tcPr>
-          <w:p/>
+            <w:tcW w:w="9522" w:type="dxa"/>
+            <w:gridSpan w:val="4"/>
+            <w:tcBorders>
+              <w:top w:val="single" w:sz="4" w:space="0" w:color="auto"/>
+              <w:left w:val="single" w:sz="4" w:space="0" w:color="auto"/>
+              <w:bottom w:val="single" w:sz="4" w:space="0" w:color="auto"/>
+              <w:right w:val="single" w:sz="4" w:space="0" w:color="auto"/>
+            </w:tcBorders>
+            <w:shd w:val="clear" w:color="auto" w:fill="BFBFBF" w:themeFill="background1" w:themeFillShade="BF"/>
+          </w:tcPr>
+          <w:p>
+            <w:pPr>
+              <w:rPr>
+                <w:b/>
+              </w:rPr>
+            </w:pPr>
+            <w:r>
+              <w:rPr>
+                <w:b/>
+              </w:rPr>
+              <w:t>En och endast en av nedanstående huvudtyper</w:t>
+            </w:r>
+          </w:p>
         </w:tc>
       </w:tr>
       <w:tr>
         <w:tc>
           <w:tcPr>
-            <w:tcW w:w="2943" w:type="dxa"/>
-            <w:tcBorders>
-              <w:top w:val="single" w:sz="4" w:space="0" w:color="auto"/>
-              <w:left w:val="single" w:sz="4" w:space="0" w:color="auto"/>
-              <w:bottom w:val="single" w:sz="4" w:space="0" w:color="auto"/>
-              <w:right w:val="single" w:sz="4" w:space="0" w:color="auto"/>
-            </w:tcBorders>
-            <w:shd w:val="clear" w:color="auto" w:fill="BFBFBF" w:themeFill="background1" w:themeFillShade="BF"/>
-          </w:tcPr>
-          <w:p>
-            <w:pPr>
-              <w:rPr>
-                <w:lang w:eastAsia="sv-SE"/>
-              </w:rPr>
-            </w:pPr>
-            <w:proofErr w:type="spellStart"/>
-            <w:r>
-              <w:rPr>
-                <w:lang w:eastAsia="sv-SE"/>
-              </w:rPr>
-              <w:t>observationGroup</w:t>
-            </w:r>
-            <w:proofErr w:type="spellEnd"/>
-            <w:r>
-              <w:rPr>
-                <w:lang w:eastAsia="sv-SE"/>
-              </w:rPr>
-              <w:t>/</w:t>
-            </w:r>
-          </w:p>
-          <w:p>
-            <w:r>
-              <w:rPr>
-                <w:lang w:eastAsia="sv-SE"/>
-              </w:rPr>
-              <w:t>observation</w:t>
-            </w:r>
-            <w:r>
-              <w:t>/</w:t>
-            </w:r>
-          </w:p>
-          <w:p>
-            <w:proofErr w:type="spellStart"/>
-            <w:r>
-              <w:t>v</w:t>
-            </w:r>
-            <w:r>
-              <w:t>alue</w:t>
-            </w:r>
-            <w:proofErr w:type="spellEnd"/>
-          </w:p>
-        </w:tc>
-        <w:tc>
-          <w:tcPr>
-            <w:tcW w:w="2037" w:type="dxa"/>
-            <w:tcBorders>
-              <w:top w:val="single" w:sz="4" w:space="0" w:color="auto"/>
-              <w:left w:val="single" w:sz="4" w:space="0" w:color="auto"/>
-              <w:bottom w:val="single" w:sz="4" w:space="0" w:color="auto"/>
-              <w:right w:val="single" w:sz="4" w:space="0" w:color="auto"/>
-            </w:tcBorders>
-            <w:shd w:val="clear" w:color="auto" w:fill="BFBFBF" w:themeFill="background1" w:themeFillShade="BF"/>
-          </w:tcPr>
-          <w:p>
-            <w:proofErr w:type="spellStart"/>
-            <w:r>
-              <w:t>ValueAnyType</w:t>
-            </w:r>
-            <w:proofErr w:type="spellEnd"/>
-          </w:p>
-        </w:tc>
-        <w:tc>
-          <w:tcPr>
-            <w:tcW w:w="2925" w:type="dxa"/>
-            <w:tcBorders>
-              <w:top w:val="single" w:sz="4" w:space="0" w:color="auto"/>
-              <w:left w:val="single" w:sz="4" w:space="0" w:color="auto"/>
-              <w:bottom w:val="single" w:sz="4" w:space="0" w:color="auto"/>
-              <w:right w:val="single" w:sz="4" w:space="0" w:color="auto"/>
-            </w:tcBorders>
-            <w:shd w:val="clear" w:color="auto" w:fill="BFBFBF" w:themeFill="background1" w:themeFillShade="BF"/>
-          </w:tcPr>
-          <w:p>
-            <w:pPr>
-              <w:rPr>
-                <w:rFonts w:cs="Arial"/>
-              </w:rPr>
-            </w:pPr>
-            <w:r>
-              <w:rPr>
-                <w:rFonts w:cs="Arial"/>
-              </w:rPr>
-              <w:t>Observations utfall/värde</w:t>
-            </w:r>
-          </w:p>
-          <w:p/>
-        </w:tc>
-        <w:tc>
-          <w:tcPr>
-            <w:tcW w:w="1617" w:type="dxa"/>
-            <w:tcBorders>
-              <w:top w:val="single" w:sz="4" w:space="0" w:color="auto"/>
-              <w:left w:val="single" w:sz="4" w:space="0" w:color="auto"/>
-              <w:bottom w:val="single" w:sz="4" w:space="0" w:color="auto"/>
-              <w:right w:val="single" w:sz="4" w:space="0" w:color="auto"/>
-            </w:tcBorders>
-            <w:shd w:val="clear" w:color="auto" w:fill="BFBFBF" w:themeFill="background1" w:themeFillShade="BF"/>
-          </w:tcPr>
-          <w:p>
-            <w:pPr>
-              <w:rPr>
-                <w:b/>
-              </w:rPr>
-            </w:pPr>
+            <w:tcW w:w="9522" w:type="dxa"/>
+            <w:gridSpan w:val="4"/>
+            <w:tcBorders>
+              <w:top w:val="single" w:sz="4" w:space="0" w:color="auto"/>
+              <w:left w:val="single" w:sz="4" w:space="0" w:color="auto"/>
+              <w:bottom w:val="single" w:sz="4" w:space="0" w:color="auto"/>
+              <w:right w:val="single" w:sz="4" w:space="0" w:color="auto"/>
+            </w:tcBorders>
+            <w:shd w:val="clear" w:color="auto" w:fill="F2F2F2" w:themeFill="background1" w:themeFillShade="F2"/>
+          </w:tcPr>
+          <w:p>
+            <w:pPr>
+              <w:rPr>
+                <w:i/>
+              </w:rPr>
+            </w:pPr>
+            <w:r>
+              <w:rPr>
+                <w:i/>
+              </w:rPr>
+              <w:t>Kodade värden</w:t>
+            </w:r>
           </w:p>
         </w:tc>
       </w:tr>
       <w:tr>
         <w:tc>
           <w:tcPr>
-            <w:tcW w:w="9522" w:type="dxa"/>
-            <w:gridSpan w:val="4"/>
-            <w:tcBorders>
-              <w:top w:val="single" w:sz="4" w:space="0" w:color="auto"/>
-              <w:left w:val="single" w:sz="4" w:space="0" w:color="auto"/>
-              <w:bottom w:val="single" w:sz="4" w:space="0" w:color="auto"/>
-              <w:right w:val="single" w:sz="4" w:space="0" w:color="auto"/>
-            </w:tcBorders>
-            <w:shd w:val="clear" w:color="auto" w:fill="BFBFBF" w:themeFill="background1" w:themeFillShade="BF"/>
-          </w:tcPr>
-          <w:p>
-            <w:pPr>
-              <w:rPr>
-                <w:b/>
-              </w:rPr>
-            </w:pPr>
-            <w:r>
-              <w:rPr>
-                <w:b/>
-              </w:rPr>
-              <w:t>En och endast en av nedanstående huvudtyper</w:t>
-            </w:r>
-          </w:p>
-        </w:tc>
-      </w:tr>
-      <w:tr>
-        <w:tc>
-          <w:tcPr>
-            <w:tcW w:w="9522" w:type="dxa"/>
-            <w:gridSpan w:val="4"/>
-            <w:tcBorders>
-              <w:top w:val="single" w:sz="4" w:space="0" w:color="auto"/>
-              <w:left w:val="single" w:sz="4" w:space="0" w:color="auto"/>
-              <w:bottom w:val="single" w:sz="4" w:space="0" w:color="auto"/>
-              <w:right w:val="single" w:sz="4" w:space="0" w:color="auto"/>
-            </w:tcBorders>
-            <w:shd w:val="clear" w:color="auto" w:fill="F2F2F2" w:themeFill="background1" w:themeFillShade="F2"/>
-          </w:tcPr>
-          <w:p>
-            <w:pPr>
-              <w:rPr>
-                <w:i/>
-              </w:rPr>
-            </w:pPr>
-            <w:r>
-              <w:rPr>
-                <w:i/>
-              </w:rPr>
-              <w:t>Kodade värden</w:t>
-            </w:r>
-          </w:p>
-        </w:tc>
-      </w:tr>
-      <w:tr>
-        <w:tc>
-          <w:tcPr>
             <w:tcW w:w="2943" w:type="dxa"/>
           </w:tcPr>
           <w:p>
@@ -30893,7 +31132,6 @@
               <w:rPr>
                 <w:lang w:eastAsia="sv-SE"/>
               </w:rPr>
-              <w:lastRenderedPageBreak/>
               <w:t>cv</w:t>
             </w:r>
           </w:p>
@@ -32118,11 +32356,7 @@
             </w:r>
             <w:proofErr w:type="spellEnd"/>
             <w:r>
-              <w:t xml:space="preserve"> som matchar syftet </w:t>
-            </w:r>
-            <w:r>
-              <w:lastRenderedPageBreak/>
-              <w:t>med adressanvändningen.</w:t>
+              <w:t xml:space="preserve"> som matchar syftet med adressanvändningen.</w:t>
             </w:r>
           </w:p>
         </w:tc>
@@ -32132,7 +32366,6 @@
           </w:tcPr>
           <w:p>
             <w:r>
-              <w:lastRenderedPageBreak/>
               <w:t>0</w:t>
             </w:r>
             <w:proofErr w:type="gramStart"/>
@@ -32164,7 +32397,6 @@
               </w:rPr>
             </w:pPr>
             <w:r>
-              <w:lastRenderedPageBreak/>
               <w:t>part</w:t>
             </w:r>
           </w:p>
@@ -32900,6 +33132,7 @@
               <w:rPr>
                 <w:lang w:val="en-US" w:eastAsia="sv-SE"/>
               </w:rPr>
+              <w:lastRenderedPageBreak/>
               <w:t>r</w:t>
             </w:r>
             <w:r>
@@ -32926,6 +33159,7 @@
               <w:rPr>
                 <w:lang w:val="en-US"/>
               </w:rPr>
+              <w:lastRenderedPageBreak/>
               <w:t>RelationType</w:t>
             </w:r>
             <w:proofErr w:type="spellEnd"/>
@@ -32968,6 +33202,7 @@
               <w:rPr>
                 <w:lang w:eastAsia="sv-SE"/>
               </w:rPr>
+              <w:lastRenderedPageBreak/>
               <w:t>code</w:t>
             </w:r>
             <w:proofErr w:type="spellEnd"/>
@@ -33410,7 +33645,6 @@
               <w:rPr>
                 <w:lang w:val="en-US" w:eastAsia="sv-SE"/>
               </w:rPr>
-              <w:lastRenderedPageBreak/>
               <w:t>observationGroup</w:t>
             </w:r>
             <w:proofErr w:type="spellEnd"/>
@@ -34016,7 +34250,14 @@
               <w:rPr>
                 <w:lang w:val="en-GB"/>
               </w:rPr>
-              <w:t>InformationOwnerType</w:t>
+              <w:t>InformationOwnerT</w:t>
+            </w:r>
+            <w:r>
+              <w:rPr>
+                <w:lang w:val="en-GB"/>
+              </w:rPr>
+              <w:lastRenderedPageBreak/>
+              <w:t>ype</w:t>
             </w:r>
             <w:proofErr w:type="spellEnd"/>
           </w:p>
@@ -34041,7 +34282,15 @@
               <w:rPr>
                 <w:rFonts w:cs="Arial"/>
               </w:rPr>
-              <w:t>Källsystem där den refererade informationen finns lagrat.</w:t>
+              <w:lastRenderedPageBreak/>
+              <w:t xml:space="preserve">Källsystem där den refererade </w:t>
+            </w:r>
+            <w:r>
+              <w:rPr>
+                <w:rFonts w:cs="Arial"/>
+              </w:rPr>
+              <w:lastRenderedPageBreak/>
+              <w:t>informationen finns lagrat.</w:t>
             </w:r>
           </w:p>
         </w:tc>
@@ -34057,6 +34306,7 @@
           </w:tcPr>
           <w:p>
             <w:r>
+              <w:lastRenderedPageBreak/>
               <w:t>1</w:t>
             </w:r>
             <w:proofErr w:type="gramStart"/>
@@ -34964,6 +35214,7 @@
               </w:rPr>
             </w:pPr>
             <w:r>
+              <w:lastRenderedPageBreak/>
               <w:t>För samordningsnummer används OID (1.2.752.129.2.1.3.3).</w:t>
             </w:r>
             <w:r>
@@ -34983,6 +35234,7 @@
           </w:tcPr>
           <w:p>
             <w:r>
+              <w:lastRenderedPageBreak/>
               <w:t>1</w:t>
             </w:r>
           </w:p>
@@ -35009,6 +35261,7 @@
               <w:rPr>
                 <w:lang w:eastAsia="sv-SE"/>
               </w:rPr>
+              <w:lastRenderedPageBreak/>
               <w:t>id.extension</w:t>
             </w:r>
           </w:p>
@@ -35396,7 +35649,6 @@
               <w:rPr>
                 <w:lang w:eastAsia="sv-SE"/>
               </w:rPr>
-              <w:lastRenderedPageBreak/>
               <w:t>id</w:t>
             </w:r>
           </w:p>
@@ -36716,7 +36968,6 @@
               <w:rPr>
                 <w:lang w:eastAsia="sv-SE"/>
               </w:rPr>
-              <w:lastRenderedPageBreak/>
               <w:t>id</w:t>
             </w:r>
           </w:p>
@@ -37003,13 +37254,13 @@
       <w:pPr>
         <w:pStyle w:val="Rubrik3"/>
       </w:pPr>
-      <w:bookmarkStart w:id="111" w:name="_Toc398042093"/>
-      <w:bookmarkStart w:id="112" w:name="_Toc406508871"/>
+      <w:bookmarkStart w:id="131" w:name="_Toc398042093"/>
+      <w:bookmarkStart w:id="132" w:name="_Toc406508871"/>
       <w:r>
         <w:t>Övriga regler</w:t>
       </w:r>
-      <w:bookmarkEnd w:id="111"/>
-      <w:bookmarkEnd w:id="112"/>
+      <w:bookmarkEnd w:id="131"/>
+      <w:bookmarkEnd w:id="132"/>
     </w:p>
     <w:p>
       <w:r>
@@ -37276,6 +37527,7 @@
       </w:pPr>
       <w:proofErr w:type="spellStart"/>
       <w:r>
+        <w:lastRenderedPageBreak/>
         <w:t>careUnitId</w:t>
       </w:r>
       <w:proofErr w:type="spellEnd"/>
@@ -37337,18 +37589,16 @@
           <w:color w:val="4F81BD" w:themeColor="accent1"/>
         </w:rPr>
       </w:pPr>
-      <w:commentRangeStart w:id="113"/>
+      <w:commentRangeStart w:id="133"/>
       <w:r>
         <w:t>En begäran utan något av parametrarna ska inte vara genomförbart och bör resultera i ett felmeddelande.</w:t>
       </w:r>
-      <w:bookmarkStart w:id="114" w:name="_GoBack"/>
-      <w:bookmarkEnd w:id="114"/>
-      <w:commentRangeEnd w:id="113"/>
+      <w:commentRangeEnd w:id="133"/>
       <w:r>
         <w:rPr>
           <w:rStyle w:val="Kommentarsreferens"/>
         </w:rPr>
-        <w:commentReference w:id="113"/>
+        <w:commentReference w:id="133"/>
       </w:r>
     </w:p>
     <w:p>
@@ -37580,7 +37830,6 @@
         <w:pStyle w:val="Rubrik4"/>
       </w:pPr>
       <w:r>
-        <w:lastRenderedPageBreak/>
         <w:t>Icke funktionella krav</w:t>
       </w:r>
     </w:p>
@@ -37607,13 +37856,13 @@
       <w:pPr>
         <w:pStyle w:val="Rubrik3"/>
       </w:pPr>
-      <w:bookmarkStart w:id="115" w:name="_Toc398042094"/>
-      <w:bookmarkStart w:id="116" w:name="_Toc406508872"/>
+      <w:bookmarkStart w:id="134" w:name="_Toc398042094"/>
+      <w:bookmarkStart w:id="135" w:name="_Toc406508872"/>
       <w:r>
         <w:t>Annan information om kontraktet</w:t>
       </w:r>
-      <w:bookmarkEnd w:id="115"/>
-      <w:bookmarkEnd w:id="116"/>
+      <w:bookmarkEnd w:id="134"/>
+      <w:bookmarkEnd w:id="135"/>
     </w:p>
     <w:p>
       <w:r>
@@ -37660,7 +37909,7 @@
       </w:r>
     </w:p>
   </w:comment>
-  <w:comment w:id="113" w:author="Torbjörn Dahlin" w:date="2014-12-15T17:11:00Z" w:initials="TD">
+  <w:comment w:id="133" w:author="Torbjörn Dahlin" w:date="2014-12-15T17:11:00Z" w:initials="TD">
     <w:p>
       <w:pPr>
         <w:pStyle w:val="Kommentarer"/>
@@ -38021,7 +38270,7 @@
               <w:rStyle w:val="Sidnummer"/>
               <w:noProof/>
             </w:rPr>
-            <w:t>43</w:t>
+            <w:t>30</w:t>
           </w:r>
           <w:r>
             <w:rPr>
@@ -38178,8 +38427,8 @@
               <w:lang w:eastAsia="en-GB"/>
             </w:rPr>
           </w:pPr>
-          <w:bookmarkStart w:id="117" w:name="LDnr1"/>
-          <w:bookmarkEnd w:id="117"/>
+          <w:bookmarkStart w:id="136" w:name="LDnr1"/>
+          <w:bookmarkEnd w:id="136"/>
         </w:p>
         <w:p>
           <w:pPr>
@@ -38612,17 +38861,32 @@
             </w:rPr>
             <w:fldChar w:fldCharType="separate"/>
           </w:r>
-          <w:r>
-            <w:rPr>
-              <w:rFonts w:ascii="Arial" w:eastAsia="Times New Roman" w:hAnsi="Arial"/>
-              <w:noProof/>
-              <w:color w:val="00A9A7"/>
-              <w:sz w:val="14"/>
-              <w:szCs w:val="24"/>
-              <w:lang w:eastAsia="en-GB"/>
-            </w:rPr>
-            <w:t>2014-12-16 15:59:00</w:t>
-          </w:r>
+          <w:ins w:id="137" w:author="Torbjörn Dahlin" w:date="2014-12-17T07:50:00Z">
+            <w:r>
+              <w:rPr>
+                <w:rFonts w:ascii="Arial" w:eastAsia="Times New Roman" w:hAnsi="Arial"/>
+                <w:noProof/>
+                <w:color w:val="00A9A7"/>
+                <w:sz w:val="14"/>
+                <w:szCs w:val="24"/>
+                <w:lang w:eastAsia="en-GB"/>
+              </w:rPr>
+              <w:t>2014-12-17 00:32:00</w:t>
+            </w:r>
+          </w:ins>
+          <w:del w:id="138" w:author="Torbjörn Dahlin" w:date="2014-12-17T07:50:00Z">
+            <w:r>
+              <w:rPr>
+                <w:rFonts w:ascii="Arial" w:eastAsia="Times New Roman" w:hAnsi="Arial"/>
+                <w:noProof/>
+                <w:color w:val="00A9A7"/>
+                <w:sz w:val="14"/>
+                <w:szCs w:val="24"/>
+                <w:lang w:eastAsia="en-GB"/>
+              </w:rPr>
+              <w:delText>2014-12-16 15:59:00</w:delText>
+            </w:r>
+          </w:del>
           <w:r>
             <w:rPr>
               <w:rFonts w:ascii="Arial" w:eastAsia="Times New Roman" w:hAnsi="Arial"/>
@@ -38764,8 +39028,8 @@
     <w:r>
       <w:t xml:space="preserve"> </w:t>
     </w:r>
-    <w:bookmarkStart w:id="118" w:name="Dnr1"/>
-    <w:bookmarkEnd w:id="118"/>
+    <w:bookmarkStart w:id="139" w:name="Dnr1"/>
+    <w:bookmarkEnd w:id="139"/>
   </w:p>
 </w:hdr>
 </file>
@@ -38856,13 +39120,13 @@
     <w:r>
       <w:tab/>
     </w:r>
-    <w:bookmarkStart w:id="119" w:name="LDnr"/>
-    <w:bookmarkEnd w:id="119"/>
+    <w:bookmarkStart w:id="140" w:name="LDnr"/>
+    <w:bookmarkEnd w:id="140"/>
     <w:r>
       <w:t xml:space="preserve"> </w:t>
     </w:r>
-    <w:bookmarkStart w:id="120" w:name="Dnr"/>
-    <w:bookmarkEnd w:id="120"/>
+    <w:bookmarkStart w:id="141" w:name="Dnr"/>
+    <w:bookmarkEnd w:id="141"/>
   </w:p>
   <w:tbl>
     <w:tblPr>
@@ -38916,10 +39180,10 @@
           <w:r>
             <w:t xml:space="preserve"> </w:t>
           </w:r>
-          <w:bookmarkStart w:id="121" w:name="slask"/>
-          <w:bookmarkStart w:id="122" w:name="Addressee"/>
-          <w:bookmarkEnd w:id="121"/>
-          <w:bookmarkEnd w:id="122"/>
+          <w:bookmarkStart w:id="142" w:name="slask"/>
+          <w:bookmarkStart w:id="143" w:name="Addressee"/>
+          <w:bookmarkEnd w:id="142"/>
+          <w:bookmarkEnd w:id="143"/>
         </w:p>
       </w:tc>
     </w:tr>
@@ -38993,8 +39257,8 @@
     </w:tr>
   </w:tbl>
   <w:p>
-    <w:bookmarkStart w:id="123" w:name="Radera2"/>
-    <w:bookmarkEnd w:id="123"/>
+    <w:bookmarkStart w:id="144" w:name="Radera2"/>
+    <w:bookmarkEnd w:id="144"/>
   </w:p>
 </w:hdr>
 </file>
@@ -45822,7 +46086,7 @@
 </file>
 
 <file path=customXml/itemProps1.xml><?xml version="1.0" encoding="utf-8"?>
-<ds:datastoreItem xmlns:ds="http://schemas.openxmlformats.org/officeDocument/2006/customXml" ds:itemID="{36870592-DD50-4F31-8854-F0390BF8C920}">
+<ds:datastoreItem xmlns:ds="http://schemas.openxmlformats.org/officeDocument/2006/customXml" ds:itemID="{CD0F9484-CC13-4AC4-8655-E200E8C24F8E}">
   <ds:schemaRefs>
     <ds:schemaRef ds:uri="http://schemas.openxmlformats.org/officeDocument/2006/bibliography"/>
   </ds:schemaRefs>

</xml_diff>

<commit_message>
Uppdaterat Version i revisionshistorik
</commit_message>
<xml_diff>
--- a/ServiceInteractions/riv/clinicalprocess/healthcond/basic/trunk/docs/TKB_clinicalprocess_healthcond_basic.docx
+++ b/ServiceInteractions/riv/clinicalprocess/healthcond/basic/trunk/docs/TKB_clinicalprocess_healthcond_basic.docx
@@ -4090,7 +4090,13 @@
               <w:rPr>
                 <w:rFonts w:ascii="Georgia" w:hAnsi="Georgia"/>
               </w:rPr>
-              <w:t>_RC2</w:t>
+              <w:t>_RC</w:t>
+            </w:r>
+            <w:r>
+              <w:rPr>
+                <w:rFonts w:ascii="Georgia" w:hAnsi="Georgia"/>
+              </w:rPr>
+              <w:t>4</w:t>
             </w:r>
           </w:p>
         </w:tc>
@@ -4239,8 +4245,16 @@
               <w:rPr>
                 <w:rFonts w:ascii="Georgia" w:hAnsi="Georgia"/>
               </w:rPr>
-              <w:t>1.0_RC2</w:t>
-            </w:r>
+              <w:t>1.0_RC</w:t>
+            </w:r>
+            <w:r>
+              <w:rPr>
+                <w:rFonts w:ascii="Georgia" w:hAnsi="Georgia"/>
+              </w:rPr>
+              <w:t>4</w:t>
+            </w:r>
+            <w:bookmarkStart w:id="2" w:name="_GoBack"/>
+            <w:bookmarkEnd w:id="2"/>
           </w:p>
         </w:tc>
         <w:tc>
@@ -5033,8 +5047,8 @@
           <w:szCs w:val="28"/>
         </w:rPr>
       </w:pPr>
-      <w:bookmarkStart w:id="2" w:name="_Toc357754843"/>
-      <w:bookmarkStart w:id="3" w:name="_Toc243452541"/>
+      <w:bookmarkStart w:id="3" w:name="_Toc357754843"/>
+      <w:bookmarkStart w:id="4" w:name="_Toc243452541"/>
       <w:r>
         <w:br w:type="page"/>
       </w:r>
@@ -5043,14 +5057,14 @@
       <w:pPr>
         <w:pStyle w:val="Heading1"/>
       </w:pPr>
-      <w:bookmarkStart w:id="4" w:name="_Toc406584916"/>
+      <w:bookmarkStart w:id="5" w:name="_Toc406584916"/>
       <w:r>
         <w:lastRenderedPageBreak/>
         <w:t>Inledning</w:t>
       </w:r>
-      <w:bookmarkEnd w:id="2"/>
       <w:bookmarkEnd w:id="3"/>
       <w:bookmarkEnd w:id="4"/>
+      <w:bookmarkEnd w:id="5"/>
     </w:p>
     <w:p>
       <w:pPr>
@@ -5302,12 +5316,12 @@
       <w:pPr>
         <w:pStyle w:val="Heading2"/>
       </w:pPr>
-      <w:bookmarkStart w:id="5" w:name="_Toc406584917"/>
-      <w:bookmarkStart w:id="6" w:name="_Toc269040962"/>
+      <w:bookmarkStart w:id="6" w:name="_Toc406584917"/>
+      <w:bookmarkStart w:id="7" w:name="_Toc269040962"/>
       <w:r>
         <w:t>Svenskt namn</w:t>
       </w:r>
-      <w:bookmarkEnd w:id="5"/>
+      <w:bookmarkEnd w:id="6"/>
     </w:p>
     <w:p>
       <w:pPr>
@@ -5397,19 +5411,19 @@
         <w:t xml:space="preserve"> </w:t>
       </w:r>
     </w:p>
-    <w:bookmarkEnd w:id="6"/>
+    <w:bookmarkEnd w:id="7"/>
     <w:p/>
     <w:p>
       <w:pPr>
         <w:pStyle w:val="Heading2"/>
       </w:pPr>
-      <w:bookmarkStart w:id="7" w:name="_Toc398042046"/>
-      <w:bookmarkStart w:id="8" w:name="_Toc406584918"/>
+      <w:bookmarkStart w:id="8" w:name="_Toc398042046"/>
+      <w:bookmarkStart w:id="9" w:name="_Toc406584918"/>
       <w:r>
         <w:t>WEB beskrivning</w:t>
       </w:r>
-      <w:bookmarkEnd w:id="7"/>
       <w:bookmarkEnd w:id="8"/>
+      <w:bookmarkEnd w:id="9"/>
     </w:p>
     <w:p>
       <w:r>
@@ -5469,13 +5483,13 @@
       <w:r>
         <w:t xml:space="preserve"> ställer krav på att informationen är strukturerad och kodad. Denna domän tillgodoser behov hos exempelvis kvalitetsregister och uppföljningssystem som behöver kunna bearbeta och tolka information maskinellt.</w:t>
       </w:r>
-      <w:bookmarkStart w:id="9" w:name="_Toc198086678"/>
-      <w:bookmarkStart w:id="10" w:name="_Toc224960918"/>
-      <w:bookmarkStart w:id="11" w:name="_Toc357754844"/>
-      <w:bookmarkStart w:id="12" w:name="_Toc243452542"/>
-      <w:bookmarkStart w:id="13" w:name="_Toc163300578"/>
-      <w:bookmarkStart w:id="14" w:name="_Toc163300880"/>
-      <w:bookmarkStart w:id="15" w:name="_Toc198366954"/>
+      <w:bookmarkStart w:id="10" w:name="_Toc198086678"/>
+      <w:bookmarkStart w:id="11" w:name="_Toc224960918"/>
+      <w:bookmarkStart w:id="12" w:name="_Toc357754844"/>
+      <w:bookmarkStart w:id="13" w:name="_Toc243452542"/>
+      <w:bookmarkStart w:id="14" w:name="_Toc163300578"/>
+      <w:bookmarkStart w:id="15" w:name="_Toc163300880"/>
+      <w:bookmarkStart w:id="16" w:name="_Toc198366954"/>
       <w:r>
         <w:br w:type="page"/>
       </w:r>
@@ -5484,16 +5498,16 @@
       <w:pPr>
         <w:pStyle w:val="Heading1"/>
       </w:pPr>
-      <w:bookmarkStart w:id="16" w:name="_Toc406584919"/>
+      <w:bookmarkStart w:id="17" w:name="_Toc406584919"/>
       <w:r>
         <w:lastRenderedPageBreak/>
         <w:t>Versionsinformation</w:t>
       </w:r>
-      <w:bookmarkEnd w:id="9"/>
       <w:bookmarkEnd w:id="10"/>
       <w:bookmarkEnd w:id="11"/>
       <w:bookmarkEnd w:id="12"/>
-      <w:bookmarkEnd w:id="16"/>
+      <w:bookmarkEnd w:id="13"/>
+      <w:bookmarkEnd w:id="17"/>
     </w:p>
     <w:p>
       <w:r>
@@ -5703,15 +5717,15 @@
       <w:pPr>
         <w:pStyle w:val="Heading2"/>
       </w:pPr>
-      <w:bookmarkStart w:id="17" w:name="_Toc357754845"/>
-      <w:bookmarkStart w:id="18" w:name="_Toc243452543"/>
-      <w:bookmarkStart w:id="19" w:name="_Toc406584920"/>
-      <w:bookmarkStart w:id="20" w:name="_Toc163300882"/>
+      <w:bookmarkStart w:id="18" w:name="_Toc357754845"/>
+      <w:bookmarkStart w:id="19" w:name="_Toc243452543"/>
+      <w:bookmarkStart w:id="20" w:name="_Toc406584920"/>
+      <w:bookmarkStart w:id="21" w:name="_Toc163300882"/>
       <w:r>
         <w:t xml:space="preserve">Version </w:t>
       </w:r>
-      <w:bookmarkEnd w:id="17"/>
       <w:bookmarkEnd w:id="18"/>
+      <w:bookmarkEnd w:id="19"/>
       <w:r>
         <w:rPr>
           <w:color w:val="008000"/>
@@ -5736,7 +5750,7 @@
         </w:rPr>
         <w:t>1.0</w:t>
       </w:r>
-      <w:bookmarkEnd w:id="19"/>
+      <w:bookmarkEnd w:id="20"/>
       <w:r>
         <w:rPr>
           <w:color w:val="008000"/>
@@ -5766,26 +5780,26 @@
       <w:pPr>
         <w:pStyle w:val="Heading3"/>
       </w:pPr>
-      <w:bookmarkStart w:id="21" w:name="_Toc243452544"/>
-      <w:bookmarkStart w:id="22" w:name="_Toc406584921"/>
+      <w:bookmarkStart w:id="22" w:name="_Toc243452544"/>
+      <w:bookmarkStart w:id="23" w:name="_Toc406584921"/>
       <w:r>
         <w:t>Oförändrade tjänstekontrakt</w:t>
       </w:r>
-      <w:bookmarkEnd w:id="21"/>
       <w:bookmarkEnd w:id="22"/>
+      <w:bookmarkEnd w:id="23"/>
     </w:p>
     <w:p/>
     <w:p>
       <w:pPr>
         <w:pStyle w:val="Heading3"/>
       </w:pPr>
-      <w:bookmarkStart w:id="23" w:name="_Toc243452545"/>
-      <w:bookmarkStart w:id="24" w:name="_Toc406584922"/>
+      <w:bookmarkStart w:id="24" w:name="_Toc243452545"/>
+      <w:bookmarkStart w:id="25" w:name="_Toc406584922"/>
       <w:r>
         <w:t>Nya tjänstekontrakt</w:t>
       </w:r>
-      <w:bookmarkEnd w:id="23"/>
       <w:bookmarkEnd w:id="24"/>
+      <w:bookmarkEnd w:id="25"/>
     </w:p>
     <w:p>
       <w:pPr>
@@ -5822,16 +5836,16 @@
       <w:pPr>
         <w:pStyle w:val="Heading3"/>
       </w:pPr>
-      <w:bookmarkStart w:id="25" w:name="_Toc243452546"/>
-      <w:bookmarkStart w:id="26" w:name="_Toc406584923"/>
+      <w:bookmarkStart w:id="26" w:name="_Toc243452546"/>
+      <w:bookmarkStart w:id="27" w:name="_Toc406584923"/>
       <w:r>
         <w:t>Förändrade tjänstekontrakt</w:t>
       </w:r>
-      <w:bookmarkEnd w:id="25"/>
       <w:bookmarkEnd w:id="26"/>
+      <w:bookmarkEnd w:id="27"/>
     </w:p>
     <w:p>
-      <w:bookmarkStart w:id="27" w:name="_Toc243452547"/>
+      <w:bookmarkStart w:id="28" w:name="_Toc243452547"/>
       <w:r>
         <w:t xml:space="preserve">Inga tjänstekontrakt har </w:t>
       </w:r>
@@ -5847,12 +5861,12 @@
       <w:pPr>
         <w:pStyle w:val="Heading3"/>
       </w:pPr>
-      <w:bookmarkStart w:id="28" w:name="_Toc406584924"/>
+      <w:bookmarkStart w:id="29" w:name="_Toc406584924"/>
       <w:r>
         <w:t>Utgångna tjänstekontrakt</w:t>
       </w:r>
-      <w:bookmarkEnd w:id="27"/>
       <w:bookmarkEnd w:id="28"/>
+      <w:bookmarkEnd w:id="29"/>
     </w:p>
     <w:p>
       <w:r>
@@ -5870,18 +5884,18 @@
       <w:pPr>
         <w:pStyle w:val="Heading2"/>
       </w:pPr>
-      <w:bookmarkStart w:id="29" w:name="_Toc357754846"/>
-      <w:bookmarkStart w:id="30" w:name="_Toc243452548"/>
-      <w:bookmarkStart w:id="31" w:name="_Toc406584925"/>
+      <w:bookmarkStart w:id="30" w:name="_Toc357754846"/>
+      <w:bookmarkStart w:id="31" w:name="_Toc243452548"/>
+      <w:bookmarkStart w:id="32" w:name="_Toc406584925"/>
       <w:r>
         <w:t>Version tidigare</w:t>
       </w:r>
-      <w:bookmarkEnd w:id="29"/>
       <w:bookmarkEnd w:id="30"/>
       <w:bookmarkEnd w:id="31"/>
+      <w:bookmarkEnd w:id="32"/>
     </w:p>
     <w:p>
-      <w:bookmarkStart w:id="32" w:name="_Toc398042054"/>
+      <w:bookmarkStart w:id="33" w:name="_Toc398042054"/>
       <w:r>
         <w:t>Ingen</w:t>
       </w:r>
@@ -5913,13 +5927,13 @@
       <w:pPr>
         <w:pStyle w:val="Heading1"/>
       </w:pPr>
-      <w:bookmarkStart w:id="33" w:name="_Toc406584926"/>
+      <w:bookmarkStart w:id="34" w:name="_Toc406584926"/>
       <w:r>
         <w:lastRenderedPageBreak/>
         <w:t>Tjänstedomänens arkitektur</w:t>
       </w:r>
-      <w:bookmarkEnd w:id="32"/>
       <w:bookmarkEnd w:id="33"/>
+      <w:bookmarkEnd w:id="34"/>
     </w:p>
     <w:p>
       <w:r>
@@ -6030,13 +6044,13 @@
       <w:pPr>
         <w:pStyle w:val="Heading2"/>
       </w:pPr>
-      <w:bookmarkStart w:id="34" w:name="_Toc398042055"/>
-      <w:bookmarkStart w:id="35" w:name="_Toc406584927"/>
+      <w:bookmarkStart w:id="35" w:name="_Toc398042055"/>
+      <w:bookmarkStart w:id="36" w:name="_Toc406584927"/>
       <w:r>
         <w:t>Flöden</w:t>
       </w:r>
-      <w:bookmarkEnd w:id="34"/>
       <w:bookmarkEnd w:id="35"/>
+      <w:bookmarkEnd w:id="36"/>
     </w:p>
     <w:p>
       <w:r>
@@ -6066,13 +6080,13 @@
       <w:pPr>
         <w:pStyle w:val="Heading3"/>
       </w:pPr>
-      <w:bookmarkStart w:id="36" w:name="_Toc398042056"/>
-      <w:bookmarkStart w:id="37" w:name="_Toc406584928"/>
+      <w:bookmarkStart w:id="37" w:name="_Toc398042056"/>
+      <w:bookmarkStart w:id="38" w:name="_Toc406584928"/>
       <w:r>
         <w:t>Hämta observationer</w:t>
       </w:r>
-      <w:bookmarkEnd w:id="36"/>
       <w:bookmarkEnd w:id="37"/>
+      <w:bookmarkEnd w:id="38"/>
     </w:p>
     <w:p>
       <w:r>
@@ -6796,16 +6810,16 @@
       <w:pPr>
         <w:pStyle w:val="Heading3"/>
       </w:pPr>
-      <w:bookmarkStart w:id="38" w:name="_Toc277330953"/>
-      <w:bookmarkStart w:id="39" w:name="_Toc406584929"/>
+      <w:bookmarkStart w:id="39" w:name="_Toc277330953"/>
+      <w:bookmarkStart w:id="40" w:name="_Toc406584929"/>
       <w:r>
         <w:t>Beskrivning</w:t>
       </w:r>
       <w:r>
         <w:t xml:space="preserve"> av relationskonceptet.</w:t>
       </w:r>
-      <w:bookmarkEnd w:id="38"/>
       <w:bookmarkEnd w:id="39"/>
+      <w:bookmarkEnd w:id="40"/>
     </w:p>
     <w:p>
       <w:r>
@@ -7303,13 +7317,13 @@
       <w:pPr>
         <w:pStyle w:val="Heading2"/>
       </w:pPr>
-      <w:bookmarkStart w:id="40" w:name="_Toc398042064"/>
-      <w:bookmarkStart w:id="41" w:name="_Toc406584930"/>
+      <w:bookmarkStart w:id="41" w:name="_Toc398042064"/>
+      <w:bookmarkStart w:id="42" w:name="_Toc406584930"/>
       <w:r>
         <w:t>Adressering</w:t>
       </w:r>
-      <w:bookmarkEnd w:id="40"/>
       <w:bookmarkEnd w:id="41"/>
+      <w:bookmarkEnd w:id="42"/>
     </w:p>
     <w:p>
       <w:r>
@@ -7366,15 +7380,15 @@
       <w:pPr>
         <w:pStyle w:val="Heading3"/>
       </w:pPr>
-      <w:bookmarkStart w:id="42" w:name="_Toc383167586"/>
-      <w:bookmarkStart w:id="43" w:name="_Toc277330956"/>
-      <w:bookmarkStart w:id="44" w:name="_Toc406584931"/>
+      <w:bookmarkStart w:id="43" w:name="_Toc383167586"/>
+      <w:bookmarkStart w:id="44" w:name="_Toc277330956"/>
+      <w:bookmarkStart w:id="45" w:name="_Toc406584931"/>
       <w:r>
         <w:t>Sammanfattning av adresseringsmodell</w:t>
       </w:r>
-      <w:bookmarkEnd w:id="42"/>
       <w:bookmarkEnd w:id="43"/>
       <w:bookmarkEnd w:id="44"/>
+      <w:bookmarkEnd w:id="45"/>
     </w:p>
     <w:tbl>
       <w:tblPr>
@@ -7520,18 +7534,18 @@
       <w:pPr>
         <w:pStyle w:val="Heading2"/>
       </w:pPr>
-      <w:bookmarkStart w:id="45" w:name="_Toc398042069"/>
-      <w:bookmarkStart w:id="46" w:name="_Toc406584932"/>
+      <w:bookmarkStart w:id="46" w:name="_Toc398042069"/>
+      <w:bookmarkStart w:id="47" w:name="_Toc406584932"/>
       <w:r>
         <w:t>Aggregering och engagemangsindex</w:t>
       </w:r>
-      <w:bookmarkEnd w:id="45"/>
       <w:bookmarkEnd w:id="46"/>
+      <w:bookmarkEnd w:id="47"/>
     </w:p>
     <w:p>
-      <w:bookmarkStart w:id="47" w:name="_Toc357754847"/>
-      <w:bookmarkStart w:id="48" w:name="_Toc243452549"/>
-      <w:bookmarkEnd w:id="20"/>
+      <w:bookmarkStart w:id="48" w:name="_Toc357754847"/>
+      <w:bookmarkStart w:id="49" w:name="_Toc243452549"/>
+      <w:bookmarkEnd w:id="21"/>
       <w:r>
         <w:t xml:space="preserve">Det behövs en aggregerande tjänst för varje tjänstekontrakt som läser data i denna domän. </w:t>
       </w:r>
@@ -7583,26 +7597,26 @@
       <w:pPr>
         <w:pStyle w:val="Heading1"/>
       </w:pPr>
-      <w:bookmarkStart w:id="49" w:name="_Toc406584933"/>
+      <w:bookmarkStart w:id="50" w:name="_Toc406584933"/>
       <w:r>
         <w:lastRenderedPageBreak/>
         <w:t xml:space="preserve">Tjänstedomänens </w:t>
       </w:r>
-      <w:bookmarkEnd w:id="47"/>
       <w:bookmarkEnd w:id="48"/>
+      <w:bookmarkEnd w:id="49"/>
       <w:r>
         <w:t>krav och regler</w:t>
       </w:r>
-      <w:bookmarkEnd w:id="49"/>
+      <w:bookmarkEnd w:id="50"/>
     </w:p>
     <w:p>
       <w:pPr>
         <w:pStyle w:val="Heading2"/>
       </w:pPr>
-      <w:bookmarkStart w:id="50" w:name="_Toc244018071"/>
-      <w:bookmarkStart w:id="51" w:name="_Toc374962628"/>
-      <w:bookmarkStart w:id="52" w:name="_Toc398042071"/>
-      <w:bookmarkStart w:id="53" w:name="_Toc406584934"/>
+      <w:bookmarkStart w:id="51" w:name="_Toc244018071"/>
+      <w:bookmarkStart w:id="52" w:name="_Toc374962628"/>
+      <w:bookmarkStart w:id="53" w:name="_Toc398042071"/>
+      <w:bookmarkStart w:id="54" w:name="_Toc406584934"/>
       <w:r>
         <w:t>Uppdatering</w:t>
       </w:r>
@@ -7612,10 +7626,10 @@
       <w:r>
         <w:t>engagemangsindex</w:t>
       </w:r>
-      <w:bookmarkEnd w:id="50"/>
       <w:bookmarkEnd w:id="51"/>
       <w:bookmarkEnd w:id="52"/>
       <w:bookmarkEnd w:id="53"/>
+      <w:bookmarkEnd w:id="54"/>
     </w:p>
     <w:p>
       <w:r>
@@ -7637,10 +7651,7 @@
         <w:t>Ladda hem Engagemangsindex WSDL, scheman och tjänstekontraktsbeskrivning för detaljer.</w:t>
       </w:r>
     </w:p>
-    <w:p>
-      <w:bookmarkStart w:id="54" w:name="_GoBack"/>
-      <w:bookmarkEnd w:id="54"/>
-    </w:p>
+    <w:p/>
     <w:p>
       <w:r>
         <w:t>Följande regler gäller för innehållet i begäran till engagemangsindex för uppdateringar som rör denna tjänstedomän:</w:t>
@@ -9331,9 +9342,9 @@
       <w:bookmarkStart w:id="82" w:name="_Toc224960922"/>
       <w:bookmarkStart w:id="83" w:name="_Toc357754855"/>
       <w:bookmarkStart w:id="84" w:name="_Toc243452565"/>
-      <w:bookmarkEnd w:id="13"/>
       <w:bookmarkEnd w:id="14"/>
       <w:bookmarkEnd w:id="15"/>
+      <w:bookmarkEnd w:id="16"/>
       <w:r>
         <w:br w:type="page"/>
       </w:r>
@@ -34437,7 +34448,7 @@
               <w:rStyle w:val="PageNumber"/>
               <w:noProof/>
             </w:rPr>
-            <w:t>17</w:t>
+            <w:t>4</w:t>
           </w:r>
           <w:r>
             <w:rPr>
@@ -42228,7 +42239,7 @@
 </file>
 
 <file path=customXml/itemProps1.xml><?xml version="1.0" encoding="utf-8"?>
-<ds:datastoreItem xmlns:ds="http://schemas.openxmlformats.org/officeDocument/2006/customXml" ds:itemID="{FF632333-826C-FE45-AD4C-D9002591324E}">
+<ds:datastoreItem xmlns:ds="http://schemas.openxmlformats.org/officeDocument/2006/customXml" ds:itemID="{F421353F-C509-FB46-A4E6-21F66BB7E074}">
   <ds:schemaRefs>
     <ds:schemaRef ds:uri="http://schemas.openxmlformats.org/officeDocument/2006/bibliography"/>
   </ds:schemaRefs>

</xml_diff>

<commit_message>
Fixat felaktig beskrivning för felkod OTHER
</commit_message>
<xml_diff>
--- a/ServiceInteractions/riv/clinicalprocess/healthcond/basic/trunk/docs/TKB_clinicalprocess_healthcond_basic.docx
+++ b/ServiceInteractions/riv/clinicalprocess/healthcond/basic/trunk/docs/TKB_clinicalprocess_healthcond_basic.docx
@@ -388,6 +388,7 @@
           <w:docPartUnique/>
         </w:docPartObj>
       </w:sdtPr>
+      <w:sdtEndPr/>
       <w:sdtContent>
         <w:p>
           <w:pPr>
@@ -6248,7 +6249,15 @@
       </w:r>
       <w:proofErr w:type="gramEnd"/>
       <w:r>
-        <w:t xml:space="preserve"> från engagemangsindex och på det sättet (via ProcessNotification) får information om en händelse i ett specifikt system. Det är då ändamålsenligt att adressera det</w:t>
+        <w:t xml:space="preserve"> från </w:t>
+      </w:r>
+      <w:proofErr w:type="spellStart"/>
+      <w:r>
+        <w:t>engagemangsindex</w:t>
+      </w:r>
+      <w:proofErr w:type="spellEnd"/>
+      <w:r>
+        <w:t xml:space="preserve"> och på det sättet (via ProcessNotification) får information om en händelse i ett specifikt system. Det är då ändamålsenligt att adressera det</w:t>
       </w:r>
       <w:r>
         <w:t xml:space="preserve"> specifika</w:t>
@@ -7100,6 +7109,7 @@
       <w:r>
         <w:t xml:space="preserve"> för </w:t>
       </w:r>
+      <w:proofErr w:type="spellStart"/>
       <w:r>
         <w:t>e</w:t>
       </w:r>
@@ -7110,7 +7120,11 @@
         <w:t>i</w:t>
       </w:r>
       <w:r>
-        <w:t xml:space="preserve">ndex-kategori t.ex. </w:t>
+        <w:t>ndex</w:t>
+      </w:r>
+      <w:proofErr w:type="spellEnd"/>
+      <w:r>
+        <w:t xml:space="preserve">-kategori t.ex. </w:t>
       </w:r>
       <w:proofErr w:type="spellStart"/>
       <w:r>
@@ -7604,6 +7618,7 @@
       <w:r>
         <w:t xml:space="preserve">Tjänstedomänen tillämpar </w:t>
       </w:r>
+      <w:proofErr w:type="spellStart"/>
       <w:r>
         <w:t>käll</w:t>
       </w:r>
@@ -7614,7 +7629,11 @@
         <w:t>s</w:t>
       </w:r>
       <w:r>
-        <w:t xml:space="preserve">adressering. Observera att tjänstekonsumenter främst anropar aggregerande tjänster. </w:t>
+        <w:t>adressering</w:t>
+      </w:r>
+      <w:proofErr w:type="spellEnd"/>
+      <w:r>
+        <w:t xml:space="preserve">. Observera att tjänstekonsumenter främst anropar aggregerande tjänster. </w:t>
       </w:r>
       <w:r>
         <w:t>T</w:t>
@@ -7841,10 +7860,15 @@
       <w:bookmarkStart w:id="45" w:name="_Toc398042069"/>
       <w:bookmarkStart w:id="46" w:name="_Toc406584932"/>
       <w:r>
-        <w:t>Aggregering och engagemangsindex</w:t>
+        <w:t xml:space="preserve">Aggregering och </w:t>
+      </w:r>
+      <w:proofErr w:type="spellStart"/>
+      <w:r>
+        <w:t>engagemangsindex</w:t>
       </w:r>
       <w:bookmarkEnd w:id="45"/>
       <w:bookmarkEnd w:id="46"/>
+      <w:proofErr w:type="spellEnd"/>
     </w:p>
     <w:p>
       <w:bookmarkStart w:id="47" w:name="_Toc357754847"/>
@@ -7880,7 +7904,15 @@
     </w:p>
     <w:p>
       <w:r>
-        <w:t>Om logisk adress HSA-id för Inera eller en huvudman kommer anropet att dirigeras till aggregerande tjänsten som i sin tur – efter att ha konsulterat engagemangsindex – vidarebefordrar frågan till de källsystem som har information om patienten.</w:t>
+        <w:t xml:space="preserve">Om logisk adress HSA-id för Inera eller en huvudman kommer anropet att dirigeras till aggregerande tjänsten som i sin tur – efter att ha konsulterat </w:t>
+      </w:r>
+      <w:proofErr w:type="spellStart"/>
+      <w:r>
+        <w:t>engagemangsindex</w:t>
+      </w:r>
+      <w:proofErr w:type="spellEnd"/>
+      <w:r>
+        <w:t xml:space="preserve"> – vidarebefordrar frågan till de källsystem som har information om patienten.</w:t>
       </w:r>
     </w:p>
     <w:p>
@@ -7927,6 +7959,7 @@
       <w:r>
         <w:t xml:space="preserve"> av </w:t>
       </w:r>
+      <w:proofErr w:type="spellStart"/>
       <w:r>
         <w:t>engagemangsindex</w:t>
       </w:r>
@@ -7934,15 +7967,40 @@
       <w:bookmarkEnd w:id="51"/>
       <w:bookmarkEnd w:id="52"/>
       <w:bookmarkEnd w:id="53"/>
+      <w:proofErr w:type="spellEnd"/>
     </w:p>
     <w:p>
       <w:r>
-        <w:t>Alla källsystem ska uppdatera engagemangsindex. Engagemangsindex ska uppdateras så snart en händelse inträffar som påverkar indexposterna enligt beskrivningen nedan.</w:t>
+        <w:t xml:space="preserve">Alla källsystem ska uppdatera </w:t>
+      </w:r>
+      <w:proofErr w:type="spellStart"/>
+      <w:r>
+        <w:t>engagemangsindex</w:t>
+      </w:r>
+      <w:proofErr w:type="spellEnd"/>
+      <w:r>
+        <w:t>. Engagemangsindex ska uppdateras så snart en händelse inträffar som påverkar indexposterna enligt beskrivningen nedan.</w:t>
       </w:r>
     </w:p>
     <w:p>
       <w:r>
-        <w:t xml:space="preserve">All uppdatering av engagemangsindex sker genom att källsystemet anropar engagemangsindex genom tjänstekontraktet </w:t>
+        <w:t xml:space="preserve">All uppdatering av </w:t>
+      </w:r>
+      <w:proofErr w:type="spellStart"/>
+      <w:r>
+        <w:t>engagemangsindex</w:t>
+      </w:r>
+      <w:proofErr w:type="spellEnd"/>
+      <w:r>
+        <w:t xml:space="preserve"> sker genom att källsystemet anropar </w:t>
+      </w:r>
+      <w:proofErr w:type="spellStart"/>
+      <w:r>
+        <w:t>engagemangsindex</w:t>
+      </w:r>
+      <w:proofErr w:type="spellEnd"/>
+      <w:r>
+        <w:t xml:space="preserve"> genom tjänstekontraktet </w:t>
       </w:r>
     </w:p>
     <w:p>
@@ -7963,7 +8021,15 @@
     <w:p/>
     <w:p>
       <w:r>
-        <w:t>Följande regler gäller för innehållet i begäran till engagemangsindex för uppdateringar som rör denna tjänstedomän:</w:t>
+        <w:t xml:space="preserve">Följande regler gäller för innehållet i begäran till </w:t>
+      </w:r>
+      <w:proofErr w:type="spellStart"/>
+      <w:r>
+        <w:t>engagemangsindex</w:t>
+      </w:r>
+      <w:proofErr w:type="spellEnd"/>
+      <w:r>
+        <w:t xml:space="preserve"> för uppdateringar som rör denna tjänstedomän:</w:t>
       </w:r>
       <w:r>
         <w:t xml:space="preserve"> </w:t>
@@ -8062,12 +8128,14 @@
                 <w:b/>
               </w:rPr>
             </w:pPr>
+            <w:proofErr w:type="spellStart"/>
             <w:r>
               <w:rPr>
                 <w:b/>
               </w:rPr>
               <w:t>Kardinalitet</w:t>
             </w:r>
+            <w:proofErr w:type="spellEnd"/>
           </w:p>
         </w:tc>
         <w:tc>
@@ -8137,8 +8205,13 @@
             <w:shd w:val="clear" w:color="auto" w:fill="auto"/>
           </w:tcPr>
           <w:p>
-            <w:r>
-              <w:t xml:space="preserve">Registered </w:t>
+            <w:proofErr w:type="spellStart"/>
+            <w:r>
+              <w:t>Registered</w:t>
+            </w:r>
+            <w:proofErr w:type="spellEnd"/>
+            <w:r>
+              <w:t xml:space="preserve"> </w:t>
             </w:r>
             <w:proofErr w:type="spellStart"/>
             <w:r>
@@ -9028,7 +9101,15 @@
             </w:r>
             <w:r>
               <w:lastRenderedPageBreak/>
-              <w:t>matchar samtliga attribut som är del av en instans unikitet.</w:t>
+              <w:t xml:space="preserve">matchar samtliga attribut som är del av en instans </w:t>
+            </w:r>
+            <w:proofErr w:type="spellStart"/>
+            <w:r>
+              <w:t>unikitet</w:t>
+            </w:r>
+            <w:proofErr w:type="spellEnd"/>
+            <w:r>
+              <w:t>.</w:t>
             </w:r>
           </w:p>
         </w:tc>
@@ -9463,7 +9544,15 @@
       </w:r>
       <w:proofErr w:type="gramEnd"/>
       <w:r>
-        <w:t xml:space="preserve">. Det innebär bl.a. att spärrkontroll kan behöva genomföras innan information kan visas. Det innebär också att regelverket för samtycke, vårdrelation och åtkomstloggning måste följas. Dessutom finns krav från datainspektionen om ytterligare teknisk åtkomstkontroll. </w:t>
+        <w:t xml:space="preserve">. Det innebär bl.a. att </w:t>
+      </w:r>
+      <w:proofErr w:type="spellStart"/>
+      <w:r>
+        <w:t>spärrkontroll</w:t>
+      </w:r>
+      <w:proofErr w:type="spellEnd"/>
+      <w:r>
+        <w:t xml:space="preserve"> kan behöva genomföras innan information kan visas. Det innebär också att regelverket för samtycke, vårdrelation och åtkomstloggning måste följas. Dessutom finns krav från datainspektionen om ytterligare teknisk åtkomstkontroll. </w:t>
       </w:r>
     </w:p>
     <w:p/>
@@ -9486,7 +9575,15 @@
     <w:p/>
     <w:p>
       <w:r>
-        <w:t>Observera att tjänstekontrakten i sig inte påtvingar sammanhållen journalföring. Krav rörande sammanhållen journalföring och eller krav på spärrhantering uppstår först om tjänstekonsumenten (e-tjänsten) för medarbetaren tillgängliggör information som härrör från andra vårdgivare (sammanhållen journalföring) eller andra vårdenheter inom egna vårdgivaren (spärrkrav).</w:t>
+        <w:t>Observera att tjänstekontrakten i sig inte påtvingar sammanhållen journalföring. Krav rörande sammanhållen journalföring och eller krav på spärrhantering uppstår först om tjänstekonsumenten (e-tjänsten) för medarbetaren tillgängliggör information som härrör från andra vårdgivare (sammanhållen journalföring) eller andra vårdenheter inom egna vårdgivaren (</w:t>
+      </w:r>
+      <w:proofErr w:type="spellStart"/>
+      <w:r>
+        <w:t>spärrkrav</w:t>
+      </w:r>
+      <w:proofErr w:type="spellEnd"/>
+      <w:r>
+        <w:t>).</w:t>
       </w:r>
     </w:p>
     <w:p/>
@@ -9592,7 +9689,23 @@
     </w:p>
     <w:p>
       <w:r>
-        <w:t xml:space="preserve">Det är verksamhetens ansvar att data inte finns dubblerad i flera källsystem. För patientdata som lagras i flera källsystem skall endast ett källsystem tillhandahålla informationen via lästjänst och engagemangsindex. Detta för att undvika dubbletter för konsumenter som använder den aggregerade tjänsten. </w:t>
+        <w:t xml:space="preserve">Det är verksamhetens ansvar att data inte finns dubblerad i flera källsystem. För patientdata som lagras i flera källsystem skall endast ett källsystem tillhandahålla informationen via </w:t>
+      </w:r>
+      <w:proofErr w:type="spellStart"/>
+      <w:r>
+        <w:t>lästjänst</w:t>
+      </w:r>
+      <w:proofErr w:type="spellEnd"/>
+      <w:r>
+        <w:t xml:space="preserve"> och </w:t>
+      </w:r>
+      <w:proofErr w:type="spellStart"/>
+      <w:r>
+        <w:t>engagemangsindex</w:t>
+      </w:r>
+      <w:proofErr w:type="spellEnd"/>
+      <w:r>
+        <w:t xml:space="preserve">. Detta för att undvika dubbletter för konsumenter som använder den aggregerade tjänsten. </w:t>
       </w:r>
     </w:p>
     <w:p>
@@ -9844,7 +9957,15 @@
           </w:tcPr>
           <w:p>
             <w:r>
-              <w:t>Det behöver inte vara absolut aktualitet i förhållande till källsystemet, men ju mindre fördröjning desto bättre. Ett riktmärke är att försöka undvika längre fördröjning än 60 minuter. Fördröjningen avser både journaldata och uppdatering av engagemangsindex.</w:t>
+              <w:t xml:space="preserve">Det behöver inte vara absolut aktualitet i förhållande till källsystemet, men ju mindre fördröjning desto bättre. Ett riktmärke är att försöka undvika längre fördröjning än 60 minuter. Fördröjningen avser både journaldata och uppdatering av </w:t>
+            </w:r>
+            <w:proofErr w:type="spellStart"/>
+            <w:r>
+              <w:t>engagemangsindex</w:t>
+            </w:r>
+            <w:proofErr w:type="spellEnd"/>
+            <w:r>
+              <w:t>.</w:t>
             </w:r>
           </w:p>
           <w:p/>
@@ -9886,11 +10007,13 @@
       </w:pPr>
       <w:bookmarkStart w:id="74" w:name="_Toc398042079"/>
       <w:bookmarkStart w:id="75" w:name="_Toc406584942"/>
+      <w:proofErr w:type="spellStart"/>
       <w:r>
         <w:t>Felhantering</w:t>
       </w:r>
       <w:bookmarkEnd w:id="74"/>
       <w:bookmarkEnd w:id="75"/>
+      <w:proofErr w:type="spellEnd"/>
     </w:p>
     <w:p>
       <w:pPr>
@@ -9962,9 +10085,9 @@
         <w:tblLook w:val="04A0" w:firstRow="1" w:lastRow="0" w:firstColumn="1" w:lastColumn="0" w:noHBand="0" w:noVBand="1"/>
       </w:tblPr>
       <w:tblGrid>
-        <w:gridCol w:w="1813"/>
+        <w:gridCol w:w="1845"/>
         <w:gridCol w:w="3480"/>
-        <w:gridCol w:w="5197"/>
+        <w:gridCol w:w="5165"/>
       </w:tblGrid>
       <w:tr>
         <w:tc>
@@ -10033,7 +10156,7 @@
           </w:tcPr>
           <w:p>
             <w:r>
-              <w:t>Ogiltig begäran</w:t>
+              <w:t>Filtrera på okänd kod.</w:t>
             </w:r>
           </w:p>
         </w:tc>
@@ -10071,7 +10194,11 @@
           <w:tcPr>
             <w:tcW w:w="1918" w:type="dxa"/>
           </w:tcPr>
-          <w:p/>
+          <w:p>
+            <w:r>
+              <w:t>Policyskäl</w:t>
+            </w:r>
+          </w:p>
         </w:tc>
         <w:tc>
           <w:tcPr>
@@ -10107,7 +10234,11 @@
           <w:tcPr>
             <w:tcW w:w="1918" w:type="dxa"/>
           </w:tcPr>
-          <w:p/>
+          <w:p>
+            <w:r>
+              <w:t>Spärrad information</w:t>
+            </w:r>
+          </w:p>
         </w:tc>
         <w:tc>
           <w:tcPr>
@@ -10143,36 +10274,155 @@
           <w:tcPr>
             <w:tcW w:w="1918" w:type="dxa"/>
           </w:tcPr>
-          <w:p/>
-        </w:tc>
-        <w:tc>
-          <w:tcPr>
-            <w:tcW w:w="2942" w:type="dxa"/>
-          </w:tcPr>
-          <w:p>
-            <w:pPr>
-              <w:rPr>
-                <w:lang w:val="en-US"/>
-              </w:rPr>
-            </w:pPr>
-            <w:r>
-              <w:rPr>
-                <w:lang w:val="en-US"/>
-              </w:rPr>
-              <w:t>OTHER</w:t>
-            </w:r>
-          </w:p>
-        </w:tc>
-        <w:tc>
-          <w:tcPr>
-            <w:tcW w:w="5630" w:type="dxa"/>
-          </w:tcPr>
-          <w:p>
-            <w:r>
-              <w:t>Den efterfrågade informationen lämnas inte ut till konsument eftersom patienten har registrerat en spärr.</w:t>
-            </w:r>
+          <w:p>
             <w:bookmarkStart w:id="79" w:name="_GoBack"/>
             <w:bookmarkEnd w:id="79"/>
+          </w:p>
+        </w:tc>
+        <w:tc>
+          <w:tcPr>
+            <w:tcW w:w="2942" w:type="dxa"/>
+          </w:tcPr>
+          <w:p>
+            <w:pPr>
+              <w:rPr>
+                <w:lang w:val="en-US"/>
+              </w:rPr>
+            </w:pPr>
+            <w:r>
+              <w:rPr>
+                <w:lang w:val="en-US"/>
+              </w:rPr>
+              <w:t>OTHER</w:t>
+            </w:r>
+          </w:p>
+        </w:tc>
+        <w:tc>
+          <w:tcPr>
+            <w:tcW w:w="5630" w:type="dxa"/>
+          </w:tcPr>
+          <w:p>
+            <w:pPr>
+              <w:rPr>
+                <w:szCs w:val="20"/>
+              </w:rPr>
+            </w:pPr>
+            <w:r>
+              <w:rPr>
+                <w:rFonts w:cs="Helvetica"/>
+                <w:szCs w:val="20"/>
+                <w:lang w:val="en-US" w:eastAsia="sv-SE"/>
+              </w:rPr>
+              <w:t xml:space="preserve">Information </w:t>
+            </w:r>
+            <w:proofErr w:type="spellStart"/>
+            <w:r>
+              <w:rPr>
+                <w:rFonts w:cs="Helvetica"/>
+                <w:szCs w:val="20"/>
+                <w:lang w:val="en-US" w:eastAsia="sv-SE"/>
+              </w:rPr>
+              <w:t>lämnades</w:t>
+            </w:r>
+            <w:proofErr w:type="spellEnd"/>
+            <w:r>
+              <w:rPr>
+                <w:rFonts w:cs="Helvetica"/>
+                <w:szCs w:val="20"/>
+                <w:lang w:val="en-US" w:eastAsia="sv-SE"/>
+              </w:rPr>
+              <w:t xml:space="preserve"> </w:t>
+            </w:r>
+            <w:proofErr w:type="spellStart"/>
+            <w:r>
+              <w:rPr>
+                <w:rFonts w:cs="Helvetica"/>
+                <w:szCs w:val="20"/>
+                <w:lang w:val="en-US" w:eastAsia="sv-SE"/>
+              </w:rPr>
+              <w:t>inte</w:t>
+            </w:r>
+            <w:proofErr w:type="spellEnd"/>
+            <w:r>
+              <w:rPr>
+                <w:rFonts w:cs="Helvetica"/>
+                <w:szCs w:val="20"/>
+                <w:lang w:val="en-US" w:eastAsia="sv-SE"/>
+              </w:rPr>
+              <w:t xml:space="preserve"> </w:t>
+            </w:r>
+            <w:proofErr w:type="spellStart"/>
+            <w:r>
+              <w:rPr>
+                <w:rFonts w:cs="Helvetica"/>
+                <w:szCs w:val="20"/>
+                <w:lang w:val="en-US" w:eastAsia="sv-SE"/>
+              </w:rPr>
+              <w:t>ut</w:t>
+            </w:r>
+            <w:proofErr w:type="spellEnd"/>
+            <w:r>
+              <w:rPr>
+                <w:rFonts w:cs="Helvetica"/>
+                <w:szCs w:val="20"/>
+                <w:lang w:val="en-US" w:eastAsia="sv-SE"/>
+              </w:rPr>
+              <w:t xml:space="preserve"> </w:t>
+            </w:r>
+            <w:proofErr w:type="spellStart"/>
+            <w:r>
+              <w:rPr>
+                <w:rFonts w:cs="Helvetica"/>
+                <w:szCs w:val="20"/>
+                <w:lang w:val="en-US" w:eastAsia="sv-SE"/>
+              </w:rPr>
+              <w:t>av</w:t>
+            </w:r>
+            <w:proofErr w:type="spellEnd"/>
+            <w:r>
+              <w:rPr>
+                <w:rFonts w:cs="Helvetica"/>
+                <w:szCs w:val="20"/>
+                <w:lang w:val="en-US" w:eastAsia="sv-SE"/>
+              </w:rPr>
+              <w:t xml:space="preserve"> </w:t>
+            </w:r>
+            <w:proofErr w:type="spellStart"/>
+            <w:r>
+              <w:rPr>
+                <w:rFonts w:cs="Helvetica"/>
+                <w:szCs w:val="20"/>
+                <w:lang w:val="en-US" w:eastAsia="sv-SE"/>
+              </w:rPr>
+              <w:t>annan</w:t>
+            </w:r>
+            <w:proofErr w:type="spellEnd"/>
+            <w:r>
+              <w:rPr>
+                <w:rFonts w:cs="Helvetica"/>
+                <w:szCs w:val="20"/>
+                <w:lang w:val="en-US" w:eastAsia="sv-SE"/>
+              </w:rPr>
+              <w:t xml:space="preserve"> </w:t>
+            </w:r>
+            <w:proofErr w:type="spellStart"/>
+            <w:r>
+              <w:rPr>
+                <w:rFonts w:cs="Helvetica"/>
+                <w:szCs w:val="20"/>
+                <w:lang w:val="en-US" w:eastAsia="sv-SE"/>
+              </w:rPr>
+              <w:t>anledning</w:t>
+            </w:r>
+            <w:proofErr w:type="spellEnd"/>
+            <w:r>
+              <w:rPr>
+                <w:rFonts w:cs="Helvetica"/>
+                <w:szCs w:val="20"/>
+                <w:lang w:val="en-US" w:eastAsia="sv-SE"/>
+              </w:rPr>
+              <w:t>.</w:t>
+            </w:r>
           </w:p>
         </w:tc>
       </w:tr>
@@ -10210,7 +10460,15 @@
       </w:r>
       <w:proofErr w:type="spellEnd"/>
       <w:r>
-        <w:t xml:space="preserve"> i databasen eller följdeffekter av programmeringsfel. </w:t>
+        <w:t xml:space="preserve"> i databasen eller följdeffekter av </w:t>
+      </w:r>
+      <w:proofErr w:type="spellStart"/>
+      <w:r>
+        <w:t>programmeringsfel</w:t>
+      </w:r>
+      <w:proofErr w:type="spellEnd"/>
+      <w:r>
+        <w:t xml:space="preserve">. </w:t>
       </w:r>
     </w:p>
     <w:p>
@@ -10491,7 +10749,21 @@
         <w:rPr>
           <w:i/>
         </w:rPr>
-        <w:t>. I vissa fall är det endast en avvikande kardinalitet.</w:t>
+        <w:t xml:space="preserve">. I vissa fall är det endast en avvikande </w:t>
+      </w:r>
+      <w:proofErr w:type="spellStart"/>
+      <w:r>
+        <w:rPr>
+          <w:i/>
+        </w:rPr>
+        <w:t>kardinalitet</w:t>
+      </w:r>
+      <w:proofErr w:type="spellEnd"/>
+      <w:r>
+        <w:rPr>
+          <w:i/>
+        </w:rPr>
+        <w:t>.</w:t>
       </w:r>
     </w:p>
     <w:p>
@@ -15307,12 +15579,14 @@
                 <w:b/>
               </w:rPr>
             </w:pPr>
+            <w:proofErr w:type="spellStart"/>
             <w:r>
               <w:rPr>
                 <w:b/>
               </w:rPr>
               <w:t>Kardinalitet</w:t>
             </w:r>
+            <w:proofErr w:type="spellEnd"/>
           </w:p>
         </w:tc>
       </w:tr>
@@ -15540,7 +15814,15 @@
               </w:rPr>
             </w:pPr>
             <w:r>
-              <w:t>Exempel på sökvariabel är</w:t>
+              <w:t xml:space="preserve">Exempel på </w:t>
+            </w:r>
+            <w:proofErr w:type="spellStart"/>
+            <w:r>
+              <w:t>sökvariabel</w:t>
+            </w:r>
+            <w:proofErr w:type="spellEnd"/>
+            <w:r>
+              <w:t xml:space="preserve"> är</w:t>
             </w:r>
             <w:r>
               <w:rPr>
@@ -15807,7 +16089,15 @@
           </w:tcPr>
           <w:p>
             <w:r>
-              <w:t>Begränsning av sökning avseende observationen till en viss typ av värde som man vill titta närmare på, t.ex. kliniskt fynd eller viss diagnostyp.</w:t>
+              <w:t xml:space="preserve">Begränsning av sökning avseende observationen till en viss typ av värde som man vill titta närmare på, t.ex. kliniskt fynd eller viss </w:t>
+            </w:r>
+            <w:proofErr w:type="spellStart"/>
+            <w:r>
+              <w:t>diagnostyp</w:t>
+            </w:r>
+            <w:proofErr w:type="spellEnd"/>
+            <w:r>
+              <w:t>.</w:t>
             </w:r>
           </w:p>
           <w:p>
@@ -15898,8 +16188,13 @@
           </w:tcPr>
           <w:p>
             <w:r>
-              <w:t>Kod för observationstyp</w:t>
-            </w:r>
+              <w:t xml:space="preserve">Kod för </w:t>
+            </w:r>
+            <w:proofErr w:type="spellStart"/>
+            <w:r>
+              <w:t>observationstyp</w:t>
+            </w:r>
+            <w:proofErr w:type="spellEnd"/>
           </w:p>
         </w:tc>
         <w:tc>
@@ -15973,7 +16268,15 @@
           </w:tcPr>
           <w:p>
             <w:r>
-              <w:t>Kodsystem för angiven kod för observationstyp.</w:t>
+              <w:t xml:space="preserve">Kodsystem för angiven kod för </w:t>
+            </w:r>
+            <w:proofErr w:type="spellStart"/>
+            <w:r>
+              <w:t>observationstyp</w:t>
+            </w:r>
+            <w:proofErr w:type="spellEnd"/>
+            <w:r>
+              <w:t>.</w:t>
             </w:r>
           </w:p>
         </w:tc>
@@ -17419,8 +17722,16 @@
               <w:rPr>
                 <w:rFonts w:cs="Arial"/>
               </w:rPr>
-              <w:t>Filtrera på sambandstyp</w:t>
-            </w:r>
+              <w:t xml:space="preserve">Filtrera på </w:t>
+            </w:r>
+            <w:proofErr w:type="spellStart"/>
+            <w:r>
+              <w:rPr>
+                <w:rFonts w:cs="Arial"/>
+              </w:rPr>
+              <w:t>sambandstyp</w:t>
+            </w:r>
+            <w:proofErr w:type="spellEnd"/>
           </w:p>
         </w:tc>
         <w:tc>
@@ -17511,8 +17822,16 @@
               <w:rPr>
                 <w:rFonts w:cs="Arial"/>
               </w:rPr>
-              <w:t>Kod för sambandstyp</w:t>
-            </w:r>
+              <w:t xml:space="preserve">Kod för </w:t>
+            </w:r>
+            <w:proofErr w:type="spellStart"/>
+            <w:r>
+              <w:rPr>
+                <w:rFonts w:cs="Arial"/>
+              </w:rPr>
+              <w:t>sambandstyp</w:t>
+            </w:r>
+            <w:proofErr w:type="spellEnd"/>
           </w:p>
         </w:tc>
         <w:tc>
@@ -17603,8 +17922,16 @@
               <w:rPr>
                 <w:rFonts w:cs="Arial"/>
               </w:rPr>
-              <w:t>Kodsystem för sambandstyp</w:t>
-            </w:r>
+              <w:t xml:space="preserve">Kodsystem för </w:t>
+            </w:r>
+            <w:proofErr w:type="spellStart"/>
+            <w:r>
+              <w:rPr>
+                <w:rFonts w:cs="Arial"/>
+              </w:rPr>
+              <w:t>sambandstyp</w:t>
+            </w:r>
+            <w:proofErr w:type="spellEnd"/>
           </w:p>
         </w:tc>
         <w:tc>
@@ -18675,12 +19002,14 @@
                 <w:b/>
               </w:rPr>
             </w:pPr>
+            <w:proofErr w:type="spellStart"/>
             <w:r>
               <w:rPr>
                 <w:b/>
               </w:rPr>
               <w:t>Kardinalitet</w:t>
             </w:r>
+            <w:proofErr w:type="spellEnd"/>
           </w:p>
         </w:tc>
       </w:tr>
@@ -19110,7 +19439,21 @@
               <w:rPr>
                 <w:lang w:val="en-US"/>
               </w:rPr>
-              <w:t>0..*</w:t>
+              <w:t>0</w:t>
+            </w:r>
+            <w:proofErr w:type="gramStart"/>
+            <w:r>
+              <w:rPr>
+                <w:lang w:val="en-US"/>
+              </w:rPr>
+              <w:t>..</w:t>
+            </w:r>
+            <w:proofErr w:type="gramEnd"/>
+            <w:r>
+              <w:rPr>
+                <w:lang w:val="en-US"/>
+              </w:rPr>
+              <w:t>*</w:t>
             </w:r>
           </w:p>
         </w:tc>
@@ -19127,12 +19470,14 @@
                 <w:lang w:val="en-US"/>
               </w:rPr>
             </w:pPr>
+            <w:proofErr w:type="gramStart"/>
             <w:r>
               <w:rPr>
                 <w:lang w:val="en-US"/>
               </w:rPr>
               <w:t>location</w:t>
             </w:r>
+            <w:proofErr w:type="gramEnd"/>
           </w:p>
         </w:tc>
         <w:tc>
@@ -19185,7 +19530,21 @@
               <w:rPr>
                 <w:lang w:val="en-US"/>
               </w:rPr>
-              <w:t>0..1</w:t>
+              <w:t>0</w:t>
+            </w:r>
+            <w:proofErr w:type="gramStart"/>
+            <w:r>
+              <w:rPr>
+                <w:lang w:val="en-US"/>
+              </w:rPr>
+              <w:t>..</w:t>
+            </w:r>
+            <w:proofErr w:type="gramEnd"/>
+            <w:r>
+              <w:rPr>
+                <w:lang w:val="en-US"/>
+              </w:rPr>
+              <w:t>1</w:t>
             </w:r>
           </w:p>
         </w:tc>
@@ -19206,6 +19565,7 @@
               </w:rPr>
             </w:pPr>
             <w:proofErr w:type="spellStart"/>
+            <w:proofErr w:type="gramStart"/>
             <w:r>
               <w:rPr>
                 <w:lang w:val="en-US"/>
@@ -19219,6 +19579,7 @@
               <w:t>Id</w:t>
             </w:r>
             <w:proofErr w:type="spellEnd"/>
+            <w:proofErr w:type="gramEnd"/>
           </w:p>
         </w:tc>
         <w:tc>
@@ -19277,7 +19638,21 @@
               <w:rPr>
                 <w:lang w:val="en-US"/>
               </w:rPr>
-              <w:t>0..1</w:t>
+              <w:t>0</w:t>
+            </w:r>
+            <w:proofErr w:type="gramStart"/>
+            <w:r>
+              <w:rPr>
+                <w:lang w:val="en-US"/>
+              </w:rPr>
+              <w:t>..</w:t>
+            </w:r>
+            <w:proofErr w:type="gramEnd"/>
+            <w:r>
+              <w:rPr>
+                <w:lang w:val="en-US"/>
+              </w:rPr>
+              <w:t>1</w:t>
             </w:r>
           </w:p>
         </w:tc>
@@ -19297,12 +19672,14 @@
                 <w:lang w:val="en-US"/>
               </w:rPr>
             </w:pPr>
+            <w:proofErr w:type="gramStart"/>
             <w:r>
               <w:rPr>
                 <w:lang w:val="en-US"/>
               </w:rPr>
               <w:t>observation</w:t>
             </w:r>
+            <w:proofErr w:type="gramEnd"/>
           </w:p>
         </w:tc>
         <w:tc>
@@ -19435,6 +19812,7 @@
               </w:rPr>
             </w:pPr>
             <w:proofErr w:type="spellStart"/>
+            <w:proofErr w:type="gramStart"/>
             <w:r>
               <w:rPr>
                 <w:lang w:val="en-US" w:eastAsia="sv-SE"/>
@@ -19442,6 +19820,7 @@
               <w:t>observationGroup</w:t>
             </w:r>
             <w:proofErr w:type="spellEnd"/>
+            <w:proofErr w:type="gramEnd"/>
             <w:r>
               <w:rPr>
                 <w:lang w:val="en-US" w:eastAsia="sv-SE"/>
@@ -19455,6 +19834,7 @@
                 <w:lang w:val="en-GB"/>
               </w:rPr>
             </w:pPr>
+            <w:proofErr w:type="gramStart"/>
             <w:r>
               <w:rPr>
                 <w:lang w:val="en-US" w:eastAsia="sv-SE"/>
@@ -19467,6 +19847,7 @@
               </w:rPr>
               <w:t>atient</w:t>
             </w:r>
+            <w:proofErr w:type="gramEnd"/>
           </w:p>
         </w:tc>
         <w:tc>
@@ -19534,12 +19915,14 @@
                 <w:lang w:val="en-GB"/>
               </w:rPr>
             </w:pPr>
+            <w:proofErr w:type="gramStart"/>
             <w:r>
               <w:rPr>
                 <w:lang w:val="en-GB"/>
               </w:rPr>
               <w:t>id</w:t>
             </w:r>
+            <w:proofErr w:type="gramEnd"/>
           </w:p>
         </w:tc>
         <w:tc>
@@ -19601,6 +19984,7 @@
               </w:rPr>
             </w:pPr>
             <w:proofErr w:type="spellStart"/>
+            <w:proofErr w:type="gramStart"/>
             <w:r>
               <w:rPr>
                 <w:lang w:val="en-GB"/>
@@ -19608,6 +19992,7 @@
               <w:t>id.root</w:t>
             </w:r>
             <w:proofErr w:type="spellEnd"/>
+            <w:proofErr w:type="gramEnd"/>
           </w:p>
         </w:tc>
         <w:tc>
@@ -19702,6 +20087,7 @@
               </w:rPr>
             </w:pPr>
             <w:proofErr w:type="spellStart"/>
+            <w:proofErr w:type="gramStart"/>
             <w:r>
               <w:rPr>
                 <w:lang w:val="en-GB"/>
@@ -19709,6 +20095,7 @@
               <w:t>id.extension</w:t>
             </w:r>
             <w:proofErr w:type="spellEnd"/>
+            <w:proofErr w:type="gramEnd"/>
           </w:p>
         </w:tc>
         <w:tc>
@@ -19772,6 +20159,7 @@
               </w:rPr>
             </w:pPr>
             <w:proofErr w:type="spellStart"/>
+            <w:proofErr w:type="gramStart"/>
             <w:r>
               <w:rPr>
                 <w:lang w:val="en-GB"/>
@@ -19779,6 +20167,7 @@
               <w:t>dateOfBirth</w:t>
             </w:r>
             <w:proofErr w:type="spellEnd"/>
+            <w:proofErr w:type="gramEnd"/>
           </w:p>
         </w:tc>
         <w:tc>
@@ -19878,6 +20267,7 @@
                 <w:lang w:val="en-GB"/>
               </w:rPr>
             </w:pPr>
+            <w:proofErr w:type="gramStart"/>
             <w:r>
               <w:rPr>
                 <w:lang w:val="en-GB"/>
@@ -19885,6 +20275,7 @@
               <w:lastRenderedPageBreak/>
               <w:t>gender</w:t>
             </w:r>
+            <w:proofErr w:type="gramEnd"/>
           </w:p>
         </w:tc>
         <w:tc>
@@ -19962,6 +20353,7 @@
               </w:rPr>
             </w:pPr>
             <w:proofErr w:type="spellStart"/>
+            <w:proofErr w:type="gramStart"/>
             <w:r>
               <w:rPr>
                 <w:lang w:val="en-GB"/>
@@ -19969,6 +20361,7 @@
               <w:t>gender.code</w:t>
             </w:r>
             <w:proofErr w:type="spellEnd"/>
+            <w:proofErr w:type="gramEnd"/>
           </w:p>
         </w:tc>
         <w:tc>
@@ -20170,6 +20563,7 @@
               </w:rPr>
             </w:pPr>
             <w:proofErr w:type="spellStart"/>
+            <w:proofErr w:type="gramStart"/>
             <w:r>
               <w:rPr>
                 <w:lang w:val="en-GB"/>
@@ -20177,6 +20571,7 @@
               <w:t>gender.codeSystem</w:t>
             </w:r>
             <w:proofErr w:type="spellEnd"/>
+            <w:proofErr w:type="gramEnd"/>
           </w:p>
         </w:tc>
         <w:tc>
@@ -20296,6 +20691,7 @@
               </w:rPr>
             </w:pPr>
             <w:proofErr w:type="spellStart"/>
+            <w:proofErr w:type="gramStart"/>
             <w:r>
               <w:rPr>
                 <w:lang w:val="en-GB"/>
@@ -20303,6 +20699,7 @@
               <w:t>gender.codeSystemName</w:t>
             </w:r>
             <w:proofErr w:type="spellEnd"/>
+            <w:proofErr w:type="gramEnd"/>
           </w:p>
         </w:tc>
         <w:tc>
@@ -20396,6 +20793,7 @@
               </w:rPr>
             </w:pPr>
             <w:proofErr w:type="spellStart"/>
+            <w:proofErr w:type="gramStart"/>
             <w:r>
               <w:rPr>
                 <w:lang w:val="en-GB"/>
@@ -20403,6 +20801,7 @@
               <w:t>gender.codeSystemVersion</w:t>
             </w:r>
             <w:proofErr w:type="spellEnd"/>
+            <w:proofErr w:type="gramEnd"/>
           </w:p>
         </w:tc>
         <w:tc>
@@ -20496,6 +20895,7 @@
               </w:rPr>
             </w:pPr>
             <w:proofErr w:type="spellStart"/>
+            <w:proofErr w:type="gramStart"/>
             <w:r>
               <w:rPr>
                 <w:lang w:val="en-GB"/>
@@ -20503,6 +20903,7 @@
               <w:t>gender.displayName</w:t>
             </w:r>
             <w:proofErr w:type="spellEnd"/>
+            <w:proofErr w:type="gramEnd"/>
           </w:p>
         </w:tc>
         <w:tc>
@@ -21018,6 +21419,7 @@
               </w:rPr>
             </w:pPr>
             <w:proofErr w:type="spellStart"/>
+            <w:proofErr w:type="gramStart"/>
             <w:r>
               <w:rPr>
                 <w:lang w:val="en-US" w:eastAsia="sv-SE"/>
@@ -21025,6 +21427,7 @@
               <w:t>id.extension</w:t>
             </w:r>
             <w:proofErr w:type="spellEnd"/>
+            <w:proofErr w:type="gramEnd"/>
           </w:p>
         </w:tc>
         <w:tc>
@@ -21349,7 +21752,15 @@
               </w:rPr>
             </w:pPr>
             <w:r>
-              <w:t xml:space="preserve">Kodsystem för angiven kod för utförartyp. </w:t>
+              <w:t xml:space="preserve">Kodsystem för angiven kod för </w:t>
+            </w:r>
+            <w:proofErr w:type="spellStart"/>
+            <w:r>
+              <w:t>utförartyp</w:t>
+            </w:r>
+            <w:proofErr w:type="spellEnd"/>
+            <w:r>
+              <w:t xml:space="preserve">. </w:t>
             </w:r>
           </w:p>
         </w:tc>
@@ -22201,6 +22612,7 @@
                 <w:lang w:eastAsia="sv-SE"/>
               </w:rPr>
             </w:pPr>
+            <w:proofErr w:type="spellStart"/>
             <w:r>
               <w:t>id</w:t>
             </w:r>
@@ -22210,6 +22622,7 @@
               </w:rPr>
               <w:t>.extension</w:t>
             </w:r>
+            <w:proofErr w:type="spellEnd"/>
           </w:p>
         </w:tc>
         <w:tc>
@@ -22281,12 +22694,14 @@
                 <w:lang w:eastAsia="sv-SE"/>
               </w:rPr>
             </w:pPr>
+            <w:proofErr w:type="gramStart"/>
             <w:r>
               <w:rPr>
                 <w:lang w:val="en-US"/>
               </w:rPr>
               <w:t>time</w:t>
             </w:r>
+            <w:proofErr w:type="gramEnd"/>
           </w:p>
         </w:tc>
         <w:tc>
@@ -22420,12 +22835,14 @@
                 <w:lang w:eastAsia="sv-SE"/>
               </w:rPr>
             </w:pPr>
+            <w:proofErr w:type="gramStart"/>
             <w:r>
               <w:rPr>
                 <w:lang w:val="en-US"/>
               </w:rPr>
               <w:t>name</w:t>
             </w:r>
+            <w:proofErr w:type="gramEnd"/>
           </w:p>
         </w:tc>
         <w:tc>
@@ -22578,6 +22995,7 @@
               </w:rPr>
             </w:pPr>
             <w:proofErr w:type="spellStart"/>
+            <w:proofErr w:type="gramStart"/>
             <w:r>
               <w:rPr>
                 <w:lang w:val="en-US" w:eastAsia="sv-SE"/>
@@ -22585,6 +23003,7 @@
               <w:t>observationGroup</w:t>
             </w:r>
             <w:proofErr w:type="spellEnd"/>
+            <w:proofErr w:type="gramEnd"/>
             <w:r>
               <w:rPr>
                 <w:lang w:val="en-US" w:eastAsia="sv-SE"/>
@@ -22599,6 +23018,7 @@
               </w:rPr>
             </w:pPr>
             <w:proofErr w:type="spellStart"/>
+            <w:proofErr w:type="gramStart"/>
             <w:r>
               <w:rPr>
                 <w:lang w:val="en-US"/>
@@ -22606,6 +23026,7 @@
               <w:t>additionalParticipant</w:t>
             </w:r>
             <w:proofErr w:type="spellEnd"/>
+            <w:proofErr w:type="gramEnd"/>
           </w:p>
         </w:tc>
         <w:tc>
@@ -22685,12 +23106,14 @@
                 <w:lang w:val="en-US"/>
               </w:rPr>
             </w:pPr>
+            <w:proofErr w:type="gramStart"/>
             <w:r>
               <w:rPr>
                 <w:lang w:val="en-US"/>
               </w:rPr>
               <w:t>id</w:t>
             </w:r>
+            <w:proofErr w:type="gramEnd"/>
           </w:p>
         </w:tc>
         <w:tc>
@@ -22959,12 +23382,14 @@
             </w:tcBorders>
           </w:tcPr>
           <w:p>
+            <w:proofErr w:type="spellStart"/>
             <w:r>
               <w:rPr>
                 <w:lang w:eastAsia="sv-SE"/>
               </w:rPr>
               <w:t>id.extension</w:t>
             </w:r>
+            <w:proofErr w:type="spellEnd"/>
           </w:p>
         </w:tc>
         <w:tc>
@@ -23171,6 +23596,7 @@
                 <w:lang w:val="en-US"/>
               </w:rPr>
             </w:pPr>
+            <w:proofErr w:type="gramStart"/>
             <w:r>
               <w:rPr>
                 <w:lang w:val="en-US"/>
@@ -23191,6 +23617,7 @@
               <w:t>code</w:t>
             </w:r>
             <w:proofErr w:type="spellEnd"/>
+            <w:proofErr w:type="gramEnd"/>
           </w:p>
         </w:tc>
         <w:tc>
@@ -23283,6 +23710,7 @@
                 <w:lang w:val="en-US"/>
               </w:rPr>
             </w:pPr>
+            <w:proofErr w:type="gramStart"/>
             <w:r>
               <w:rPr>
                 <w:lang w:val="en-US"/>
@@ -23303,6 +23731,7 @@
               <w:t>codeSystem</w:t>
             </w:r>
             <w:proofErr w:type="spellEnd"/>
+            <w:proofErr w:type="gramEnd"/>
           </w:p>
         </w:tc>
         <w:tc>
@@ -23396,6 +23825,7 @@
                 <w:lang w:val="en-US"/>
               </w:rPr>
             </w:pPr>
+            <w:proofErr w:type="gramStart"/>
             <w:r>
               <w:rPr>
                 <w:color w:val="FF0000"/>
@@ -23419,6 +23849,7 @@
               <w:t>codeSystemName</w:t>
             </w:r>
             <w:proofErr w:type="spellEnd"/>
+            <w:proofErr w:type="gramEnd"/>
           </w:p>
         </w:tc>
         <w:tc>
@@ -23542,6 +23973,7 @@
                 <w:lang w:val="en-US"/>
               </w:rPr>
             </w:pPr>
+            <w:proofErr w:type="gramStart"/>
             <w:r>
               <w:rPr>
                 <w:color w:val="FF0000"/>
@@ -23565,6 +23997,7 @@
               <w:t>displayName</w:t>
             </w:r>
             <w:proofErr w:type="spellEnd"/>
+            <w:proofErr w:type="gramEnd"/>
           </w:p>
         </w:tc>
         <w:tc>
@@ -23685,12 +24118,14 @@
                 <w:lang w:val="en-US"/>
               </w:rPr>
             </w:pPr>
+            <w:proofErr w:type="gramStart"/>
             <w:r>
               <w:rPr>
                 <w:lang w:val="en-US"/>
               </w:rPr>
               <w:t>role</w:t>
             </w:r>
+            <w:proofErr w:type="gramEnd"/>
           </w:p>
         </w:tc>
         <w:tc>
@@ -24111,6 +24546,7 @@
                 <w:lang w:val="en-US"/>
               </w:rPr>
             </w:pPr>
+            <w:proofErr w:type="gramStart"/>
             <w:r>
               <w:rPr>
                 <w:color w:val="FF0000"/>
@@ -24134,6 +24570,7 @@
               <w:t>displayName</w:t>
             </w:r>
             <w:proofErr w:type="spellEnd"/>
+            <w:proofErr w:type="gramEnd"/>
           </w:p>
         </w:tc>
         <w:tc>
@@ -24309,12 +24746,14 @@
                 <w:lang w:val="en-US"/>
               </w:rPr>
             </w:pPr>
+            <w:proofErr w:type="gramStart"/>
             <w:r>
               <w:rPr>
                 <w:lang w:val="en-US"/>
               </w:rPr>
               <w:t>person</w:t>
             </w:r>
+            <w:proofErr w:type="gramEnd"/>
           </w:p>
         </w:tc>
         <w:tc>
@@ -24416,6 +24855,7 @@
               </w:rPr>
             </w:pPr>
             <w:proofErr w:type="spellStart"/>
+            <w:proofErr w:type="gramStart"/>
             <w:r>
               <w:rPr>
                 <w:lang w:val="en-US"/>
@@ -24423,6 +24863,7 @@
               <w:t>organisation</w:t>
             </w:r>
             <w:proofErr w:type="spellEnd"/>
+            <w:proofErr w:type="gramEnd"/>
           </w:p>
         </w:tc>
         <w:tc>
@@ -24523,12 +24964,14 @@
                 <w:lang w:val="en-US"/>
               </w:rPr>
             </w:pPr>
+            <w:proofErr w:type="gramStart"/>
             <w:r>
               <w:rPr>
                 <w:lang w:val="en-US"/>
               </w:rPr>
               <w:t>device</w:t>
             </w:r>
+            <w:proofErr w:type="gramEnd"/>
           </w:p>
         </w:tc>
         <w:tc>
@@ -24711,6 +25154,7 @@
               </w:rPr>
             </w:pPr>
             <w:proofErr w:type="spellStart"/>
+            <w:proofErr w:type="gramStart"/>
             <w:r>
               <w:rPr>
                 <w:lang w:val="en-US" w:eastAsia="sv-SE"/>
@@ -24718,6 +25162,7 @@
               <w:t>observationGroup</w:t>
             </w:r>
             <w:proofErr w:type="spellEnd"/>
+            <w:proofErr w:type="gramEnd"/>
             <w:r>
               <w:rPr>
                 <w:lang w:val="en-US" w:eastAsia="sv-SE"/>
@@ -25031,6 +25476,7 @@
               </w:rPr>
             </w:pPr>
             <w:proofErr w:type="spellStart"/>
+            <w:proofErr w:type="gramStart"/>
             <w:r>
               <w:rPr>
                 <w:lang w:val="en-US" w:eastAsia="sv-SE"/>
@@ -25038,6 +25484,7 @@
               <w:t>id.extension</w:t>
             </w:r>
             <w:proofErr w:type="spellEnd"/>
+            <w:proofErr w:type="gramEnd"/>
           </w:p>
         </w:tc>
         <w:tc>
@@ -25192,6 +25639,7 @@
               </w:rPr>
             </w:pPr>
             <w:proofErr w:type="spellStart"/>
+            <w:proofErr w:type="gramStart"/>
             <w:r>
               <w:rPr>
                 <w:lang w:val="en-US" w:eastAsia="sv-SE"/>
@@ -25199,6 +25647,7 @@
               <w:t>observationGroup</w:t>
             </w:r>
             <w:proofErr w:type="spellEnd"/>
+            <w:proofErr w:type="gramEnd"/>
             <w:r>
               <w:rPr>
                 <w:lang w:val="en-US" w:eastAsia="sv-SE"/>
@@ -25212,12 +25661,14 @@
                 <w:lang w:val="en-US" w:eastAsia="sv-SE"/>
               </w:rPr>
             </w:pPr>
+            <w:proofErr w:type="gramStart"/>
             <w:r>
               <w:rPr>
                 <w:lang w:val="en-US" w:eastAsia="sv-SE"/>
               </w:rPr>
               <w:t>device</w:t>
             </w:r>
+            <w:proofErr w:type="gramEnd"/>
           </w:p>
         </w:tc>
         <w:tc>
@@ -25505,12 +25956,14 @@
                 <w:lang w:eastAsia="sv-SE"/>
               </w:rPr>
             </w:pPr>
+            <w:proofErr w:type="spellStart"/>
             <w:r>
               <w:rPr>
                 <w:lang w:eastAsia="sv-SE"/>
               </w:rPr>
               <w:t>id.extension</w:t>
             </w:r>
+            <w:proofErr w:type="spellEnd"/>
           </w:p>
         </w:tc>
         <w:tc>
@@ -27158,9 +27611,11 @@
                 <w:lang w:eastAsia="sv-SE"/>
               </w:rPr>
             </w:pPr>
+            <w:proofErr w:type="spellStart"/>
             <w:r>
               <w:t>id.extension</w:t>
             </w:r>
+            <w:proofErr w:type="spellEnd"/>
           </w:p>
         </w:tc>
         <w:tc>
@@ -27402,7 +27857,21 @@
               <w:rPr>
                 <w:lang w:val="en-US"/>
               </w:rPr>
-              <w:t>0..1</w:t>
+              <w:t>0</w:t>
+            </w:r>
+            <w:proofErr w:type="gramStart"/>
+            <w:r>
+              <w:rPr>
+                <w:lang w:val="en-US"/>
+              </w:rPr>
+              <w:t>..</w:t>
+            </w:r>
+            <w:proofErr w:type="gramEnd"/>
+            <w:r>
+              <w:rPr>
+                <w:lang w:val="en-US"/>
+              </w:rPr>
+              <w:t>1</w:t>
             </w:r>
           </w:p>
         </w:tc>
@@ -27493,7 +27962,21 @@
               <w:rPr>
                 <w:lang w:val="en-US"/>
               </w:rPr>
-              <w:t>0..1</w:t>
+              <w:t>0</w:t>
+            </w:r>
+            <w:proofErr w:type="gramStart"/>
+            <w:r>
+              <w:rPr>
+                <w:lang w:val="en-US"/>
+              </w:rPr>
+              <w:t>..</w:t>
+            </w:r>
+            <w:proofErr w:type="gramEnd"/>
+            <w:r>
+              <w:rPr>
+                <w:lang w:val="en-US"/>
+              </w:rPr>
+              <w:t>1</w:t>
             </w:r>
           </w:p>
         </w:tc>
@@ -27593,12 +28076,14 @@
                 <w:lang w:val="en-US"/>
               </w:rPr>
             </w:pPr>
+            <w:proofErr w:type="gramStart"/>
             <w:r>
               <w:rPr>
                 <w:lang w:val="en-US" w:eastAsia="sv-SE"/>
               </w:rPr>
               <w:t>observation</w:t>
             </w:r>
+            <w:proofErr w:type="gramEnd"/>
           </w:p>
         </w:tc>
         <w:tc>
@@ -27660,12 +28145,14 @@
                 <w:lang w:val="en-US"/>
               </w:rPr>
             </w:pPr>
+            <w:proofErr w:type="gramStart"/>
             <w:r>
               <w:rPr>
                 <w:lang w:val="en-US" w:eastAsia="sv-SE"/>
               </w:rPr>
               <w:t>id</w:t>
             </w:r>
+            <w:proofErr w:type="gramEnd"/>
           </w:p>
         </w:tc>
         <w:tc>
@@ -27831,6 +28318,7 @@
                 <w:lang w:eastAsia="sv-SE"/>
               </w:rPr>
             </w:pPr>
+            <w:proofErr w:type="spellStart"/>
             <w:r>
               <w:rPr>
                 <w:lang w:eastAsia="sv-SE"/>
@@ -27838,6 +28326,7 @@
               <w:lastRenderedPageBreak/>
               <w:t>id.extension</w:t>
             </w:r>
+            <w:proofErr w:type="spellEnd"/>
           </w:p>
         </w:tc>
         <w:tc>
@@ -28120,8 +28609,16 @@
               <w:rPr>
                 <w:rFonts w:cs="Arial"/>
               </w:rPr>
-              <w:t>Kod för observationstyp</w:t>
-            </w:r>
+              <w:t xml:space="preserve">Kod för </w:t>
+            </w:r>
+            <w:proofErr w:type="spellStart"/>
+            <w:r>
+              <w:rPr>
+                <w:rFonts w:cs="Arial"/>
+              </w:rPr>
+              <w:t>observationstyp</w:t>
+            </w:r>
+            <w:proofErr w:type="spellEnd"/>
           </w:p>
         </w:tc>
         <w:tc>
@@ -28204,7 +28701,21 @@
               <w:rPr>
                 <w:rFonts w:cs="Arial"/>
               </w:rPr>
-              <w:t xml:space="preserve">Kodsystem för angiven kod för observationstyp. </w:t>
+              <w:t xml:space="preserve">Kodsystem för angiven kod för </w:t>
+            </w:r>
+            <w:proofErr w:type="spellStart"/>
+            <w:r>
+              <w:rPr>
+                <w:rFonts w:cs="Arial"/>
+              </w:rPr>
+              <w:t>observationstyp</w:t>
+            </w:r>
+            <w:proofErr w:type="spellEnd"/>
+            <w:r>
+              <w:rPr>
+                <w:rFonts w:cs="Arial"/>
+              </w:rPr>
+              <w:t xml:space="preserve">. </w:t>
             </w:r>
           </w:p>
         </w:tc>
@@ -28661,7 +29172,23 @@
                 <w:rFonts w:cs="Arial"/>
                 <w:i/>
               </w:rPr>
-              <w:t xml:space="preserve"> kan beskriva exempelvis lateralitet, organs position och orientering i relation till andra delar av kroppen. </w:t>
+              <w:t xml:space="preserve"> kan beskriva exempelvis </w:t>
+            </w:r>
+            <w:proofErr w:type="spellStart"/>
+            <w:r>
+              <w:rPr>
+                <w:rFonts w:cs="Arial"/>
+                <w:i/>
+              </w:rPr>
+              <w:t>lateralitet</w:t>
+            </w:r>
+            <w:proofErr w:type="spellEnd"/>
+            <w:r>
+              <w:rPr>
+                <w:rFonts w:cs="Arial"/>
+                <w:i/>
+              </w:rPr>
+              <w:t xml:space="preserve">, organs position och orientering i relation till andra delar av kroppen. </w:t>
             </w:r>
           </w:p>
           <w:p>
@@ -29468,7 +29995,21 @@
               <w:rPr>
                 <w:i/>
               </w:rPr>
-              <w:t xml:space="preserve">Angivelse av den tid då det som observerats faktiskt förekom eller förväntas förekomma. Exempelvis så kan tidsattributet ange att patienten hade huvudvärk igår kväll mellan kl. 20.00 och 21.45 även om detta berättades på morgonen efter och det dokumenterades först då. Om observationen är ett måltillstånd anger tidsattributet när detta tillstånd önskas vara uppnått. </w:t>
+              <w:t xml:space="preserve">Angivelse av den tid då det som observerats faktiskt förekom eller förväntas förekomma. Exempelvis så kan tidsattributet ange att patienten hade huvudvärk igår kväll mellan kl. 20.00 och 21.45 även om detta berättades på morgonen efter och det dokumenterades först då. Om observationen är ett </w:t>
+            </w:r>
+            <w:proofErr w:type="spellStart"/>
+            <w:r>
+              <w:rPr>
+                <w:i/>
+              </w:rPr>
+              <w:t>måltillstånd</w:t>
+            </w:r>
+            <w:proofErr w:type="spellEnd"/>
+            <w:r>
+              <w:rPr>
+                <w:i/>
+              </w:rPr>
+              <w:t xml:space="preserve"> anger tidsattributet när detta tillstånd önskas vara uppnått. </w:t>
             </w:r>
           </w:p>
           <w:p>
@@ -29865,7 +30406,21 @@
               <w:rPr>
                 <w:rFonts w:cs="Arial"/>
               </w:rPr>
-              <w:t>Kod för metodtyp.</w:t>
+              <w:t xml:space="preserve">Kod för </w:t>
+            </w:r>
+            <w:proofErr w:type="spellStart"/>
+            <w:r>
+              <w:rPr>
+                <w:rFonts w:cs="Arial"/>
+              </w:rPr>
+              <w:t>metodtyp</w:t>
+            </w:r>
+            <w:proofErr w:type="spellEnd"/>
+            <w:r>
+              <w:rPr>
+                <w:rFonts w:cs="Arial"/>
+              </w:rPr>
+              <w:t>.</w:t>
             </w:r>
           </w:p>
         </w:tc>
@@ -29957,7 +30512,21 @@
               <w:rPr>
                 <w:rFonts w:cs="Arial"/>
               </w:rPr>
-              <w:t xml:space="preserve">Kodsystem för angiven kod för metodtyp. </w:t>
+              <w:t xml:space="preserve">Kodsystem för angiven kod för </w:t>
+            </w:r>
+            <w:proofErr w:type="spellStart"/>
+            <w:r>
+              <w:rPr>
+                <w:rFonts w:cs="Arial"/>
+              </w:rPr>
+              <w:t>metodtyp</w:t>
+            </w:r>
+            <w:proofErr w:type="spellEnd"/>
+            <w:r>
+              <w:rPr>
+                <w:rFonts w:cs="Arial"/>
+              </w:rPr>
+              <w:t xml:space="preserve">. </w:t>
             </w:r>
           </w:p>
         </w:tc>
@@ -30416,7 +30985,23 @@
                 <w:rFonts w:cs="Arial"/>
                 <w:i/>
               </w:rPr>
-              <w:t>Angivelse av värde som innehåller resultatet av observationen. Exempelvis så skulle observationens kod kunna motsvara "längd mätt utan skor" och då innehåller värde-attributet resultatet av mätningen, exempelvis 168 cm. Om observationen avser ett måltillstånd motsvarar värde det resultat man önskar observera för att målet ska uppfyllas.</w:t>
+              <w:t xml:space="preserve">Angivelse av värde som innehåller resultatet av observationen. Exempelvis så skulle observationens kod kunna motsvara "längd mätt utan skor" och då innehåller värde-attributet resultatet av mätningen, exempelvis 168 cm. Om observationen avser ett </w:t>
+            </w:r>
+            <w:proofErr w:type="spellStart"/>
+            <w:r>
+              <w:rPr>
+                <w:rFonts w:cs="Arial"/>
+                <w:i/>
+              </w:rPr>
+              <w:t>måltillstånd</w:t>
+            </w:r>
+            <w:proofErr w:type="spellEnd"/>
+            <w:r>
+              <w:rPr>
+                <w:rFonts w:cs="Arial"/>
+                <w:i/>
+              </w:rPr>
+              <w:t xml:space="preserve"> motsvarar värde det resultat man önskar observera för att målet ska uppfyllas.</w:t>
             </w:r>
           </w:p>
         </w:tc>
@@ -30757,6 +31342,7 @@
               </w:rPr>
             </w:pPr>
             <w:proofErr w:type="spellStart"/>
+            <w:proofErr w:type="gramStart"/>
             <w:r>
               <w:rPr>
                 <w:lang w:val="en-GB"/>
@@ -30764,6 +31350,7 @@
               <w:t>approvedForPatient</w:t>
             </w:r>
             <w:proofErr w:type="spellEnd"/>
+            <w:proofErr w:type="gramEnd"/>
           </w:p>
         </w:tc>
         <w:tc>
@@ -30901,12 +31488,14 @@
                 <w:lang w:val="en-GB"/>
               </w:rPr>
             </w:pPr>
+            <w:proofErr w:type="gramStart"/>
             <w:r>
               <w:rPr>
                 <w:lang w:val="en-GB"/>
               </w:rPr>
               <w:t>relation</w:t>
             </w:r>
+            <w:proofErr w:type="gramEnd"/>
           </w:p>
         </w:tc>
         <w:tc>
@@ -31265,12 +31854,14 @@
               </w:rPr>
               <w:t xml:space="preserve"> Kan exempelvis vara en </w:t>
             </w:r>
+            <w:proofErr w:type="spellStart"/>
             <w:r>
               <w:rPr>
                 <w:rFonts w:cs="Arial"/>
               </w:rPr>
               <w:t>diagnoskod</w:t>
             </w:r>
+            <w:proofErr w:type="spellEnd"/>
             <w:r>
               <w:rPr>
                 <w:rFonts w:cs="Arial"/>
@@ -31397,13 +31988,27 @@
               <w:rPr>
                 <w:rFonts w:cs="Arial"/>
               </w:rPr>
-              <w:t>Kod för värde</w:t>
-            </w:r>
-            <w:r>
-              <w:rPr>
-                <w:rFonts w:cs="Arial"/>
-              </w:rPr>
-              <w:t>typ.</w:t>
+              <w:t xml:space="preserve">Kod för </w:t>
+            </w:r>
+            <w:proofErr w:type="spellStart"/>
+            <w:r>
+              <w:rPr>
+                <w:rFonts w:cs="Arial"/>
+              </w:rPr>
+              <w:t>värde</w:t>
+            </w:r>
+            <w:r>
+              <w:rPr>
+                <w:rFonts w:cs="Arial"/>
+              </w:rPr>
+              <w:t>typ</w:t>
+            </w:r>
+            <w:proofErr w:type="spellEnd"/>
+            <w:r>
+              <w:rPr>
+                <w:rFonts w:cs="Arial"/>
+              </w:rPr>
+              <w:t>.</w:t>
             </w:r>
           </w:p>
         </w:tc>
@@ -32264,6 +32869,7 @@
               </w:rPr>
             </w:pPr>
             <w:proofErr w:type="spellStart"/>
+            <w:proofErr w:type="gramStart"/>
             <w:r>
               <w:rPr>
                 <w:lang w:val="en-US" w:eastAsia="sv-SE"/>
@@ -32271,6 +32877,7 @@
               <w:t>observationGroup</w:t>
             </w:r>
             <w:proofErr w:type="spellEnd"/>
+            <w:proofErr w:type="gramEnd"/>
             <w:r>
               <w:rPr>
                 <w:lang w:val="en-US" w:eastAsia="sv-SE"/>
@@ -32284,38 +32891,56 @@
                 <w:lang w:val="en-GB"/>
               </w:rPr>
             </w:pPr>
+            <w:proofErr w:type="gramStart"/>
             <w:r>
               <w:rPr>
                 <w:lang w:val="en-GB"/>
               </w:rPr>
-              <w:t>observation/</w:t>
-            </w:r>
-          </w:p>
-          <w:p>
-            <w:pPr>
+              <w:t>observation</w:t>
+            </w:r>
+            <w:proofErr w:type="gramEnd"/>
+            <w:r>
               <w:rPr>
                 <w:lang w:val="en-GB"/>
               </w:rPr>
-            </w:pPr>
-            <w:r>
+              <w:t>/</w:t>
+            </w:r>
+          </w:p>
+          <w:p>
+            <w:pPr>
               <w:rPr>
                 <w:lang w:val="en-GB"/>
               </w:rPr>
-              <w:t>location/</w:t>
-            </w:r>
-          </w:p>
-          <w:p>
-            <w:pPr>
+            </w:pPr>
+            <w:proofErr w:type="gramStart"/>
+            <w:r>
               <w:rPr>
                 <w:lang w:val="en-GB"/>
               </w:rPr>
-            </w:pPr>
+              <w:t>location</w:t>
+            </w:r>
+            <w:proofErr w:type="gramEnd"/>
             <w:r>
               <w:rPr>
                 <w:lang w:val="en-GB"/>
               </w:rPr>
+              <w:t>/</w:t>
+            </w:r>
+          </w:p>
+          <w:p>
+            <w:pPr>
+              <w:rPr>
+                <w:lang w:val="en-GB"/>
+              </w:rPr>
+            </w:pPr>
+            <w:proofErr w:type="gramStart"/>
+            <w:r>
+              <w:rPr>
+                <w:lang w:val="en-GB"/>
+              </w:rPr>
               <w:t>address</w:t>
             </w:r>
+            <w:proofErr w:type="gramEnd"/>
           </w:p>
           <w:p/>
         </w:tc>
@@ -32541,7 +33166,21 @@
               <w:rPr>
                 <w:lang w:val="en-US"/>
               </w:rPr>
-              <w:t>1..*</w:t>
+              <w:t>1</w:t>
+            </w:r>
+            <w:proofErr w:type="gramStart"/>
+            <w:r>
+              <w:rPr>
+                <w:lang w:val="en-US"/>
+              </w:rPr>
+              <w:t>..</w:t>
+            </w:r>
+            <w:proofErr w:type="gramEnd"/>
+            <w:r>
+              <w:rPr>
+                <w:lang w:val="en-US"/>
+              </w:rPr>
+              <w:t>*</w:t>
             </w:r>
           </w:p>
         </w:tc>
@@ -32638,6 +33277,7 @@
               </w:rPr>
             </w:pPr>
             <w:proofErr w:type="spellStart"/>
+            <w:proofErr w:type="gramStart"/>
             <w:r>
               <w:rPr>
                 <w:lang w:val="en-US" w:eastAsia="sv-SE"/>
@@ -32645,6 +33285,7 @@
               <w:t>observationGroup</w:t>
             </w:r>
             <w:proofErr w:type="spellEnd"/>
+            <w:proofErr w:type="gramEnd"/>
             <w:r>
               <w:rPr>
                 <w:lang w:val="en-US" w:eastAsia="sv-SE"/>
@@ -32658,38 +33299,56 @@
                 <w:lang w:val="en-GB"/>
               </w:rPr>
             </w:pPr>
+            <w:proofErr w:type="gramStart"/>
             <w:r>
               <w:rPr>
                 <w:lang w:val="en-GB"/>
               </w:rPr>
-              <w:t>observation/</w:t>
-            </w:r>
-          </w:p>
-          <w:p>
-            <w:pPr>
+              <w:t>observation</w:t>
+            </w:r>
+            <w:proofErr w:type="gramEnd"/>
+            <w:r>
               <w:rPr>
                 <w:lang w:val="en-GB"/>
               </w:rPr>
-            </w:pPr>
-            <w:r>
+              <w:t>/</w:t>
+            </w:r>
+          </w:p>
+          <w:p>
+            <w:pPr>
               <w:rPr>
                 <w:lang w:val="en-GB"/>
               </w:rPr>
-              <w:t>location/</w:t>
-            </w:r>
-          </w:p>
-          <w:p>
-            <w:pPr>
+            </w:pPr>
+            <w:proofErr w:type="gramStart"/>
+            <w:r>
               <w:rPr>
                 <w:lang w:val="en-GB"/>
               </w:rPr>
-            </w:pPr>
+              <w:t>location</w:t>
+            </w:r>
+            <w:proofErr w:type="gramEnd"/>
             <w:r>
               <w:rPr>
                 <w:lang w:val="en-GB"/>
               </w:rPr>
+              <w:t>/</w:t>
+            </w:r>
+          </w:p>
+          <w:p>
+            <w:pPr>
+              <w:rPr>
+                <w:lang w:val="en-GB"/>
+              </w:rPr>
+            </w:pPr>
+            <w:proofErr w:type="gramStart"/>
+            <w:r>
+              <w:rPr>
+                <w:lang w:val="en-GB"/>
+              </w:rPr>
               <w:t>address</w:t>
             </w:r>
+            <w:proofErr w:type="gramEnd"/>
             <w:r>
               <w:rPr>
                 <w:lang w:val="en-GB"/>
@@ -32703,12 +33362,14 @@
                 <w:lang w:val="en-GB"/>
               </w:rPr>
             </w:pPr>
+            <w:proofErr w:type="gramStart"/>
             <w:r>
               <w:rPr>
                 <w:lang w:val="en-GB"/>
               </w:rPr>
               <w:t>part</w:t>
             </w:r>
+            <w:proofErr w:type="gramEnd"/>
           </w:p>
           <w:p>
             <w:pPr>
@@ -32787,12 +33448,14 @@
                 <w:lang w:val="en-US"/>
               </w:rPr>
             </w:pPr>
+            <w:proofErr w:type="gramStart"/>
             <w:r>
               <w:rPr>
                 <w:lang w:val="en-US"/>
               </w:rPr>
               <w:t>value</w:t>
             </w:r>
+            <w:proofErr w:type="gramEnd"/>
           </w:p>
         </w:tc>
         <w:tc>
@@ -32849,7 +33512,21 @@
               <w:rPr>
                 <w:lang w:val="en-US"/>
               </w:rPr>
-              <w:t>1..1</w:t>
+              <w:t>1</w:t>
+            </w:r>
+            <w:proofErr w:type="gramStart"/>
+            <w:r>
+              <w:rPr>
+                <w:lang w:val="en-US"/>
+              </w:rPr>
+              <w:t>..</w:t>
+            </w:r>
+            <w:proofErr w:type="gramEnd"/>
+            <w:r>
+              <w:rPr>
+                <w:lang w:val="en-US"/>
+              </w:rPr>
+              <w:t>1</w:t>
             </w:r>
           </w:p>
         </w:tc>
@@ -32868,12 +33545,14 @@
                 <w:lang w:val="en-US"/>
               </w:rPr>
             </w:pPr>
+            <w:proofErr w:type="gramStart"/>
             <w:r>
               <w:rPr>
                 <w:lang w:val="en-US"/>
               </w:rPr>
               <w:t>type</w:t>
             </w:r>
+            <w:proofErr w:type="gramEnd"/>
           </w:p>
         </w:tc>
         <w:tc>
@@ -33086,7 +33765,21 @@
               <w:rPr>
                 <w:lang w:val="en-US"/>
               </w:rPr>
-              <w:t>0..1</w:t>
+              <w:t>0</w:t>
+            </w:r>
+            <w:proofErr w:type="gramStart"/>
+            <w:r>
+              <w:rPr>
+                <w:lang w:val="en-US"/>
+              </w:rPr>
+              <w:t>..</w:t>
+            </w:r>
+            <w:proofErr w:type="gramEnd"/>
+            <w:r>
+              <w:rPr>
+                <w:lang w:val="en-US"/>
+              </w:rPr>
+              <w:t>1</w:t>
             </w:r>
           </w:p>
         </w:tc>
@@ -33179,6 +33872,7 @@
               </w:rPr>
             </w:pPr>
             <w:proofErr w:type="spellStart"/>
+            <w:proofErr w:type="gramStart"/>
             <w:r>
               <w:rPr>
                 <w:lang w:val="en-US" w:eastAsia="sv-SE"/>
@@ -33186,6 +33880,7 @@
               <w:t>observationGroup</w:t>
             </w:r>
             <w:proofErr w:type="spellEnd"/>
+            <w:proofErr w:type="gramEnd"/>
             <w:r>
               <w:rPr>
                 <w:lang w:val="en-US" w:eastAsia="sv-SE"/>
@@ -33199,19 +33894,28 @@
                 <w:lang w:val="en-GB"/>
               </w:rPr>
             </w:pPr>
+            <w:proofErr w:type="gramStart"/>
             <w:r>
               <w:rPr>
                 <w:lang w:val="en-GB"/>
               </w:rPr>
-              <w:t>observation/</w:t>
-            </w:r>
-          </w:p>
-          <w:p>
-            <w:pPr>
+              <w:t>observation</w:t>
+            </w:r>
+            <w:proofErr w:type="gramEnd"/>
+            <w:r>
               <w:rPr>
                 <w:lang w:val="en-GB"/>
               </w:rPr>
-            </w:pPr>
+              <w:t>/</w:t>
+            </w:r>
+          </w:p>
+          <w:p>
+            <w:pPr>
+              <w:rPr>
+                <w:lang w:val="en-GB"/>
+              </w:rPr>
+            </w:pPr>
+            <w:proofErr w:type="gramStart"/>
             <w:r>
               <w:rPr>
                 <w:lang w:val="en-US" w:eastAsia="sv-SE"/>
@@ -33224,6 +33928,7 @@
               </w:rPr>
               <w:t>elation</w:t>
             </w:r>
+            <w:proofErr w:type="gramEnd"/>
           </w:p>
         </w:tc>
         <w:tc>
@@ -33374,7 +34079,15 @@
           </w:tcPr>
           <w:p>
             <w:r>
-              <w:t>Kod för relationstyp.</w:t>
+              <w:t xml:space="preserve">Kod för </w:t>
+            </w:r>
+            <w:proofErr w:type="spellStart"/>
+            <w:r>
+              <w:t>relationstyp</w:t>
+            </w:r>
+            <w:proofErr w:type="spellEnd"/>
+            <w:r>
+              <w:t>.</w:t>
             </w:r>
           </w:p>
           <w:p>
@@ -33433,7 +34146,15 @@
               </w:rPr>
             </w:pPr>
             <w:r>
-              <w:t xml:space="preserve">Kodsystem för angiven kod för relationstyp. </w:t>
+              <w:t xml:space="preserve">Kodsystem för angiven kod för </w:t>
+            </w:r>
+            <w:proofErr w:type="spellStart"/>
+            <w:r>
+              <w:t>relationstyp</w:t>
+            </w:r>
+            <w:proofErr w:type="spellEnd"/>
+            <w:r>
+              <w:t xml:space="preserve">. </w:t>
             </w:r>
           </w:p>
         </w:tc>
@@ -33722,6 +34443,7 @@
               </w:rPr>
             </w:pPr>
             <w:proofErr w:type="spellStart"/>
+            <w:proofErr w:type="gramStart"/>
             <w:r>
               <w:rPr>
                 <w:lang w:val="en-US" w:eastAsia="sv-SE"/>
@@ -33730,6 +34452,7 @@
               <w:t>observationGroup</w:t>
             </w:r>
             <w:proofErr w:type="spellEnd"/>
+            <w:proofErr w:type="gramEnd"/>
             <w:r>
               <w:rPr>
                 <w:lang w:val="en-US" w:eastAsia="sv-SE"/>
@@ -33743,11 +34466,19 @@
                 <w:lang w:val="en-GB"/>
               </w:rPr>
             </w:pPr>
+            <w:proofErr w:type="gramStart"/>
             <w:r>
               <w:rPr>
                 <w:lang w:val="en-GB"/>
               </w:rPr>
-              <w:t>observation/</w:t>
+              <w:t>observation</w:t>
+            </w:r>
+            <w:proofErr w:type="gramEnd"/>
+            <w:r>
+              <w:rPr>
+                <w:lang w:val="en-GB"/>
+              </w:rPr>
+              <w:t>/</w:t>
             </w:r>
           </w:p>
           <w:p>
@@ -33986,7 +34717,21 @@
               <w:rPr>
                 <w:lang w:val="en-US"/>
               </w:rPr>
-              <w:t>1..1</w:t>
+              <w:t>1</w:t>
+            </w:r>
+            <w:proofErr w:type="gramStart"/>
+            <w:r>
+              <w:rPr>
+                <w:lang w:val="en-US"/>
+              </w:rPr>
+              <w:t>..</w:t>
+            </w:r>
+            <w:proofErr w:type="gramEnd"/>
+            <w:r>
+              <w:rPr>
+                <w:lang w:val="en-US"/>
+              </w:rPr>
+              <w:t>1</w:t>
             </w:r>
           </w:p>
         </w:tc>
@@ -34008,6 +34753,7 @@
                 <w:lang w:val="en-GB"/>
               </w:rPr>
             </w:pPr>
+            <w:proofErr w:type="spellStart"/>
             <w:r>
               <w:t>id</w:t>
             </w:r>
@@ -34017,6 +34763,7 @@
               </w:rPr>
               <w:t>.extension</w:t>
             </w:r>
+            <w:proofErr w:type="spellEnd"/>
           </w:p>
         </w:tc>
         <w:tc>
@@ -34069,7 +34816,21 @@
               <w:rPr>
                 <w:lang w:val="en-US"/>
               </w:rPr>
-              <w:t>1..1</w:t>
+              <w:t>1</w:t>
+            </w:r>
+            <w:proofErr w:type="gramStart"/>
+            <w:r>
+              <w:rPr>
+                <w:lang w:val="en-US"/>
+              </w:rPr>
+              <w:t>..</w:t>
+            </w:r>
+            <w:proofErr w:type="gramEnd"/>
+            <w:r>
+              <w:rPr>
+                <w:lang w:val="en-US"/>
+              </w:rPr>
+              <w:t>1</w:t>
             </w:r>
           </w:p>
         </w:tc>
@@ -34294,6 +35055,7 @@
               </w:rPr>
             </w:pPr>
             <w:proofErr w:type="spellStart"/>
+            <w:proofErr w:type="gramStart"/>
             <w:r>
               <w:rPr>
                 <w:lang w:val="en-GB"/>
@@ -34301,6 +35063,7 @@
               <w:t>informationOwner</w:t>
             </w:r>
             <w:proofErr w:type="spellEnd"/>
+            <w:proofErr w:type="gramEnd"/>
           </w:p>
         </w:tc>
         <w:tc>
@@ -34459,6 +35222,7 @@
               </w:rPr>
             </w:pPr>
             <w:proofErr w:type="spellStart"/>
+            <w:proofErr w:type="gramStart"/>
             <w:r>
               <w:rPr>
                 <w:lang w:val="en-US" w:eastAsia="sv-SE"/>
@@ -34466,6 +35230,7 @@
               <w:t>observationGroup</w:t>
             </w:r>
             <w:proofErr w:type="spellEnd"/>
+            <w:proofErr w:type="gramEnd"/>
             <w:r>
               <w:rPr>
                 <w:lang w:val="en-US" w:eastAsia="sv-SE"/>
@@ -34479,11 +35244,19 @@
                 <w:lang w:val="en-GB"/>
               </w:rPr>
             </w:pPr>
+            <w:proofErr w:type="gramStart"/>
             <w:r>
               <w:rPr>
                 <w:lang w:val="en-GB"/>
               </w:rPr>
-              <w:t>observation/</w:t>
+              <w:t>observation</w:t>
+            </w:r>
+            <w:proofErr w:type="gramEnd"/>
+            <w:r>
+              <w:rPr>
+                <w:lang w:val="en-GB"/>
+              </w:rPr>
+              <w:t>/</w:t>
             </w:r>
           </w:p>
           <w:p>
@@ -34492,6 +35265,7 @@
                 <w:lang w:val="en-US" w:eastAsia="sv-SE"/>
               </w:rPr>
             </w:pPr>
+            <w:proofErr w:type="gramStart"/>
             <w:r>
               <w:rPr>
                 <w:lang w:val="en-US" w:eastAsia="sv-SE"/>
@@ -34504,6 +35278,7 @@
               </w:rPr>
               <w:t>elation</w:t>
             </w:r>
+            <w:proofErr w:type="gramEnd"/>
             <w:r>
               <w:rPr>
                 <w:lang w:val="en-US" w:eastAsia="sv-SE"/>
@@ -34518,6 +35293,7 @@
               </w:rPr>
             </w:pPr>
             <w:proofErr w:type="spellStart"/>
+            <w:proofErr w:type="gramStart"/>
             <w:r>
               <w:rPr>
                 <w:lang w:val="en-US" w:eastAsia="sv-SE"/>
@@ -34525,6 +35301,7 @@
               <w:t>referredInformation</w:t>
             </w:r>
             <w:proofErr w:type="spellEnd"/>
+            <w:proofErr w:type="gramEnd"/>
             <w:r>
               <w:rPr>
                 <w:lang w:val="en-US"/>
@@ -34756,9 +35533,11 @@
                 <w:lang w:eastAsia="sv-SE"/>
               </w:rPr>
             </w:pPr>
+            <w:proofErr w:type="spellStart"/>
             <w:r>
               <w:t>id.extension</w:t>
             </w:r>
+            <w:proofErr w:type="spellEnd"/>
           </w:p>
         </w:tc>
         <w:tc>
@@ -34911,6 +35690,7 @@
               </w:rPr>
             </w:pPr>
             <w:proofErr w:type="spellStart"/>
+            <w:proofErr w:type="gramStart"/>
             <w:r>
               <w:rPr>
                 <w:lang w:val="en-US" w:eastAsia="sv-SE"/>
@@ -34918,6 +35698,7 @@
               <w:t>observationGroup</w:t>
             </w:r>
             <w:proofErr w:type="spellEnd"/>
+            <w:proofErr w:type="gramEnd"/>
             <w:r>
               <w:rPr>
                 <w:lang w:val="en-US" w:eastAsia="sv-SE"/>
@@ -34931,11 +35712,19 @@
                 <w:lang w:val="en-GB"/>
               </w:rPr>
             </w:pPr>
+            <w:proofErr w:type="gramStart"/>
             <w:r>
               <w:rPr>
                 <w:lang w:val="en-GB"/>
               </w:rPr>
-              <w:t>observation/</w:t>
+              <w:t>observation</w:t>
+            </w:r>
+            <w:proofErr w:type="gramEnd"/>
+            <w:r>
+              <w:rPr>
+                <w:lang w:val="en-GB"/>
+              </w:rPr>
+              <w:t>/</w:t>
             </w:r>
           </w:p>
           <w:p>
@@ -34945,6 +35734,7 @@
               </w:rPr>
             </w:pPr>
             <w:proofErr w:type="spellStart"/>
+            <w:proofErr w:type="gramStart"/>
             <w:r>
               <w:rPr>
                 <w:lang w:val="en-US" w:eastAsia="sv-SE"/>
@@ -34952,6 +35742,7 @@
               <w:t>performerRole</w:t>
             </w:r>
             <w:proofErr w:type="spellEnd"/>
+            <w:proofErr w:type="gramEnd"/>
             <w:r>
               <w:rPr>
                 <w:lang w:val="en-US" w:eastAsia="sv-SE"/>
@@ -34965,12 +35756,14 @@
                 <w:lang w:val="en-US" w:eastAsia="sv-SE"/>
               </w:rPr>
             </w:pPr>
+            <w:proofErr w:type="gramStart"/>
             <w:r>
               <w:rPr>
                 <w:lang w:val="en-US" w:eastAsia="sv-SE"/>
               </w:rPr>
               <w:t>person</w:t>
             </w:r>
+            <w:proofErr w:type="gramEnd"/>
           </w:p>
           <w:p>
             <w:pPr>
@@ -34992,6 +35785,7 @@
               <w:t>(</w:t>
             </w:r>
             <w:proofErr w:type="spellStart"/>
+            <w:proofErr w:type="gramStart"/>
             <w:r>
               <w:rPr>
                 <w:lang w:val="en-US" w:eastAsia="sv-SE"/>
@@ -34999,6 +35793,7 @@
               <w:t>och</w:t>
             </w:r>
             <w:proofErr w:type="spellEnd"/>
+            <w:proofErr w:type="gramEnd"/>
             <w:r>
               <w:rPr>
                 <w:lang w:val="en-US" w:eastAsia="sv-SE"/>
@@ -35313,12 +36108,14 @@
                 <w:lang w:val="en-US" w:eastAsia="sv-SE"/>
               </w:rPr>
             </w:pPr>
+            <w:proofErr w:type="spellStart"/>
             <w:r>
               <w:rPr>
                 <w:lang w:eastAsia="sv-SE"/>
               </w:rPr>
               <w:t>id.extension</w:t>
             </w:r>
+            <w:proofErr w:type="spellEnd"/>
           </w:p>
         </w:tc>
         <w:tc>
@@ -35579,6 +36376,7 @@
               </w:rPr>
             </w:pPr>
             <w:proofErr w:type="spellStart"/>
+            <w:proofErr w:type="gramStart"/>
             <w:r>
               <w:rPr>
                 <w:lang w:val="en-US" w:eastAsia="sv-SE"/>
@@ -35586,6 +36384,7 @@
               <w:t>observationGroup</w:t>
             </w:r>
             <w:proofErr w:type="spellEnd"/>
+            <w:proofErr w:type="gramEnd"/>
             <w:r>
               <w:rPr>
                 <w:lang w:val="en-US" w:eastAsia="sv-SE"/>
@@ -35599,11 +36398,19 @@
                 <w:lang w:val="en-GB"/>
               </w:rPr>
             </w:pPr>
+            <w:proofErr w:type="gramStart"/>
             <w:r>
               <w:rPr>
                 <w:lang w:val="en-GB"/>
               </w:rPr>
-              <w:t>observation/</w:t>
+              <w:t>observation</w:t>
+            </w:r>
+            <w:proofErr w:type="gramEnd"/>
+            <w:r>
+              <w:rPr>
+                <w:lang w:val="en-GB"/>
+              </w:rPr>
+              <w:t>/</w:t>
             </w:r>
           </w:p>
           <w:p>
@@ -35886,12 +36693,14 @@
                 <w:lang w:eastAsia="sv-SE"/>
               </w:rPr>
             </w:pPr>
+            <w:proofErr w:type="spellStart"/>
             <w:r>
               <w:rPr>
                 <w:lang w:eastAsia="sv-SE"/>
               </w:rPr>
               <w:t>id.extension</w:t>
             </w:r>
+            <w:proofErr w:type="spellEnd"/>
           </w:p>
         </w:tc>
         <w:tc>
@@ -36110,6 +36919,7 @@
               </w:rPr>
             </w:pPr>
             <w:proofErr w:type="spellStart"/>
+            <w:proofErr w:type="gramStart"/>
             <w:r>
               <w:rPr>
                 <w:lang w:val="en-US" w:eastAsia="sv-SE"/>
@@ -36117,6 +36927,7 @@
               <w:t>observationGroup</w:t>
             </w:r>
             <w:proofErr w:type="spellEnd"/>
+            <w:proofErr w:type="gramEnd"/>
             <w:r>
               <w:rPr>
                 <w:lang w:val="en-US" w:eastAsia="sv-SE"/>
@@ -36130,11 +36941,19 @@
                 <w:lang w:val="en-GB"/>
               </w:rPr>
             </w:pPr>
+            <w:proofErr w:type="gramStart"/>
             <w:r>
               <w:rPr>
                 <w:lang w:val="en-GB"/>
               </w:rPr>
-              <w:t>observation/</w:t>
+              <w:t>observation</w:t>
+            </w:r>
+            <w:proofErr w:type="gramEnd"/>
+            <w:r>
+              <w:rPr>
+                <w:lang w:val="en-GB"/>
+              </w:rPr>
+              <w:t>/</w:t>
             </w:r>
           </w:p>
           <w:p>
@@ -36144,6 +36963,7 @@
               </w:rPr>
             </w:pPr>
             <w:proofErr w:type="spellStart"/>
+            <w:proofErr w:type="gramStart"/>
             <w:r>
               <w:rPr>
                 <w:lang w:val="en-US" w:eastAsia="sv-SE"/>
@@ -36151,6 +36971,7 @@
               <w:t>performerRole</w:t>
             </w:r>
             <w:proofErr w:type="spellEnd"/>
+            <w:proofErr w:type="gramEnd"/>
             <w:r>
               <w:rPr>
                 <w:lang w:val="en-US" w:eastAsia="sv-SE"/>
@@ -36165,6 +36986,7 @@
               </w:rPr>
             </w:pPr>
             <w:proofErr w:type="spellStart"/>
+            <w:proofErr w:type="gramStart"/>
             <w:r>
               <w:rPr>
                 <w:lang w:val="en-US" w:eastAsia="sv-SE"/>
@@ -36172,6 +36994,7 @@
               <w:t>careUnit</w:t>
             </w:r>
             <w:proofErr w:type="spellEnd"/>
+            <w:proofErr w:type="gramEnd"/>
             <w:r>
               <w:rPr>
                 <w:lang w:val="en-US" w:eastAsia="sv-SE"/>
@@ -36186,6 +37009,7 @@
               </w:rPr>
             </w:pPr>
             <w:proofErr w:type="spellStart"/>
+            <w:proofErr w:type="gramStart"/>
             <w:r>
               <w:rPr>
                 <w:lang w:val="en-US" w:eastAsia="sv-SE"/>
@@ -36199,6 +37023,7 @@
               <w:t>areGiver</w:t>
             </w:r>
             <w:proofErr w:type="spellEnd"/>
+            <w:proofErr w:type="gramEnd"/>
           </w:p>
         </w:tc>
         <w:tc>
@@ -36421,12 +37246,14 @@
                 <w:lang w:eastAsia="sv-SE"/>
               </w:rPr>
             </w:pPr>
+            <w:proofErr w:type="spellStart"/>
             <w:r>
               <w:rPr>
                 <w:lang w:eastAsia="sv-SE"/>
               </w:rPr>
               <w:t>id.extension</w:t>
             </w:r>
+            <w:proofErr w:type="spellEnd"/>
           </w:p>
         </w:tc>
         <w:tc>
@@ -36791,7 +37618,21 @@
               <w:rPr>
                 <w:lang w:val="en-US"/>
               </w:rPr>
-              <w:t>1..1</w:t>
+              <w:t>1</w:t>
+            </w:r>
+            <w:proofErr w:type="gramStart"/>
+            <w:r>
+              <w:rPr>
+                <w:lang w:val="en-US"/>
+              </w:rPr>
+              <w:t>..</w:t>
+            </w:r>
+            <w:proofErr w:type="gramEnd"/>
+            <w:r>
+              <w:rPr>
+                <w:lang w:val="en-US"/>
+              </w:rPr>
+              <w:t>1</w:t>
             </w:r>
           </w:p>
         </w:tc>
@@ -36925,6 +37766,7 @@
               </w:rPr>
             </w:pPr>
             <w:proofErr w:type="spellStart"/>
+            <w:proofErr w:type="gramStart"/>
             <w:r>
               <w:rPr>
                 <w:lang w:val="en-US" w:eastAsia="sv-SE"/>
@@ -36932,6 +37774,7 @@
               <w:t>observationGroup</w:t>
             </w:r>
             <w:proofErr w:type="spellEnd"/>
+            <w:proofErr w:type="gramEnd"/>
             <w:r>
               <w:rPr>
                 <w:lang w:val="en-US" w:eastAsia="sv-SE"/>
@@ -36946,6 +37789,7 @@
               </w:rPr>
             </w:pPr>
             <w:proofErr w:type="spellStart"/>
+            <w:proofErr w:type="gramStart"/>
             <w:r>
               <w:rPr>
                 <w:lang w:val="en-US"/>
@@ -36953,6 +37797,7 @@
               <w:t>additionalParticipant</w:t>
             </w:r>
             <w:proofErr w:type="spellEnd"/>
+            <w:proofErr w:type="gramEnd"/>
             <w:r>
               <w:rPr>
                 <w:lang w:val="en-US"/>
@@ -36962,6 +37807,7 @@
           </w:p>
           <w:p>
             <w:proofErr w:type="spellStart"/>
+            <w:proofErr w:type="gramStart"/>
             <w:r>
               <w:rPr>
                 <w:lang w:val="en-US"/>
@@ -36969,6 +37815,7 @@
               <w:t>organisation</w:t>
             </w:r>
             <w:proofErr w:type="spellEnd"/>
+            <w:proofErr w:type="gramEnd"/>
           </w:p>
         </w:tc>
         <w:tc>
@@ -37179,12 +38026,14 @@
                 <w:lang w:eastAsia="sv-SE"/>
               </w:rPr>
             </w:pPr>
+            <w:proofErr w:type="spellStart"/>
             <w:r>
               <w:rPr>
                 <w:lang w:eastAsia="sv-SE"/>
               </w:rPr>
               <w:t>id.extension</w:t>
             </w:r>
+            <w:proofErr w:type="spellEnd"/>
           </w:p>
         </w:tc>
         <w:tc>
@@ -37375,6 +38224,7 @@
               </w:rPr>
             </w:pPr>
             <w:proofErr w:type="spellStart"/>
+            <w:proofErr w:type="gramStart"/>
             <w:r>
               <w:rPr>
                 <w:lang w:val="en-US" w:eastAsia="sv-SE"/>
@@ -37388,6 +38238,7 @@
               <w:t>ourceSystemNullFlavorResponse</w:t>
             </w:r>
             <w:proofErr w:type="spellEnd"/>
+            <w:proofErr w:type="gramEnd"/>
           </w:p>
         </w:tc>
         <w:tc>
@@ -37406,6 +38257,7 @@
               </w:rPr>
             </w:pPr>
             <w:proofErr w:type="spellStart"/>
+            <w:proofErr w:type="gramStart"/>
             <w:r>
               <w:rPr>
                 <w:lang w:val="en-US" w:eastAsia="sv-SE"/>
@@ -37419,6 +38271,7 @@
               <w:t>ourceSystemNullFlavorResponse</w:t>
             </w:r>
             <w:proofErr w:type="spellEnd"/>
+            <w:proofErr w:type="gramEnd"/>
           </w:p>
         </w:tc>
         <w:tc>
@@ -37473,6 +38326,7 @@
               </w:rPr>
             </w:pPr>
             <w:proofErr w:type="spellStart"/>
+            <w:proofErr w:type="gramStart"/>
             <w:r>
               <w:rPr>
                 <w:lang w:val="en-US" w:eastAsia="sv-SE"/>
@@ -37480,6 +38334,7 @@
               <w:t>sourceSystem</w:t>
             </w:r>
             <w:proofErr w:type="spellEnd"/>
+            <w:proofErr w:type="gramEnd"/>
           </w:p>
         </w:tc>
         <w:tc>
@@ -37604,12 +38459,14 @@
                 <w:lang w:val="en-US" w:eastAsia="sv-SE"/>
               </w:rPr>
             </w:pPr>
+            <w:proofErr w:type="gramStart"/>
             <w:r>
               <w:rPr>
                 <w:lang w:val="en-US" w:eastAsia="sv-SE"/>
               </w:rPr>
               <w:t>result</w:t>
             </w:r>
+            <w:proofErr w:type="gramEnd"/>
           </w:p>
         </w:tc>
         <w:tc>
@@ -37793,6 +38650,7 @@
               </w:rPr>
             </w:pPr>
             <w:proofErr w:type="spellStart"/>
+            <w:proofErr w:type="gramStart"/>
             <w:r>
               <w:rPr>
                 <w:lang w:val="en-US" w:eastAsia="sv-SE"/>
@@ -37806,6 +38664,7 @@
               <w:t>ourceSystemNullFlavorResponse</w:t>
             </w:r>
             <w:proofErr w:type="spellEnd"/>
+            <w:proofErr w:type="gramEnd"/>
             <w:r>
               <w:rPr>
                 <w:lang w:val="en-US" w:eastAsia="sv-SE"/>
@@ -37898,12 +38757,14 @@
                 <w:lang w:val="en-US" w:eastAsia="sv-SE"/>
               </w:rPr>
             </w:pPr>
+            <w:proofErr w:type="gramStart"/>
             <w:r>
               <w:rPr>
                 <w:lang w:val="en-US" w:eastAsia="sv-SE"/>
               </w:rPr>
               <w:t>id</w:t>
             </w:r>
+            <w:proofErr w:type="gramEnd"/>
           </w:p>
         </w:tc>
         <w:tc>
@@ -38087,6 +38948,7 @@
               </w:rPr>
             </w:pPr>
             <w:proofErr w:type="spellStart"/>
+            <w:proofErr w:type="gramStart"/>
             <w:r>
               <w:rPr>
                 <w:lang w:val="en-US" w:eastAsia="sv-SE"/>
@@ -38100,6 +38962,7 @@
               <w:t>ourceSystemNullFlavorResponse</w:t>
             </w:r>
             <w:proofErr w:type="spellEnd"/>
+            <w:proofErr w:type="gramEnd"/>
             <w:r>
               <w:rPr>
                 <w:lang w:val="en-US" w:eastAsia="sv-SE"/>
@@ -38185,6 +39048,7 @@
               </w:rPr>
             </w:pPr>
             <w:proofErr w:type="spellStart"/>
+            <w:proofErr w:type="gramStart"/>
             <w:r>
               <w:rPr>
                 <w:lang w:val="en-US" w:eastAsia="sv-SE"/>
@@ -38192,6 +39056,7 @@
               <w:t>resultCode</w:t>
             </w:r>
             <w:proofErr w:type="spellEnd"/>
+            <w:proofErr w:type="gramEnd"/>
           </w:p>
         </w:tc>
         <w:tc>
@@ -38323,6 +39188,7 @@
               </w:rPr>
             </w:pPr>
             <w:proofErr w:type="spellStart"/>
+            <w:proofErr w:type="gramStart"/>
             <w:r>
               <w:rPr>
                 <w:lang w:val="en-US" w:eastAsia="sv-SE"/>
@@ -38330,6 +39196,7 @@
               <w:t>errorCode</w:t>
             </w:r>
             <w:proofErr w:type="spellEnd"/>
+            <w:proofErr w:type="gramEnd"/>
           </w:p>
         </w:tc>
         <w:tc>
@@ -38648,6 +39515,7 @@
               </w:rPr>
             </w:pPr>
             <w:proofErr w:type="spellStart"/>
+            <w:proofErr w:type="gramStart"/>
             <w:r>
               <w:rPr>
                 <w:lang w:val="en-US" w:eastAsia="sv-SE"/>
@@ -38656,6 +39524,7 @@
               <w:t>logId</w:t>
             </w:r>
             <w:proofErr w:type="spellEnd"/>
+            <w:proofErr w:type="gramEnd"/>
           </w:p>
         </w:tc>
         <w:tc>
@@ -38674,6 +39543,7 @@
               </w:rPr>
             </w:pPr>
             <w:proofErr w:type="spellStart"/>
+            <w:proofErr w:type="gramStart"/>
             <w:r>
               <w:rPr>
                 <w:lang w:val="en-US" w:eastAsia="sv-SE"/>
@@ -38681,6 +39551,7 @@
               <w:t>xs:string</w:t>
             </w:r>
             <w:proofErr w:type="spellEnd"/>
+            <w:proofErr w:type="gramEnd"/>
           </w:p>
         </w:tc>
         <w:tc>
@@ -38761,6 +39632,7 @@
               </w:rPr>
             </w:pPr>
             <w:proofErr w:type="spellStart"/>
+            <w:proofErr w:type="gramStart"/>
             <w:r>
               <w:rPr>
                 <w:lang w:val="en-US" w:eastAsia="sv-SE"/>
@@ -38768,6 +39640,7 @@
               <w:t>subCode</w:t>
             </w:r>
             <w:proofErr w:type="spellEnd"/>
+            <w:proofErr w:type="gramEnd"/>
           </w:p>
         </w:tc>
         <w:tc>
@@ -38786,6 +39659,7 @@
               </w:rPr>
             </w:pPr>
             <w:proofErr w:type="spellStart"/>
+            <w:proofErr w:type="gramStart"/>
             <w:r>
               <w:rPr>
                 <w:lang w:val="en-US" w:eastAsia="sv-SE"/>
@@ -38793,6 +39667,7 @@
               <w:t>xs:string</w:t>
             </w:r>
             <w:proofErr w:type="spellEnd"/>
+            <w:proofErr w:type="gramEnd"/>
           </w:p>
         </w:tc>
         <w:tc>
@@ -38886,12 +39761,14 @@
                 <w:lang w:val="en-US" w:eastAsia="sv-SE"/>
               </w:rPr>
             </w:pPr>
+            <w:proofErr w:type="gramStart"/>
             <w:r>
               <w:rPr>
                 <w:lang w:val="en-US" w:eastAsia="sv-SE"/>
               </w:rPr>
               <w:t>message</w:t>
             </w:r>
+            <w:proofErr w:type="gramEnd"/>
           </w:p>
         </w:tc>
         <w:tc>
@@ -38910,6 +39787,7 @@
               </w:rPr>
             </w:pPr>
             <w:proofErr w:type="spellStart"/>
+            <w:proofErr w:type="gramStart"/>
             <w:r>
               <w:rPr>
                 <w:lang w:val="en-US" w:eastAsia="sv-SE"/>
@@ -38917,6 +39795,7 @@
               <w:t>xs:string</w:t>
             </w:r>
             <w:proofErr w:type="spellEnd"/>
+            <w:proofErr w:type="gramEnd"/>
           </w:p>
         </w:tc>
         <w:tc>
@@ -39041,12 +39920,36 @@
           <w:sz w:val="22"/>
           <w:u w:val="single"/>
         </w:rPr>
-        <w:t>Fält 1 – Sökparametrar i begäran</w:t>
+        <w:t xml:space="preserve">Fält 1 – </w:t>
+      </w:r>
+      <w:proofErr w:type="spellStart"/>
+      <w:r>
+        <w:rPr>
+          <w:sz w:val="22"/>
+          <w:u w:val="single"/>
+        </w:rPr>
+        <w:t>Sökparametrar</w:t>
+      </w:r>
+      <w:proofErr w:type="spellEnd"/>
+      <w:r>
+        <w:rPr>
+          <w:sz w:val="22"/>
+          <w:u w:val="single"/>
+        </w:rPr>
+        <w:t xml:space="preserve"> i begäran</w:t>
       </w:r>
     </w:p>
     <w:p>
       <w:r>
-        <w:t xml:space="preserve">Den enda sökparametern som explicit behöver anges är </w:t>
+        <w:t xml:space="preserve">Den enda </w:t>
+      </w:r>
+      <w:proofErr w:type="spellStart"/>
+      <w:r>
+        <w:t>sökparametern</w:t>
+      </w:r>
+      <w:proofErr w:type="spellEnd"/>
+      <w:r>
+        <w:t xml:space="preserve"> som explicit behöver anges är </w:t>
       </w:r>
       <w:proofErr w:type="spellStart"/>
       <w:r>
@@ -40776,7 +41679,7 @@
               <w:szCs w:val="24"/>
               <w:lang w:eastAsia="en-GB"/>
             </w:rPr>
-            <w:t>10/02/15 10:40</w:t>
+            <w:t>11/02/15 16:46</w:t>
           </w:r>
           <w:r>
             <w:rPr>
@@ -45888,6 +46791,7 @@
   <w:style w:type="character" w:default="1" w:styleId="DefaultParagraphFont">
     <w:name w:val="Default Paragraph Font"/>
     <w:uiPriority w:val="1"/>
+    <w:semiHidden/>
     <w:unhideWhenUsed/>
   </w:style>
   <w:style w:type="table" w:default="1" w:styleId="TableNormal">
@@ -46598,6 +47502,37 @@
       <w:vertAlign w:val="superscript"/>
     </w:rPr>
   </w:style>
+  <w:style w:type="paragraph" w:styleId="DocumentMap">
+    <w:name w:val="Document Map"/>
+    <w:basedOn w:val="Normal"/>
+    <w:link w:val="DocumentMapChar"/>
+    <w:uiPriority w:val="99"/>
+    <w:semiHidden/>
+    <w:unhideWhenUsed/>
+    <w:rsid w:val="004419C6"/>
+    <w:pPr>
+      <w:spacing w:line="240" w:lineRule="auto"/>
+    </w:pPr>
+    <w:rPr>
+      <w:rFonts w:ascii="Lucida Grande" w:hAnsi="Lucida Grande"/>
+      <w:sz w:val="24"/>
+      <w:szCs w:val="24"/>
+    </w:rPr>
+  </w:style>
+  <w:style w:type="character" w:customStyle="1" w:styleId="DocumentMapChar">
+    <w:name w:val="Document Map Char"/>
+    <w:basedOn w:val="DefaultParagraphFont"/>
+    <w:link w:val="DocumentMap"/>
+    <w:uiPriority w:val="99"/>
+    <w:semiHidden/>
+    <w:rsid w:val="004419C6"/>
+    <w:rPr>
+      <w:rFonts w:ascii="Lucida Grande" w:hAnsi="Lucida Grande"/>
+      <w:sz w:val="24"/>
+      <w:szCs w:val="24"/>
+      <w:lang w:eastAsia="en-US"/>
+    </w:rPr>
+  </w:style>
 </w:styles>
 </file>
 
@@ -46988,6 +47923,7 @@
   <w:style w:type="character" w:default="1" w:styleId="DefaultParagraphFont">
     <w:name w:val="Default Paragraph Font"/>
     <w:uiPriority w:val="1"/>
+    <w:semiHidden/>
     <w:unhideWhenUsed/>
   </w:style>
   <w:style w:type="table" w:default="1" w:styleId="TableNormal">
@@ -47698,6 +48634,37 @@
       <w:vertAlign w:val="superscript"/>
     </w:rPr>
   </w:style>
+  <w:style w:type="paragraph" w:styleId="DocumentMap">
+    <w:name w:val="Document Map"/>
+    <w:basedOn w:val="Normal"/>
+    <w:link w:val="DocumentMapChar"/>
+    <w:uiPriority w:val="99"/>
+    <w:semiHidden/>
+    <w:unhideWhenUsed/>
+    <w:rsid w:val="004419C6"/>
+    <w:pPr>
+      <w:spacing w:line="240" w:lineRule="auto"/>
+    </w:pPr>
+    <w:rPr>
+      <w:rFonts w:ascii="Lucida Grande" w:hAnsi="Lucida Grande"/>
+      <w:sz w:val="24"/>
+      <w:szCs w:val="24"/>
+    </w:rPr>
+  </w:style>
+  <w:style w:type="character" w:customStyle="1" w:styleId="DocumentMapChar">
+    <w:name w:val="Document Map Char"/>
+    <w:basedOn w:val="DefaultParagraphFont"/>
+    <w:link w:val="DocumentMap"/>
+    <w:uiPriority w:val="99"/>
+    <w:semiHidden/>
+    <w:rsid w:val="004419C6"/>
+    <w:rPr>
+      <w:rFonts w:ascii="Lucida Grande" w:hAnsi="Lucida Grande"/>
+      <w:sz w:val="24"/>
+      <w:szCs w:val="24"/>
+      <w:lang w:eastAsia="en-US"/>
+    </w:rPr>
+  </w:style>
 </w:styles>
 </file>
 
@@ -47989,7 +48956,7 @@
 </file>
 
 <file path=customXml/itemProps1.xml><?xml version="1.0" encoding="utf-8"?>
-<ds:datastoreItem xmlns:ds="http://schemas.openxmlformats.org/officeDocument/2006/customXml" ds:itemID="{CAE7B9A8-6BD3-8642-95F5-0B76540C959B}">
+<ds:datastoreItem xmlns:ds="http://schemas.openxmlformats.org/officeDocument/2006/customXml" ds:itemID="{1E043DFF-0340-5042-810D-169C0C01D35C}">
   <ds:schemaRefs>
     <ds:schemaRef ds:uri="http://schemas.openxmlformats.org/officeDocument/2006/bibliography"/>
   </ds:schemaRefs>

</xml_diff>